<commit_message>
fin revision coordinadora 08-08
</commit_message>
<xml_diff>
--- a/fuentes/contenidos/grado08/guion08/CN_08_08_CO.docx
+++ b/fuentes/contenidos/grado08/guion08/CN_08_08_CO.docx
@@ -8572,8 +8572,6 @@
               </w:rPr>
               <w:t>Entonces,</w:t>
             </w:r>
-            <w:bookmarkStart w:id="0" w:name="_GoBack"/>
-            <w:bookmarkEnd w:id="0"/>
             <w:r>
               <w:rPr>
                 <w:rFonts w:ascii="Arial" w:hAnsi="Arial" w:cs="Arial"/>
@@ -8985,27 +8983,9 @@
           <w:color w:val="auto"/>
           <w:sz w:val="24"/>
           <w:szCs w:val="24"/>
-        </w:rPr>
-        <w:t>Uno de los factores importantes que modifica la densidad de una población a lo largo del tiempo, es la cantidad de muertes o “</w:t>
-      </w:r>
-      <w:r>
-        <w:rPr>
-          <w:rFonts w:ascii="Arial" w:hAnsi="Arial" w:cs="Arial"/>
-          <w:b/>
-          <w:color w:val="auto"/>
-          <w:sz w:val="24"/>
-          <w:szCs w:val="24"/>
-        </w:rPr>
-        <w:t>mortalidad</w:t>
-      </w:r>
-      <w:r>
-        <w:rPr>
-          <w:rFonts w:ascii="Arial" w:hAnsi="Arial" w:cs="Arial"/>
-          <w:color w:val="auto"/>
-          <w:sz w:val="24"/>
-          <w:szCs w:val="24"/>
-        </w:rPr>
-        <w:t>” de los individuos.</w:t>
+          <w:highlight w:val="yellow"/>
+        </w:rPr>
+        <w:t>Este factor depende de características de la especie (promedio de vida) y se ve afectado por los factores bióticos y abióticos del ecosistema (cantidad de alimento, presencia de parásitos, depredadores, muerte de las crías o de las plántulas por sombra cuando hay muchos árboles, etc. En los ecosistemas las tasas de mortalidad y natalidad de las distintas poblaciones cambian en distintos momentos, pero se mantienen dentro de ciertos límites. Una población desaparece si la tasa de mortalidad supera la de natalidad.</w:t>
       </w:r>
     </w:p>
     <w:p>
@@ -9421,7 +9401,85 @@
                 <w:sz w:val="24"/>
                 <w:szCs w:val="24"/>
               </w:rPr>
-              <w:t xml:space="preserve">Por ejemplo, no todos los pingüinos logran llegar a la adultez, ya que la tasa de mortalidad varía en las diferentes etapas de vida. Generalmente, la mortalidad es mayor cuando los individuos son muy jóvenes, porque pueden ser más propensos a enfermedades y a ser atacados por otras especies. Esto ocasiona que muy pocos individuos lleguen a terminar su ciclo de vida. ¿Qué otros factores pueden ocasionar la mortalidad de los pingüinos? </w:t>
+              <w:t>N</w:t>
+            </w:r>
+            <w:r>
+              <w:rPr>
+                <w:rFonts w:ascii="Arial" w:hAnsi="Arial" w:cs="Arial"/>
+                <w:color w:val="auto"/>
+                <w:sz w:val="24"/>
+                <w:szCs w:val="24"/>
+              </w:rPr>
+              <w:t xml:space="preserve">o todos los pingüinos logran llegar a la adultez, ya que la tasa de mortalidad varía en las diferentes etapas de vida. Generalmente, la mortalidad es mayor cuando los </w:t>
+            </w:r>
+            <w:r>
+              <w:rPr>
+                <w:rFonts w:ascii="Arial" w:hAnsi="Arial" w:cs="Arial"/>
+                <w:color w:val="auto"/>
+                <w:sz w:val="24"/>
+                <w:szCs w:val="24"/>
+              </w:rPr>
+              <w:lastRenderedPageBreak/>
+              <w:t xml:space="preserve">individuos </w:t>
+            </w:r>
+            <w:r>
+              <w:rPr>
+                <w:rFonts w:ascii="Arial" w:hAnsi="Arial" w:cs="Arial"/>
+                <w:color w:val="auto"/>
+                <w:sz w:val="24"/>
+                <w:szCs w:val="24"/>
+                <w:highlight w:val="yellow"/>
+              </w:rPr>
+              <w:t xml:space="preserve">son muy jóvenes, porque pueden ser más propensos a </w:t>
+            </w:r>
+            <w:r>
+              <w:rPr>
+                <w:rFonts w:ascii="Arial" w:hAnsi="Arial" w:cs="Arial"/>
+                <w:color w:val="auto"/>
+                <w:sz w:val="24"/>
+                <w:szCs w:val="24"/>
+                <w:highlight w:val="yellow"/>
+              </w:rPr>
+              <w:t xml:space="preserve">las enfermedades, a los ataques de </w:t>
+            </w:r>
+            <w:r>
+              <w:rPr>
+                <w:rFonts w:ascii="Arial" w:hAnsi="Arial" w:cs="Arial"/>
+                <w:color w:val="auto"/>
+                <w:sz w:val="24"/>
+                <w:szCs w:val="24"/>
+                <w:highlight w:val="yellow"/>
+              </w:rPr>
+              <w:t>otras especies</w:t>
+            </w:r>
+            <w:r>
+              <w:rPr>
+                <w:rFonts w:ascii="Arial" w:hAnsi="Arial" w:cs="Arial"/>
+                <w:color w:val="auto"/>
+                <w:sz w:val="24"/>
+                <w:szCs w:val="24"/>
+                <w:highlight w:val="yellow"/>
+              </w:rPr>
+              <w:t xml:space="preserve"> o incluso ser morir en accidentes a causa de la alta densidad de adultos</w:t>
+            </w:r>
+            <w:r>
+              <w:rPr>
+                <w:rFonts w:ascii="Arial" w:hAnsi="Arial" w:cs="Arial"/>
+                <w:color w:val="auto"/>
+                <w:sz w:val="24"/>
+                <w:szCs w:val="24"/>
+                <w:highlight w:val="yellow"/>
+              </w:rPr>
+              <w:t>. Esto</w:t>
+            </w:r>
+            <w:r>
+              <w:rPr>
+                <w:rFonts w:ascii="Arial" w:hAnsi="Arial" w:cs="Arial"/>
+                <w:color w:val="auto"/>
+                <w:sz w:val="24"/>
+                <w:szCs w:val="24"/>
+              </w:rPr>
+              <w:t xml:space="preserve"> ocasiona que muy pocos individuos lleguen a terminar su ciclo de vida. ¿Qué otros factores pueden ocasionar la mortalidad de los pingüinos? </w:t>
             </w:r>
           </w:p>
         </w:tc>
@@ -9487,6 +9545,7 @@
               <w:rPr>
                 <w:rFonts w:ascii="Arial" w:hAnsi="Arial" w:cs="Arial"/>
                 <w:b/>
+                <w:color w:val="FF0000"/>
               </w:rPr>
               <w:t>Destacado</w:t>
             </w:r>
@@ -9713,7 +9772,19 @@
         <w:rPr>
           <w:rFonts w:ascii="Arial" w:hAnsi="Arial" w:cs="Arial"/>
         </w:rPr>
-        <w:t>sca de mejores condiciones o con la intención de poder consolidar una nueva población. Las migraciones modifican la distribución de las poblaciones en el espacio</w:t>
+        <w:t>sca de mejores condiciones o con la intenció</w:t>
+      </w:r>
+      <w:r>
+        <w:rPr>
+          <w:rFonts w:ascii="Arial" w:hAnsi="Arial" w:cs="Arial"/>
+        </w:rPr>
+        <w:t xml:space="preserve">n de poder consolidar una nueva </w:t>
+      </w:r>
+      <w:r>
+        <w:rPr>
+          <w:rFonts w:ascii="Arial" w:hAnsi="Arial" w:cs="Arial"/>
+        </w:rPr>
+        <w:t>población. Las migraciones modifican la distribución de las poblaciones en el espacio</w:t>
       </w:r>
       <w:r>
         <w:rPr>
@@ -9861,6 +9932,7 @@
                 <w:rFonts w:ascii="Arial" w:hAnsi="Arial" w:cs="Arial"/>
                 <w:b/>
               </w:rPr>
+              <w:lastRenderedPageBreak/>
               <w:t>Imagen (fotografía, gráfica o ilustración)</w:t>
             </w:r>
           </w:p>
@@ -9980,7 +10052,6 @@
                 <w:rFonts w:ascii="Arial" w:hAnsi="Arial" w:cs="Arial"/>
                 <w:b/>
               </w:rPr>
-              <w:lastRenderedPageBreak/>
               <w:t xml:space="preserve">Código </w:t>
             </w:r>
             <w:proofErr w:type="spellStart"/>
@@ -10176,19 +10247,7 @@
               <w:rPr>
                 <w:rFonts w:ascii="Arial" w:hAnsi="Arial" w:cs="Arial"/>
               </w:rPr>
-              <w:t>beb</w:t>
-            </w:r>
-            <w:r>
-              <w:rPr>
-                <w:rFonts w:ascii="Arial" w:hAnsi="Arial" w:cs="Arial"/>
-              </w:rPr>
-              <w:t>é</w:t>
-            </w:r>
-            <w:r>
-              <w:rPr>
-                <w:rFonts w:ascii="Arial" w:hAnsi="Arial" w:cs="Arial"/>
-              </w:rPr>
-              <w:t>s</w:t>
+              <w:t>bebés</w:t>
             </w:r>
             <w:r>
               <w:rPr>
@@ -10200,13 +10259,7 @@
               <w:rPr>
                 <w:rFonts w:ascii="Arial" w:hAnsi="Arial" w:cs="Arial"/>
               </w:rPr>
-              <w:t>c</w:t>
-            </w:r>
-            <w:r>
-              <w:rPr>
-                <w:rFonts w:ascii="Arial" w:hAnsi="Arial" w:cs="Arial"/>
-              </w:rPr>
-              <w:t xml:space="preserve">uántos </w:t>
+              <w:t xml:space="preserve">cuántos </w:t>
             </w:r>
             <w:r>
               <w:rPr>
@@ -10218,13 +10271,7 @@
               <w:rPr>
                 <w:rFonts w:ascii="Arial" w:hAnsi="Arial" w:cs="Arial"/>
               </w:rPr>
-              <w:t>c</w:t>
-            </w:r>
-            <w:r>
-              <w:rPr>
-                <w:rFonts w:ascii="Arial" w:hAnsi="Arial" w:cs="Arial"/>
-              </w:rPr>
-              <w:t xml:space="preserve">uántos </w:t>
+              <w:t xml:space="preserve">cuántos </w:t>
             </w:r>
             <w:r>
               <w:rPr>
@@ -10248,13 +10295,7 @@
               <w:rPr>
                 <w:rFonts w:ascii="Arial" w:hAnsi="Arial" w:cs="Arial"/>
               </w:rPr>
-              <w:t>c</w:t>
-            </w:r>
-            <w:r>
-              <w:rPr>
-                <w:rFonts w:ascii="Arial" w:hAnsi="Arial" w:cs="Arial"/>
-              </w:rPr>
-              <w:t xml:space="preserve">uántos </w:t>
+              <w:t xml:space="preserve">cuántos </w:t>
             </w:r>
             <w:r>
               <w:rPr>
@@ -10278,19 +10319,19 @@
               <w:rPr>
                 <w:rFonts w:ascii="Arial" w:hAnsi="Arial" w:cs="Arial"/>
               </w:rPr>
-              <w:t>c</w:t>
-            </w:r>
-            <w:r>
-              <w:rPr>
-                <w:rFonts w:ascii="Arial" w:hAnsi="Arial" w:cs="Arial"/>
-              </w:rPr>
-              <w:t xml:space="preserve">uál </w:t>
+              <w:t xml:space="preserve">cuál </w:t>
             </w:r>
             <w:r>
               <w:rPr>
                 <w:rFonts w:ascii="Arial" w:hAnsi="Arial" w:cs="Arial"/>
               </w:rPr>
               <w:t>será el rango de edad que predomina en esta población?</w:t>
+            </w:r>
+            <w:r>
+              <w:rPr>
+                <w:rFonts w:ascii="Arial" w:hAnsi="Arial" w:cs="Arial"/>
+              </w:rPr>
+              <w:t xml:space="preserve"> </w:t>
             </w:r>
           </w:p>
         </w:tc>
@@ -10322,7 +10363,43 @@
         <w:rPr>
           <w:rFonts w:ascii="Arial" w:hAnsi="Arial" w:cs="Arial"/>
         </w:rPr>
-        <w:t xml:space="preserve">La relación entre el número de nacimientos y el número de muertes determina la distribución por edades. ¿Qué pasa si hay una tasa alta de </w:t>
+        <w:t>La relación entre el número de nacimientos y el número de muertes determina la distribución p</w:t>
+      </w:r>
+      <w:r>
+        <w:rPr>
+          <w:rFonts w:ascii="Arial" w:hAnsi="Arial" w:cs="Arial"/>
+        </w:rPr>
+        <w:t xml:space="preserve">or edades. ¿Qué pasa cuando hay </w:t>
+      </w:r>
+      <w:r>
+        <w:rPr>
+          <w:rFonts w:ascii="Arial" w:hAnsi="Arial" w:cs="Arial"/>
+        </w:rPr>
+        <w:t>tasa</w:t>
+      </w:r>
+      <w:r>
+        <w:rPr>
+          <w:rFonts w:ascii="Arial" w:hAnsi="Arial" w:cs="Arial"/>
+        </w:rPr>
+        <w:t>s</w:t>
+      </w:r>
+      <w:r>
+        <w:rPr>
+          <w:rFonts w:ascii="Arial" w:hAnsi="Arial" w:cs="Arial"/>
+        </w:rPr>
+        <w:t xml:space="preserve"> alta</w:t>
+      </w:r>
+      <w:r>
+        <w:rPr>
+          <w:rFonts w:ascii="Arial" w:hAnsi="Arial" w:cs="Arial"/>
+        </w:rPr>
+        <w:t>s</w:t>
+      </w:r>
+      <w:r>
+        <w:rPr>
+          <w:rFonts w:ascii="Arial" w:hAnsi="Arial" w:cs="Arial"/>
+        </w:rPr>
+        <w:t xml:space="preserve"> de </w:t>
       </w:r>
       <w:r>
         <w:rPr>
@@ -10366,7 +10443,19 @@
         <w:rPr>
           <w:rFonts w:ascii="Arial" w:hAnsi="Arial" w:cs="Arial"/>
         </w:rPr>
-        <w:t>en la imagen anterior.</w:t>
+        <w:t xml:space="preserve">en </w:t>
+      </w:r>
+      <w:r>
+        <w:rPr>
+          <w:rFonts w:ascii="Arial" w:hAnsi="Arial" w:cs="Arial"/>
+        </w:rPr>
+        <w:t xml:space="preserve">el ejemplo de </w:t>
+      </w:r>
+      <w:r>
+        <w:rPr>
+          <w:rFonts w:ascii="Arial" w:hAnsi="Arial" w:cs="Arial"/>
+        </w:rPr>
+        <w:t>la imagen anterior.</w:t>
       </w:r>
     </w:p>
     <w:p>
@@ -10400,6 +10489,21 @@
           <w:b/>
         </w:rPr>
         <w:t>2.1.5 La distribución de sexos</w:t>
+      </w:r>
+      <w:r>
+        <w:rPr>
+          <w:rFonts w:ascii="Arial" w:hAnsi="Arial" w:cs="Arial"/>
+          <w:b/>
+        </w:rPr>
+        <w:t xml:space="preserve"> </w:t>
+      </w:r>
+      <w:r>
+        <w:rPr>
+          <w:rFonts w:ascii="Arial" w:hAnsi="Arial" w:cs="Arial"/>
+          <w:b/>
+          <w:highlight w:val="yellow"/>
+        </w:rPr>
+        <w:t>en una población</w:t>
       </w:r>
     </w:p>
     <w:p>
@@ -10428,7 +10532,19 @@
         <w:rPr>
           <w:rFonts w:ascii="Arial" w:hAnsi="Arial" w:cs="Arial"/>
         </w:rPr>
-        <w:t>La distribución de sexos en las poblaciones naturales es variable según la especie. En algunos casos hay igual proporción de machos y hembras</w:t>
+        <w:t xml:space="preserve">La distribución de sexos en las poblaciones naturales </w:t>
+      </w:r>
+      <w:r>
+        <w:rPr>
+          <w:rFonts w:ascii="Arial" w:hAnsi="Arial" w:cs="Arial"/>
+        </w:rPr>
+        <w:t>con reproducción sexual varía</w:t>
+      </w:r>
+      <w:r>
+        <w:rPr>
+          <w:rFonts w:ascii="Arial" w:hAnsi="Arial" w:cs="Arial"/>
+        </w:rPr>
+        <w:t xml:space="preserve"> según la especie. En algunos casos hay igual proporción de machos y hembras</w:t>
       </w:r>
       <w:r>
         <w:rPr>
@@ -10464,7 +10580,13 @@
         <w:rPr>
           <w:rFonts w:ascii="Arial" w:hAnsi="Arial" w:cs="Arial"/>
         </w:rPr>
-        <w:t xml:space="preserve">es muy variable. En todas las poblaciones naturales, la proporción de sexos influye en la </w:t>
+        <w:t>es muy variable. L</w:t>
+      </w:r>
+      <w:r>
+        <w:rPr>
+          <w:rFonts w:ascii="Arial" w:hAnsi="Arial" w:cs="Arial"/>
+        </w:rPr>
+        <w:t xml:space="preserve">a proporción de sexos influye en la </w:t>
       </w:r>
       <w:r>
         <w:rPr>
@@ -10477,7 +10599,13 @@
         <w:rPr>
           <w:rFonts w:ascii="Arial" w:hAnsi="Arial" w:cs="Arial"/>
         </w:rPr>
-        <w:t>. Esta cantidad equivale al número de individuos masculinos y femeninos en la población respecto al tamaño de la misma.</w:t>
+        <w:t xml:space="preserve"> en las poblaciones naturales. Este valor</w:t>
+      </w:r>
+      <w:r>
+        <w:rPr>
+          <w:rFonts w:ascii="Arial" w:hAnsi="Arial" w:cs="Arial"/>
+        </w:rPr>
+        <w:t xml:space="preserve"> equivale al número de individuos masculinos y femeninos en la población respecto al tamaño de la misma.</w:t>
       </w:r>
     </w:p>
     <w:p>
@@ -10531,6 +10659,7 @@
                 <w:rFonts w:ascii="Arial" w:hAnsi="Arial" w:cs="Arial"/>
                 <w:b/>
               </w:rPr>
+              <w:lastRenderedPageBreak/>
               <w:t>Imagen (fotografía, gráfica o ilustración)</w:t>
             </w:r>
           </w:p>
@@ -10806,99 +10935,94 @@
             <w:r>
               <w:rPr>
                 <w:rFonts w:ascii="Arial" w:hAnsi="Arial" w:cs="Arial"/>
+                <w:highlight w:val="yellow"/>
               </w:rPr>
               <w:t>En el caso de la especie humana</w:t>
             </w:r>
             <w:r>
               <w:rPr>
                 <w:rFonts w:ascii="Arial" w:hAnsi="Arial" w:cs="Arial"/>
+                <w:highlight w:val="yellow"/>
               </w:rPr>
               <w:t>,</w:t>
             </w:r>
             <w:r>
               <w:rPr>
                 <w:rFonts w:ascii="Arial" w:hAnsi="Arial" w:cs="Arial"/>
+                <w:highlight w:val="yellow"/>
               </w:rPr>
               <w:t xml:space="preserve"> te has preguntado ¿Cuántos </w:t>
             </w:r>
             <w:r>
               <w:rPr>
                 <w:rFonts w:ascii="Arial" w:hAnsi="Arial" w:cs="Arial"/>
-              </w:rPr>
-              <w:t>beb</w:t>
-            </w:r>
-            <w:r>
-              <w:rPr>
-                <w:rFonts w:ascii="Arial" w:hAnsi="Arial" w:cs="Arial"/>
-              </w:rPr>
-              <w:t>é</w:t>
-            </w:r>
-            <w:r>
-              <w:rPr>
-                <w:rFonts w:ascii="Arial" w:hAnsi="Arial" w:cs="Arial"/>
-              </w:rPr>
-              <w:t xml:space="preserve">s </w:t>
-            </w:r>
-            <w:r>
-              <w:rPr>
-                <w:rFonts w:ascii="Arial" w:hAnsi="Arial" w:cs="Arial"/>
+                <w:highlight w:val="yellow"/>
+              </w:rPr>
+              <w:t xml:space="preserve">bebés </w:t>
+            </w:r>
+            <w:r>
+              <w:rPr>
+                <w:rFonts w:ascii="Arial" w:hAnsi="Arial" w:cs="Arial"/>
+                <w:highlight w:val="yellow"/>
               </w:rPr>
               <w:t>nacen cada día en el mundo?</w:t>
             </w:r>
             <w:r>
               <w:rPr>
                 <w:rFonts w:ascii="Arial" w:hAnsi="Arial" w:cs="Arial"/>
+                <w:highlight w:val="yellow"/>
               </w:rPr>
               <w:t>,</w:t>
             </w:r>
             <w:r>
               <w:rPr>
                 <w:rFonts w:ascii="Arial" w:hAnsi="Arial" w:cs="Arial"/>
+                <w:highlight w:val="yellow"/>
               </w:rPr>
               <w:t xml:space="preserve"> ¿</w:t>
             </w:r>
             <w:r>
               <w:rPr>
                 <w:rFonts w:ascii="Arial" w:hAnsi="Arial" w:cs="Arial"/>
-              </w:rPr>
-              <w:t>c</w:t>
-            </w:r>
-            <w:r>
-              <w:rPr>
-                <w:rFonts w:ascii="Arial" w:hAnsi="Arial" w:cs="Arial"/>
-              </w:rPr>
-              <w:t xml:space="preserve">uántos </w:t>
-            </w:r>
-            <w:r>
-              <w:rPr>
-                <w:rFonts w:ascii="Arial" w:hAnsi="Arial" w:cs="Arial"/>
+                <w:highlight w:val="yellow"/>
+              </w:rPr>
+              <w:t xml:space="preserve">cuántos </w:t>
+            </w:r>
+            <w:r>
+              <w:rPr>
+                <w:rFonts w:ascii="Arial" w:hAnsi="Arial" w:cs="Arial"/>
+                <w:highlight w:val="yellow"/>
               </w:rPr>
               <w:t xml:space="preserve">de estos nacimientos son niños y cuántos son niñas? Busca en la imagen las respuestas, puedes calcularlas también teniendo como referencia el total de </w:t>
             </w:r>
             <w:r>
               <w:rPr>
                 <w:rFonts w:ascii="Arial" w:hAnsi="Arial" w:cs="Arial"/>
-              </w:rPr>
-              <w:t>nacimient</w:t>
-            </w:r>
-            <w:r>
-              <w:rPr>
-                <w:rFonts w:ascii="Arial" w:hAnsi="Arial" w:cs="Arial"/>
-              </w:rPr>
-              <w:t>os</w:t>
-            </w:r>
-            <w:r>
-              <w:rPr>
-                <w:rFonts w:ascii="Arial" w:hAnsi="Arial" w:cs="Arial"/>
-              </w:rPr>
-              <w:t xml:space="preserve"> </w:t>
-            </w:r>
-            <w:r>
-              <w:rPr>
-                <w:rFonts w:ascii="Arial" w:hAnsi="Arial" w:cs="Arial"/>
+                <w:highlight w:val="yellow"/>
+              </w:rPr>
+              <w:t xml:space="preserve">nacimientos </w:t>
+            </w:r>
+            <w:r>
+              <w:rPr>
+                <w:rFonts w:ascii="Arial" w:hAnsi="Arial" w:cs="Arial"/>
+                <w:highlight w:val="yellow"/>
               </w:rPr>
               <w:t>y los porcentajes en cada caso</w:t>
             </w:r>
+            <w:r>
+              <w:rPr>
+                <w:rFonts w:ascii="Arial" w:hAnsi="Arial" w:cs="Arial"/>
+              </w:rPr>
+              <w:t xml:space="preserve"> es un M</w:t>
+            </w:r>
+            <w:proofErr w:type="gramStart"/>
+            <w:r>
+              <w:rPr>
+                <w:rFonts w:ascii="Arial" w:hAnsi="Arial" w:cs="Arial"/>
+              </w:rPr>
+              <w:t>?</w:t>
+            </w:r>
+            <w:proofErr w:type="gramEnd"/>
           </w:p>
         </w:tc>
       </w:tr>
@@ -11472,6 +11596,7 @@
                 <w:b/>
                 <w:lang w:val="es-MX"/>
               </w:rPr>
+              <w:lastRenderedPageBreak/>
               <w:t>Código</w:t>
             </w:r>
           </w:p>
@@ -11587,7 +11712,6 @@
                 <w:b/>
                 <w:lang w:val="es-MX"/>
               </w:rPr>
-              <w:lastRenderedPageBreak/>
               <w:t>Descripción</w:t>
             </w:r>
           </w:p>
@@ -11699,9 +11823,108 @@
         <w:rPr>
           <w:rFonts w:ascii="Arial" w:hAnsi="Arial" w:cs="Arial"/>
           <w:iCs/>
+          <w:highlight w:val="yellow"/>
           <w:shd w:val="clear" w:color="auto" w:fill="FFFFFF"/>
         </w:rPr>
-        <w:t xml:space="preserve">¿Qué le pasaría a una población si solo nacieran individuos y ninguno muriera? ¿Qué le pasa a los recursos naturales en un hábitat en donde los individuos no mueren o migran? El </w:t>
+        <w:t>¿</w:t>
+      </w:r>
+      <w:r>
+        <w:rPr>
+          <w:rFonts w:ascii="Arial" w:hAnsi="Arial" w:cs="Arial"/>
+          <w:iCs/>
+          <w:highlight w:val="yellow"/>
+          <w:shd w:val="clear" w:color="auto" w:fill="FFFFFF"/>
+        </w:rPr>
+        <w:t>Qué le pasa a una población cuando nacen muchos</w:t>
+      </w:r>
+      <w:r>
+        <w:rPr>
+          <w:rFonts w:ascii="Arial" w:hAnsi="Arial" w:cs="Arial"/>
+          <w:iCs/>
+          <w:highlight w:val="yellow"/>
+          <w:shd w:val="clear" w:color="auto" w:fill="FFFFFF"/>
+        </w:rPr>
+        <w:t xml:space="preserve"> individuos</w:t>
+      </w:r>
+      <w:r>
+        <w:rPr>
+          <w:rFonts w:ascii="Arial" w:hAnsi="Arial" w:cs="Arial"/>
+          <w:iCs/>
+          <w:highlight w:val="yellow"/>
+          <w:shd w:val="clear" w:color="auto" w:fill="FFFFFF"/>
+        </w:rPr>
+        <w:t xml:space="preserve"> pero pocos mueren? ¿Qué </w:t>
+      </w:r>
+      <w:r>
+        <w:rPr>
+          <w:rFonts w:ascii="Arial" w:hAnsi="Arial" w:cs="Arial"/>
+          <w:iCs/>
+          <w:highlight w:val="yellow"/>
+          <w:shd w:val="clear" w:color="auto" w:fill="FFFFFF"/>
+        </w:rPr>
+        <w:t>pasa</w:t>
+      </w:r>
+      <w:r>
+        <w:rPr>
+          <w:rFonts w:ascii="Arial" w:hAnsi="Arial" w:cs="Arial"/>
+          <w:iCs/>
+          <w:highlight w:val="yellow"/>
+          <w:shd w:val="clear" w:color="auto" w:fill="FFFFFF"/>
+        </w:rPr>
+        <w:t xml:space="preserve"> con</w:t>
+      </w:r>
+      <w:r>
+        <w:rPr>
+          <w:rFonts w:ascii="Arial" w:hAnsi="Arial" w:cs="Arial"/>
+          <w:iCs/>
+          <w:highlight w:val="yellow"/>
+          <w:shd w:val="clear" w:color="auto" w:fill="FFFFFF"/>
+        </w:rPr>
+        <w:t xml:space="preserve"> los recursos natu</w:t>
+      </w:r>
+      <w:r>
+        <w:rPr>
+          <w:rFonts w:ascii="Arial" w:hAnsi="Arial" w:cs="Arial"/>
+          <w:iCs/>
+          <w:highlight w:val="yellow"/>
+          <w:shd w:val="clear" w:color="auto" w:fill="FFFFFF"/>
+        </w:rPr>
+        <w:t xml:space="preserve">rales en un hábitat en donde mueren pocos individuos </w:t>
+      </w:r>
+      <w:r>
+        <w:rPr>
+          <w:rFonts w:ascii="Arial" w:hAnsi="Arial" w:cs="Arial"/>
+          <w:iCs/>
+          <w:highlight w:val="yellow"/>
+          <w:shd w:val="clear" w:color="auto" w:fill="FFFFFF"/>
+        </w:rPr>
+        <w:t xml:space="preserve">o </w:t>
+      </w:r>
+      <w:r>
+        <w:rPr>
+          <w:rFonts w:ascii="Arial" w:hAnsi="Arial" w:cs="Arial"/>
+          <w:iCs/>
+          <w:highlight w:val="yellow"/>
+          <w:shd w:val="clear" w:color="auto" w:fill="FFFFFF"/>
+        </w:rPr>
+        <w:t>no e</w:t>
+      </w:r>
+      <w:r>
+        <w:rPr>
+          <w:rFonts w:ascii="Arial" w:hAnsi="Arial" w:cs="Arial"/>
+          <w:iCs/>
+          <w:highlight w:val="yellow"/>
+          <w:shd w:val="clear" w:color="auto" w:fill="FFFFFF"/>
+        </w:rPr>
+        <w:t>migran?</w:t>
+      </w:r>
+      <w:r>
+        <w:rPr>
+          <w:rFonts w:ascii="Arial" w:hAnsi="Arial" w:cs="Arial"/>
+          <w:iCs/>
+          <w:shd w:val="clear" w:color="auto" w:fill="FFFFFF"/>
+        </w:rPr>
+        <w:t xml:space="preserve"> El </w:t>
       </w:r>
       <w:r>
         <w:rPr>
@@ -11767,7 +11990,23 @@
           <w:iCs/>
           <w:shd w:val="clear" w:color="auto" w:fill="FFFFFF"/>
         </w:rPr>
-        <w:t>genera problemas ambientales por un exceso en la capacidad de carga que puede soportar el hábitat natural.</w:t>
+        <w:t xml:space="preserve">genera problemas ambientales por un exceso en la capacidad de carga que puede soportar el </w:t>
+      </w:r>
+      <w:r>
+        <w:rPr>
+          <w:rFonts w:ascii="Arial" w:hAnsi="Arial" w:cs="Arial"/>
+          <w:iCs/>
+          <w:shd w:val="clear" w:color="auto" w:fill="FFFFFF"/>
+        </w:rPr>
+        <w:t>ecosistema</w:t>
+      </w:r>
+      <w:r>
+        <w:rPr>
+          <w:rFonts w:ascii="Arial" w:hAnsi="Arial" w:cs="Arial"/>
+          <w:iCs/>
+          <w:shd w:val="clear" w:color="auto" w:fill="FFFFFF"/>
+        </w:rPr>
+        <w:t>.</w:t>
       </w:r>
     </w:p>
     <w:p>
@@ -11868,6 +12107,7 @@
               <w:rPr>
                 <w:rFonts w:ascii="Arial" w:hAnsi="Arial" w:cs="Arial"/>
                 <w:b/>
+                <w:color w:val="FF0000"/>
                 <w:lang w:val="es-MX"/>
               </w:rPr>
               <w:t>Recuerda</w:t>
@@ -12150,7 +12390,7 @@
           <w:iCs/>
           <w:shd w:val="clear" w:color="auto" w:fill="FFFFFF"/>
         </w:rPr>
-        <w:t xml:space="preserve"> de una población se refiere a la tasa de nacimiento continua a través del tiempo. En este tipo de crecimiento la población alcanza el valor máximo de individuos, esto puede ocurrir cuando no hay ningún factor que límite su crecimiento, no se ve obstaculizada por falta de recursos, alimentos, </w:t>
+        <w:t xml:space="preserve"> de una población se refiere a la tasa de nacimiento continua a través del tiempo. En este tipo de crecimiento la población alcanza el </w:t>
       </w:r>
       <w:r>
         <w:rPr>
@@ -12159,7 +12399,7 @@
           <w:shd w:val="clear" w:color="auto" w:fill="FFFFFF"/>
         </w:rPr>
         <w:lastRenderedPageBreak/>
-        <w:t>espacio</w:t>
+        <w:t>valor máximo de individuos, esto puede ocurrir cuando no hay ningún factor que límite su crecimiento, no se ve obstaculizada por falta de recursos, alimentos, espacio</w:t>
       </w:r>
       <w:r>
         <w:rPr>
@@ -12192,6 +12432,14 @@
           <w:shd w:val="clear" w:color="auto" w:fill="FFFFFF"/>
         </w:rPr>
         <w:t xml:space="preserve"> la natalidad es máxima y la mortalidad mínima.</w:t>
+      </w:r>
+      <w:r>
+        <w:rPr>
+          <w:rFonts w:ascii="Arial" w:hAnsi="Arial" w:cs="Arial"/>
+          <w:iCs/>
+          <w:shd w:val="clear" w:color="auto" w:fill="FFFFFF"/>
+        </w:rPr>
+        <w:t xml:space="preserve"> </w:t>
       </w:r>
     </w:p>
     <w:p>
@@ -12680,7 +12928,7 @@
                 <w:shd w:val="clear" w:color="auto" w:fill="FFFFFF"/>
                 <w:lang w:val="es-CO" w:eastAsia="es-CO"/>
               </w:rPr>
-              <w:t>: de una célula, resultan</w:t>
+              <w:t xml:space="preserve"> y se observa en una curva en forma de “J”</w:t>
             </w:r>
             <w:r>
               <w:rPr>
@@ -12689,7 +12937,7 @@
                 <w:shd w:val="clear" w:color="auto" w:fill="FFFFFF"/>
                 <w:lang w:val="es-CO" w:eastAsia="es-CO"/>
               </w:rPr>
-              <w:t xml:space="preserve"> </w:t>
+              <w:t>: de una célula, resultan</w:t>
             </w:r>
             <w:r>
               <w:rPr>
@@ -12698,7 +12946,7 @@
                 <w:shd w:val="clear" w:color="auto" w:fill="FFFFFF"/>
                 <w:lang w:val="es-CO" w:eastAsia="es-CO"/>
               </w:rPr>
-              <w:t>dos</w:t>
+              <w:t xml:space="preserve"> </w:t>
             </w:r>
             <w:r>
               <w:rPr>
@@ -12707,7 +12955,7 @@
                 <w:shd w:val="clear" w:color="auto" w:fill="FFFFFF"/>
                 <w:lang w:val="es-CO" w:eastAsia="es-CO"/>
               </w:rPr>
-              <w:t xml:space="preserve"> </w:t>
+              <w:t>dos</w:t>
             </w:r>
             <w:r>
               <w:rPr>
@@ -12716,7 +12964,7 @@
                 <w:shd w:val="clear" w:color="auto" w:fill="FFFFFF"/>
                 <w:lang w:val="es-CO" w:eastAsia="es-CO"/>
               </w:rPr>
-              <w:t>que al dividirse generan cuatro bacterias y estas a su vez se dividen en ocho, 16 y luego 32, así en un periodo de tiempo continuo. Este es un proceso exponencial que se mantendrá hasta que los recursos se vuelvan escasos o se agoten</w:t>
+              <w:t xml:space="preserve"> </w:t>
             </w:r>
             <w:r>
               <w:rPr>
@@ -12725,7 +12973,7 @@
                 <w:shd w:val="clear" w:color="auto" w:fill="FFFFFF"/>
                 <w:lang w:val="es-CO" w:eastAsia="es-CO"/>
               </w:rPr>
-              <w:t>.</w:t>
+              <w:t>que al dividirse generan cuatro bacterias y estas a su vez se dividen en ocho, 16 y luego 32, así en un periodo</w:t>
             </w:r>
             <w:r>
               <w:rPr>
@@ -12734,7 +12982,7 @@
                 <w:shd w:val="clear" w:color="auto" w:fill="FFFFFF"/>
                 <w:lang w:val="es-CO" w:eastAsia="es-CO"/>
               </w:rPr>
-              <w:t xml:space="preserve"> ¿</w:t>
+              <w:t xml:space="preserve"> de tiempo continuo. Este proceso exponencial se mantiene</w:t>
             </w:r>
             <w:r>
               <w:rPr>
@@ -12743,7 +12991,7 @@
                 <w:shd w:val="clear" w:color="auto" w:fill="FFFFFF"/>
                 <w:lang w:val="es-CO" w:eastAsia="es-CO"/>
               </w:rPr>
-              <w:t>P</w:t>
+              <w:t xml:space="preserve"> </w:t>
             </w:r>
             <w:r>
               <w:rPr>
@@ -12752,7 +13000,7 @@
                 <w:shd w:val="clear" w:color="auto" w:fill="FFFFFF"/>
                 <w:lang w:val="es-CO" w:eastAsia="es-CO"/>
               </w:rPr>
-              <w:t xml:space="preserve">uedes </w:t>
+              <w:t>hasta que los recursos se vuelven escasos o se agota</w:t>
             </w:r>
             <w:r>
               <w:rPr>
@@ -12761,15 +13009,25 @@
                 <w:shd w:val="clear" w:color="auto" w:fill="FFFFFF"/>
                 <w:lang w:val="es-CO" w:eastAsia="es-CO"/>
               </w:rPr>
-              <w:t>notar como el aumento de la población</w:t>
+              <w:t>n</w:t>
             </w:r>
             <w:r>
               <w:rPr>
                 <w:rFonts w:ascii="Arial" w:hAnsi="Arial" w:cs="Arial"/>
                 <w:iCs/>
                 <w:shd w:val="clear" w:color="auto" w:fill="FFFFFF"/>
-              </w:rPr>
-              <w:t xml:space="preserve"> describe una línea en forma de “J”?</w:t>
+                <w:lang w:val="es-CO" w:eastAsia="es-CO"/>
+              </w:rPr>
+              <w:t>.</w:t>
+            </w:r>
+            <w:r>
+              <w:rPr>
+                <w:rFonts w:ascii="Arial" w:hAnsi="Arial" w:cs="Arial"/>
+                <w:iCs/>
+                <w:shd w:val="clear" w:color="auto" w:fill="FFFFFF"/>
+                <w:lang w:val="es-CO" w:eastAsia="es-CO"/>
+              </w:rPr>
+              <w:t xml:space="preserve"> </w:t>
             </w:r>
           </w:p>
         </w:tc>
@@ -12806,7 +13064,7 @@
           <w:iCs/>
           <w:shd w:val="clear" w:color="auto" w:fill="FFFFFF"/>
         </w:rPr>
-        <w:t>La línea que describe el crecimiento exponencial es en forma de “J”</w:t>
+        <w:t xml:space="preserve">La línea que describe el crecimiento exponencial </w:t>
       </w:r>
       <w:r>
         <w:rPr>
@@ -12814,7 +13072,7 @@
           <w:iCs/>
           <w:shd w:val="clear" w:color="auto" w:fill="FFFFFF"/>
         </w:rPr>
-        <w:t>,</w:t>
+        <w:t>es en</w:t>
       </w:r>
       <w:r>
         <w:rPr>
@@ -12822,7 +13080,7 @@
           <w:iCs/>
           <w:shd w:val="clear" w:color="auto" w:fill="FFFFFF"/>
         </w:rPr>
-        <w:t xml:space="preserve"> porque </w:t>
+        <w:t xml:space="preserve"> forma de “J”</w:t>
       </w:r>
       <w:r>
         <w:rPr>
@@ -12830,7 +13088,7 @@
           <w:iCs/>
           <w:shd w:val="clear" w:color="auto" w:fill="FFFFFF"/>
         </w:rPr>
-        <w:t>el</w:t>
+        <w:t>,</w:t>
       </w:r>
       <w:r>
         <w:rPr>
@@ -12838,7 +13096,7 @@
           <w:iCs/>
           <w:shd w:val="clear" w:color="auto" w:fill="FFFFFF"/>
         </w:rPr>
-        <w:t xml:space="preserve"> </w:t>
+        <w:t xml:space="preserve"> porque </w:t>
       </w:r>
       <w:r>
         <w:rPr>
@@ -12846,7 +13104,7 @@
           <w:iCs/>
           <w:shd w:val="clear" w:color="auto" w:fill="FFFFFF"/>
         </w:rPr>
-        <w:t xml:space="preserve">aumento de individuos </w:t>
+        <w:t>el</w:t>
       </w:r>
       <w:r>
         <w:rPr>
@@ -12854,7 +13112,7 @@
           <w:iCs/>
           <w:shd w:val="clear" w:color="auto" w:fill="FFFFFF"/>
         </w:rPr>
-        <w:t>es</w:t>
+        <w:t xml:space="preserve"> </w:t>
       </w:r>
       <w:r>
         <w:rPr>
@@ -12862,7 +13120,7 @@
           <w:iCs/>
           <w:shd w:val="clear" w:color="auto" w:fill="FFFFFF"/>
         </w:rPr>
-        <w:t xml:space="preserve"> </w:t>
+        <w:t xml:space="preserve">aumento de individuos </w:t>
       </w:r>
       <w:r>
         <w:rPr>
@@ -12870,7 +13128,7 @@
           <w:iCs/>
           <w:shd w:val="clear" w:color="auto" w:fill="FFFFFF"/>
         </w:rPr>
-        <w:t xml:space="preserve">continuo y </w:t>
+        <w:t>es</w:t>
       </w:r>
       <w:r>
         <w:rPr>
@@ -12878,7 +13136,7 @@
           <w:iCs/>
           <w:shd w:val="clear" w:color="auto" w:fill="FFFFFF"/>
         </w:rPr>
-        <w:t>progresivo</w:t>
+        <w:t xml:space="preserve"> </w:t>
       </w:r>
       <w:r>
         <w:rPr>
@@ -12886,7 +13144,7 @@
           <w:iCs/>
           <w:shd w:val="clear" w:color="auto" w:fill="FFFFFF"/>
         </w:rPr>
-        <w:t xml:space="preserve">. ¿Puede una población crecer indefinidamente? El tipo de crecimiento exponencial es propio </w:t>
+        <w:t xml:space="preserve">continuo y </w:t>
       </w:r>
       <w:r>
         <w:rPr>
@@ -12894,7 +13152,7 @@
           <w:iCs/>
           <w:shd w:val="clear" w:color="auto" w:fill="FFFFFF"/>
         </w:rPr>
-        <w:t>s</w:t>
+        <w:t>progresivo</w:t>
       </w:r>
       <w:r>
         <w:rPr>
@@ -12902,7 +13160,7 @@
           <w:iCs/>
           <w:shd w:val="clear" w:color="auto" w:fill="FFFFFF"/>
         </w:rPr>
-        <w:t>o</w:t>
+        <w:t xml:space="preserve">. ¿Puede una población crecer indefinidamente? El tipo de crecimiento exponencial es propio </w:t>
       </w:r>
       <w:r>
         <w:rPr>
@@ -12910,7 +13168,7 @@
           <w:iCs/>
           <w:shd w:val="clear" w:color="auto" w:fill="FFFFFF"/>
         </w:rPr>
-        <w:t xml:space="preserve">lo </w:t>
+        <w:t>s</w:t>
       </w:r>
       <w:r>
         <w:rPr>
@@ -12918,7 +13176,7 @@
           <w:iCs/>
           <w:shd w:val="clear" w:color="auto" w:fill="FFFFFF"/>
         </w:rPr>
-        <w:t xml:space="preserve">de microorganismos </w:t>
+        <w:t>o</w:t>
       </w:r>
       <w:r>
         <w:rPr>
@@ -12926,7 +13184,7 @@
           <w:iCs/>
           <w:shd w:val="clear" w:color="auto" w:fill="FFFFFF"/>
         </w:rPr>
-        <w:t>que crecen</w:t>
+        <w:t xml:space="preserve">lo </w:t>
       </w:r>
       <w:r>
         <w:rPr>
@@ -12934,7 +13192,7 @@
           <w:iCs/>
           <w:shd w:val="clear" w:color="auto" w:fill="FFFFFF"/>
         </w:rPr>
-        <w:t xml:space="preserve"> </w:t>
+        <w:t xml:space="preserve">de microorganismos </w:t>
       </w:r>
       <w:r>
         <w:rPr>
@@ -12942,7 +13200,7 @@
           <w:iCs/>
           <w:shd w:val="clear" w:color="auto" w:fill="FFFFFF"/>
         </w:rPr>
-        <w:t>en condiciones óptimas en el laboratorio. En los ecosistemas, cualquier población no puede crecer indefinidamente, ya que los recursos vitales disponibles</w:t>
+        <w:t>que crecen</w:t>
       </w:r>
       <w:r>
         <w:rPr>
@@ -12950,7 +13208,7 @@
           <w:iCs/>
           <w:shd w:val="clear" w:color="auto" w:fill="FFFFFF"/>
         </w:rPr>
-        <w:t xml:space="preserve"> —</w:t>
+        <w:t xml:space="preserve"> </w:t>
       </w:r>
       <w:r>
         <w:rPr>
@@ -12958,7 +13216,7 @@
           <w:iCs/>
           <w:shd w:val="clear" w:color="auto" w:fill="FFFFFF"/>
         </w:rPr>
-        <w:t>comida, agua y espacio</w:t>
+        <w:t xml:space="preserve">en condiciones óptimas en el laboratorio. En los </w:t>
       </w:r>
       <w:r>
         <w:rPr>
@@ -12966,7 +13224,7 @@
           <w:iCs/>
           <w:shd w:val="clear" w:color="auto" w:fill="FFFFFF"/>
         </w:rPr>
-        <w:t>—</w:t>
+        <w:t>ecosistemas, las poblaciones</w:t>
       </w:r>
       <w:r>
         <w:rPr>
@@ -12974,7 +13232,64 @@
           <w:iCs/>
           <w:shd w:val="clear" w:color="auto" w:fill="FFFFFF"/>
         </w:rPr>
-        <w:t xml:space="preserve"> se agotarían muy rápidamente</w:t>
+        <w:t xml:space="preserve"> no puede</w:t>
+      </w:r>
+      <w:r>
+        <w:rPr>
+          <w:rFonts w:ascii="Arial" w:hAnsi="Arial" w:cs="Arial"/>
+          <w:iCs/>
+          <w:shd w:val="clear" w:color="auto" w:fill="FFFFFF"/>
+        </w:rPr>
+        <w:t>n</w:t>
+      </w:r>
+      <w:r>
+        <w:rPr>
+          <w:rFonts w:ascii="Arial" w:hAnsi="Arial" w:cs="Arial"/>
+          <w:iCs/>
+          <w:shd w:val="clear" w:color="auto" w:fill="FFFFFF"/>
+        </w:rPr>
+        <w:t xml:space="preserve"> crecer indefinidamente, ya que los recursos vitales disponibles</w:t>
+      </w:r>
+      <w:r>
+        <w:rPr>
+          <w:rFonts w:ascii="Arial" w:hAnsi="Arial" w:cs="Arial"/>
+          <w:iCs/>
+          <w:shd w:val="clear" w:color="auto" w:fill="FFFFFF"/>
+        </w:rPr>
+        <w:t xml:space="preserve"> —</w:t>
+      </w:r>
+      <w:r>
+        <w:rPr>
+          <w:rFonts w:ascii="Arial" w:hAnsi="Arial" w:cs="Arial"/>
+          <w:iCs/>
+          <w:shd w:val="clear" w:color="auto" w:fill="FFFFFF"/>
+        </w:rPr>
+        <w:t>comida, agua y espacio</w:t>
+      </w:r>
+      <w:r>
+        <w:rPr>
+          <w:rFonts w:ascii="Arial" w:hAnsi="Arial" w:cs="Arial"/>
+          <w:iCs/>
+          <w:shd w:val="clear" w:color="auto" w:fill="FFFFFF"/>
+        </w:rPr>
+        <w:t>—</w:t>
+      </w:r>
+      <w:r>
+        <w:rPr>
+          <w:rFonts w:ascii="Arial" w:hAnsi="Arial" w:cs="Arial"/>
+          <w:iCs/>
+          <w:shd w:val="clear" w:color="auto" w:fill="FFFFFF"/>
+        </w:rPr>
+        <w:t xml:space="preserve"> se agotarían muy </w:t>
+      </w:r>
+      <w:r>
+        <w:rPr>
+          <w:rFonts w:ascii="Arial" w:hAnsi="Arial" w:cs="Arial"/>
+          <w:iCs/>
+          <w:shd w:val="clear" w:color="auto" w:fill="FFFFFF"/>
+        </w:rPr>
+        <w:lastRenderedPageBreak/>
+        <w:t>rápidamente</w:t>
       </w:r>
       <w:r>
         <w:rPr>
@@ -13128,6 +13443,16 @@
         </w:rPr>
         <w:t xml:space="preserve"> </w:t>
       </w:r>
+      <w:proofErr w:type="spellStart"/>
+      <w:r>
+        <w:rPr>
+          <w:rFonts w:ascii="Arial" w:hAnsi="Arial" w:cs="Arial"/>
+          <w:iCs/>
+          <w:highlight w:val="yellow"/>
+          <w:shd w:val="clear" w:color="auto" w:fill="FFFFFF"/>
+        </w:rPr>
+        <w:t>EJEMPLO</w:t>
+      </w:r>
       <w:r>
         <w:rPr>
           <w:rFonts w:ascii="Arial" w:hAnsi="Arial" w:cs="Arial"/>
@@ -13142,7 +13467,16 @@
           <w:iCs/>
           <w:shd w:val="clear" w:color="auto" w:fill="FFFFFF"/>
         </w:rPr>
-        <w:t xml:space="preserve">ste </w:t>
+        <w:t>ste</w:t>
+      </w:r>
+      <w:proofErr w:type="spellEnd"/>
+      <w:r>
+        <w:rPr>
+          <w:rFonts w:ascii="Arial" w:hAnsi="Arial" w:cs="Arial"/>
+          <w:iCs/>
+          <w:shd w:val="clear" w:color="auto" w:fill="FFFFFF"/>
+        </w:rPr>
+        <w:t xml:space="preserve"> </w:t>
       </w:r>
       <w:r>
         <w:rPr>
@@ -13856,6 +14190,7 @@
                 <w:iCs/>
                 <w:shd w:val="clear" w:color="auto" w:fill="FFFFFF"/>
               </w:rPr>
+              <w:lastRenderedPageBreak/>
               <w:t>E</w:t>
             </w:r>
             <w:r>
@@ -13880,7 +14215,6 @@
                 <w:iCs/>
                 <w:shd w:val="clear" w:color="auto" w:fill="FFFFFF"/>
               </w:rPr>
-              <w:lastRenderedPageBreak/>
               <w:t>La mayoría de animales y plantas sigue una curva de crecimiento sigmoideo</w:t>
             </w:r>
             <w:r>
@@ -14611,49 +14945,107 @@
         <w:rPr>
           <w:rFonts w:ascii="Arial" w:hAnsi="Arial" w:cs="Arial"/>
         </w:rPr>
-        <w:t xml:space="preserve">los organismos que han desarrollado evolutivamente descendencia con elevadas tasas de reproducción. Estas especies aumentan rápidamente sus poblaciones porque están </w:t>
-      </w:r>
-      <w:r>
-        <w:rPr>
-          <w:rFonts w:ascii="Arial" w:hAnsi="Arial" w:cs="Arial"/>
-        </w:rPr>
-        <w:t>dotad</w:t>
-      </w:r>
-      <w:r>
-        <w:rPr>
-          <w:rFonts w:ascii="Arial" w:hAnsi="Arial" w:cs="Arial"/>
-        </w:rPr>
-        <w:t>a</w:t>
-      </w:r>
-      <w:r>
-        <w:rPr>
-          <w:rFonts w:ascii="Arial" w:hAnsi="Arial" w:cs="Arial"/>
-        </w:rPr>
-        <w:t xml:space="preserve">s </w:t>
-      </w:r>
-      <w:r>
-        <w:rPr>
-          <w:rFonts w:ascii="Arial" w:hAnsi="Arial" w:cs="Arial"/>
+        <w:t>los organismos que han desarrollado</w:t>
+      </w:r>
+      <w:r>
+        <w:rPr>
+          <w:rFonts w:ascii="Arial" w:hAnsi="Arial" w:cs="Arial"/>
+        </w:rPr>
+        <w:t>,</w:t>
+      </w:r>
+      <w:r>
+        <w:rPr>
+          <w:rFonts w:ascii="Arial" w:hAnsi="Arial" w:cs="Arial"/>
+        </w:rPr>
+        <w:t xml:space="preserve"> evolutivamente</w:t>
+      </w:r>
+      <w:r>
+        <w:rPr>
+          <w:rFonts w:ascii="Arial" w:hAnsi="Arial" w:cs="Arial"/>
+        </w:rPr>
+        <w:t>,</w:t>
+      </w:r>
+      <w:r>
+        <w:rPr>
+          <w:rFonts w:ascii="Arial" w:hAnsi="Arial" w:cs="Arial"/>
+        </w:rPr>
+        <w:t xml:space="preserve"> descendencia con elevadas tasas de reproducción. </w:t>
+      </w:r>
+      <w:r>
+        <w:rPr>
+          <w:rFonts w:ascii="Arial" w:hAnsi="Arial" w:cs="Arial"/>
+          <w:highlight w:val="yellow"/>
+        </w:rPr>
+        <w:t xml:space="preserve">Estas especies aumentan rápidamente sus poblaciones porque están </w:t>
+      </w:r>
+      <w:r>
+        <w:rPr>
+          <w:rFonts w:ascii="Arial" w:hAnsi="Arial" w:cs="Arial"/>
+          <w:highlight w:val="yellow"/>
+        </w:rPr>
+        <w:t xml:space="preserve">dotadas </w:t>
+      </w:r>
+      <w:r>
+        <w:rPr>
+          <w:rFonts w:ascii="Arial" w:hAnsi="Arial" w:cs="Arial"/>
+          <w:highlight w:val="yellow"/>
         </w:rPr>
         <w:t xml:space="preserve">de una alta capacidad </w:t>
       </w:r>
       <w:r>
         <w:rPr>
           <w:rFonts w:ascii="Arial" w:hAnsi="Arial" w:cs="Arial"/>
-        </w:rPr>
-        <w:t>para</w:t>
-      </w:r>
-      <w:r>
-        <w:rPr>
-          <w:rFonts w:ascii="Arial" w:hAnsi="Arial" w:cs="Arial"/>
-        </w:rPr>
-        <w:t xml:space="preserve"> </w:t>
-      </w:r>
-      <w:r>
-        <w:rPr>
-          <w:rFonts w:ascii="Arial" w:hAnsi="Arial" w:cs="Arial"/>
+          <w:highlight w:val="yellow"/>
+        </w:rPr>
+        <w:t xml:space="preserve">para </w:t>
+      </w:r>
+      <w:r>
+        <w:rPr>
+          <w:rFonts w:ascii="Arial" w:hAnsi="Arial" w:cs="Arial"/>
+          <w:highlight w:val="yellow"/>
         </w:rPr>
         <w:t xml:space="preserve">tener crías o descendientes. </w:t>
+      </w:r>
+      <w:r>
+        <w:rPr>
+          <w:rFonts w:ascii="Arial" w:hAnsi="Arial" w:cs="Arial"/>
+          <w:highlight w:val="yellow"/>
+        </w:rPr>
+        <w:t xml:space="preserve">Se caracterizan por disponer de una gran cantidad de materia y energía para la producción de </w:t>
+      </w:r>
+      <w:r>
+        <w:rPr>
+          <w:rFonts w:ascii="Arial" w:hAnsi="Arial" w:cs="Arial"/>
+          <w:highlight w:val="yellow"/>
+        </w:rPr>
+        <w:t>una gran cantidad de crías, huevos o semillas porque la</w:t>
+      </w:r>
+      <w:r>
+        <w:rPr>
+          <w:rFonts w:ascii="Arial" w:hAnsi="Arial" w:cs="Arial"/>
+          <w:highlight w:val="yellow"/>
+        </w:rPr>
+        <w:t xml:space="preserve"> gran mayoría de estos individuos mue</w:t>
+      </w:r>
+      <w:r>
+        <w:rPr>
+          <w:rFonts w:ascii="Arial" w:hAnsi="Arial" w:cs="Arial"/>
+          <w:highlight w:val="yellow"/>
+        </w:rPr>
+        <w:t xml:space="preserve">re tempranamente. Los </w:t>
+      </w:r>
+      <w:r>
+        <w:rPr>
+          <w:rFonts w:ascii="Arial" w:hAnsi="Arial" w:cs="Arial"/>
+          <w:highlight w:val="yellow"/>
+        </w:rPr>
+        <w:t>que logran llegar a la madurez sexual, se reproducen con rapidez, repitiendo el ciclo</w:t>
+      </w:r>
+      <w:r>
+        <w:rPr>
+          <w:rFonts w:ascii="Arial" w:hAnsi="Arial" w:cs="Arial"/>
+        </w:rPr>
+        <w:t>.</w:t>
       </w:r>
     </w:p>
     <w:p>
@@ -15031,31 +15423,19 @@
               <w:rPr>
                 <w:rFonts w:ascii="Arial" w:hAnsi="Arial" w:cs="Arial"/>
               </w:rPr>
-              <w:t xml:space="preserve">responden a factores de presión emigrando. Se caracterizan por disponer </w:t>
-            </w:r>
-            <w:r>
-              <w:rPr>
-                <w:rFonts w:ascii="Arial" w:hAnsi="Arial" w:cs="Arial"/>
-              </w:rPr>
-              <w:t xml:space="preserve">de </w:t>
-            </w:r>
-            <w:r>
-              <w:rPr>
-                <w:rFonts w:ascii="Arial" w:hAnsi="Arial" w:cs="Arial"/>
-              </w:rPr>
-              <w:t xml:space="preserve">una gran cantidad de materia y energía en la producción de crías, huevos o semillas. La gran mayoría de estos individuos muere tempranamente. Algunos pocos que logran llegar a la madurez sexual, se reproducen </w:t>
-            </w:r>
-            <w:r>
-              <w:rPr>
-                <w:rFonts w:ascii="Arial" w:hAnsi="Arial" w:cs="Arial"/>
-              </w:rPr>
-              <w:t>con rapidez</w:t>
-            </w:r>
-            <w:r>
-              <w:rPr>
-                <w:rFonts w:ascii="Arial" w:hAnsi="Arial" w:cs="Arial"/>
-              </w:rPr>
-              <w:t xml:space="preserve">, repitiendo el ciclo. Algunos ejemplos son las algas, </w:t>
+              <w:t>responden a factores de presión emigrando.</w:t>
+            </w:r>
+            <w:r>
+              <w:rPr>
+                <w:rFonts w:ascii="Arial" w:hAnsi="Arial" w:cs="Arial"/>
+              </w:rPr>
+              <w:t xml:space="preserve"> Presentan altas tasas de natalidad.</w:t>
+            </w:r>
+            <w:r>
+              <w:rPr>
+                <w:rFonts w:ascii="Arial" w:hAnsi="Arial" w:cs="Arial"/>
+              </w:rPr>
+              <w:t xml:space="preserve"> Algunos ejemplos son las algas, </w:t>
             </w:r>
             <w:r>
               <w:rPr>
@@ -15242,6 +15622,37 @@
           <w:rFonts w:ascii="Arial" w:hAnsi="Arial" w:cs="Arial"/>
         </w:rPr>
         <w:t xml:space="preserve">. </w:t>
+      </w:r>
+    </w:p>
+    <w:p>
+      <w:pPr>
+        <w:spacing w:after="0" w:line="360" w:lineRule="auto"/>
+        <w:rPr>
+          <w:rFonts w:ascii="Arial" w:hAnsi="Arial" w:cs="Arial"/>
+        </w:rPr>
+      </w:pPr>
+      <w:r>
+        <w:rPr>
+          <w:rFonts w:ascii="Arial" w:hAnsi="Arial" w:cs="Arial"/>
+          <w:highlight w:val="yellow"/>
+        </w:rPr>
+        <w:lastRenderedPageBreak/>
+        <w:t xml:space="preserve">Las especies con estrategia “k” alcanzan su máxima </w:t>
+      </w:r>
+      <w:r>
+        <w:rPr>
+          <w:rFonts w:ascii="Arial" w:hAnsi="Arial" w:cs="Arial"/>
+          <w:b/>
+          <w:highlight w:val="yellow"/>
+        </w:rPr>
+        <w:t>capacidad de carga</w:t>
+      </w:r>
+      <w:r>
+        <w:rPr>
+          <w:rFonts w:ascii="Arial" w:hAnsi="Arial" w:cs="Arial"/>
+          <w:highlight w:val="yellow"/>
+        </w:rPr>
+        <w:t>, regulando las poblaciones mediante competencia o migraciones. Se caracterizan por disponer de un tiempo de vida largo; los progenitores suelen dedicar grandes cuidados a sus crías.</w:t>
       </w:r>
     </w:p>
     <w:p>
@@ -15593,44 +16004,31 @@
               <w:rPr>
                 <w:rFonts w:ascii="Arial" w:hAnsi="Arial" w:cs="Arial"/>
               </w:rPr>
-              <w:t>Las especies con estrategia “k” a</w:t>
-            </w:r>
-            <w:r>
-              <w:rPr>
-                <w:rFonts w:ascii="Arial" w:hAnsi="Arial" w:cs="Arial"/>
-              </w:rPr>
-              <w:t xml:space="preserve">lcanzan su máxima </w:t>
-            </w:r>
-            <w:r>
-              <w:rPr>
-                <w:rFonts w:ascii="Arial" w:hAnsi="Arial" w:cs="Arial"/>
-                <w:b/>
-              </w:rPr>
-              <w:t>capacidad de carga</w:t>
-            </w:r>
-            <w:r>
-              <w:rPr>
-                <w:rFonts w:ascii="Arial" w:hAnsi="Arial" w:cs="Arial"/>
-              </w:rPr>
-              <w:t xml:space="preserve">, </w:t>
-            </w:r>
-            <w:r>
-              <w:rPr>
-                <w:rFonts w:ascii="Arial" w:hAnsi="Arial" w:cs="Arial"/>
-              </w:rPr>
-              <w:t>regulando</w:t>
-            </w:r>
-            <w:r>
-              <w:rPr>
-                <w:rFonts w:ascii="Arial" w:hAnsi="Arial" w:cs="Arial"/>
-              </w:rPr>
-              <w:t xml:space="preserve"> las poblaciones mediante competencia o migraciones. Se caracterizan por disponer </w:t>
-            </w:r>
-            <w:r>
-              <w:rPr>
-                <w:rFonts w:ascii="Arial" w:hAnsi="Arial" w:cs="Arial"/>
-              </w:rPr>
-              <w:t>de un</w:t>
+              <w:t>Los</w:t>
+            </w:r>
+            <w:r>
+              <w:rPr>
+                <w:rFonts w:ascii="Arial" w:hAnsi="Arial" w:cs="Arial"/>
+              </w:rPr>
+              <w:t xml:space="preserve"> grandes mamíferos</w:t>
+            </w:r>
+            <w:r>
+              <w:rPr>
+                <w:rFonts w:ascii="Arial" w:hAnsi="Arial" w:cs="Arial"/>
+              </w:rPr>
+              <w:t xml:space="preserve"> tienen  estrategia k, </w:t>
+            </w:r>
+            <w:r>
+              <w:rPr>
+                <w:rFonts w:ascii="Arial" w:hAnsi="Arial" w:cs="Arial"/>
+              </w:rPr>
+              <w:t>como</w:t>
+            </w:r>
+            <w:r>
+              <w:rPr>
+                <w:rFonts w:ascii="Arial" w:hAnsi="Arial" w:cs="Arial"/>
+              </w:rPr>
+              <w:t xml:space="preserve"> el</w:t>
             </w:r>
             <w:r>
               <w:rPr>
@@ -15638,48 +16036,6 @@
               </w:rPr>
               <w:t xml:space="preserve"> </w:t>
             </w:r>
-            <w:r>
-              <w:rPr>
-                <w:rFonts w:ascii="Arial" w:hAnsi="Arial" w:cs="Arial"/>
-              </w:rPr>
-              <w:t>tie</w:t>
-            </w:r>
-            <w:r>
-              <w:rPr>
-                <w:rFonts w:ascii="Arial" w:hAnsi="Arial" w:cs="Arial"/>
-              </w:rPr>
-              <w:t xml:space="preserve">mpo de vida </w:t>
-            </w:r>
-            <w:r>
-              <w:rPr>
-                <w:rFonts w:ascii="Arial" w:hAnsi="Arial" w:cs="Arial"/>
-              </w:rPr>
-              <w:t>largo</w:t>
-            </w:r>
-            <w:r>
-              <w:rPr>
-                <w:rFonts w:ascii="Arial" w:hAnsi="Arial" w:cs="Arial"/>
-              </w:rPr>
-              <w:t>;</w:t>
-            </w:r>
-            <w:r>
-              <w:rPr>
-                <w:rFonts w:ascii="Arial" w:hAnsi="Arial" w:cs="Arial"/>
-              </w:rPr>
-              <w:t xml:space="preserve"> los progenitores suelen dedicar grandes cuidados a sus crías. Algunos ejemplos </w:t>
-            </w:r>
-            <w:r>
-              <w:rPr>
-                <w:rFonts w:ascii="Arial" w:hAnsi="Arial" w:cs="Arial"/>
-              </w:rPr>
-              <w:t xml:space="preserve">son </w:t>
-            </w:r>
-            <w:r>
-              <w:rPr>
-                <w:rFonts w:ascii="Arial" w:hAnsi="Arial" w:cs="Arial"/>
-              </w:rPr>
-              <w:t xml:space="preserve">los grandes mamíferos como </w:t>
-            </w:r>
             <w:proofErr w:type="spellStart"/>
             <w:r>
               <w:rPr>
@@ -15740,13 +16096,25 @@
               <w:rPr>
                 <w:rFonts w:ascii="Arial" w:hAnsi="Arial" w:cs="Arial"/>
               </w:rPr>
-              <w:t>;</w:t>
-            </w:r>
-            <w:r>
-              <w:rPr>
-                <w:rFonts w:ascii="Arial" w:hAnsi="Arial" w:cs="Arial"/>
-              </w:rPr>
-              <w:t xml:space="preserve"> el cuidado parental puede </w:t>
+              <w:t xml:space="preserve"> y un </w:t>
+            </w:r>
+            <w:r>
+              <w:rPr>
+                <w:rFonts w:ascii="Arial" w:hAnsi="Arial" w:cs="Arial"/>
+              </w:rPr>
+              <w:t xml:space="preserve">cuidado parental </w:t>
+            </w:r>
+            <w:r>
+              <w:rPr>
+                <w:rFonts w:ascii="Arial" w:hAnsi="Arial" w:cs="Arial"/>
+              </w:rPr>
+              <w:t xml:space="preserve">que </w:t>
+            </w:r>
+            <w:r>
+              <w:rPr>
+                <w:rFonts w:ascii="Arial" w:hAnsi="Arial" w:cs="Arial"/>
+              </w:rPr>
+              <w:t xml:space="preserve">puede </w:t>
             </w:r>
             <w:r>
               <w:rPr>
@@ -15776,13 +16144,42 @@
               <w:rPr>
                 <w:rFonts w:ascii="Arial" w:hAnsi="Arial" w:cs="Arial"/>
               </w:rPr>
-              <w:t>tiempo,</w:t>
-            </w:r>
-            <w:r>
-              <w:rPr>
-                <w:rFonts w:ascii="Arial" w:hAnsi="Arial" w:cs="Arial"/>
-              </w:rPr>
-              <w:t xml:space="preserve"> solo en lactancia son dos años de cuidado.</w:t>
+              <w:t>tiempo;</w:t>
+            </w:r>
+            <w:r>
+              <w:rPr>
+                <w:rFonts w:ascii="Arial" w:hAnsi="Arial" w:cs="Arial"/>
+              </w:rPr>
+              <w:t xml:space="preserve"> solo en la</w:t>
+            </w:r>
+            <w:r>
+              <w:rPr>
+                <w:rFonts w:ascii="Arial" w:hAnsi="Arial" w:cs="Arial"/>
+              </w:rPr>
+              <w:t xml:space="preserve">ctancia son dos años de cuidado pero </w:t>
+            </w:r>
+            <w:r>
+              <w:rPr>
+                <w:rFonts w:ascii="Arial" w:hAnsi="Arial" w:cs="Arial"/>
+                <w:highlight w:val="yellow"/>
+              </w:rPr>
+              <w:t xml:space="preserve">el acompañamiento a la cría se extiende </w:t>
+            </w:r>
+            <w:proofErr w:type="gramStart"/>
+            <w:r>
+              <w:rPr>
+                <w:rFonts w:ascii="Arial" w:hAnsi="Arial" w:cs="Arial"/>
+                <w:highlight w:val="yellow"/>
+              </w:rPr>
+              <w:t>por …</w:t>
+            </w:r>
+            <w:proofErr w:type="gramEnd"/>
+            <w:r>
+              <w:rPr>
+                <w:rFonts w:ascii="Arial" w:hAnsi="Arial" w:cs="Arial"/>
+                <w:highlight w:val="yellow"/>
+              </w:rPr>
+              <w:t>…</w:t>
             </w:r>
           </w:p>
         </w:tc>
@@ -15814,42 +16211,28 @@
       <w:r>
         <w:rPr>
           <w:rFonts w:ascii="Arial" w:hAnsi="Arial" w:cs="Arial"/>
+          <w:highlight w:val="yellow"/>
         </w:rPr>
         <w:t xml:space="preserve">Si quieres conocer sobre estos grandes mamíferos acuáticos que viven en el río </w:t>
       </w:r>
       <w:r>
         <w:rPr>
           <w:rFonts w:ascii="Arial" w:hAnsi="Arial" w:cs="Arial"/>
-        </w:rPr>
-        <w:t>A</w:t>
-      </w:r>
-      <w:r>
-        <w:rPr>
-          <w:rFonts w:ascii="Arial" w:hAnsi="Arial" w:cs="Arial"/>
-        </w:rPr>
-        <w:t>mazonas</w:t>
-      </w:r>
-      <w:r>
-        <w:rPr>
-          <w:rFonts w:ascii="Arial" w:hAnsi="Arial" w:cs="Arial"/>
-        </w:rPr>
-        <w:t>,</w:t>
-      </w:r>
-      <w:r>
-        <w:rPr>
-          <w:rFonts w:ascii="Arial" w:hAnsi="Arial" w:cs="Arial"/>
-        </w:rPr>
-        <w:t xml:space="preserve"> </w:t>
-      </w:r>
-      <w:r>
-        <w:rPr>
-          <w:rFonts w:ascii="Arial" w:hAnsi="Arial" w:cs="Arial"/>
+          <w:highlight w:val="yellow"/>
+        </w:rPr>
+        <w:t xml:space="preserve">Amazonas, </w:t>
+      </w:r>
+      <w:r>
+        <w:rPr>
+          <w:rFonts w:ascii="Arial" w:hAnsi="Arial" w:cs="Arial"/>
+          <w:highlight w:val="yellow"/>
         </w:rPr>
         <w:t xml:space="preserve">lee este libro que puedes descargar </w:t>
       </w:r>
       <w:r>
         <w:rPr>
           <w:rFonts w:ascii="Arial" w:hAnsi="Arial" w:cs="Arial"/>
+          <w:highlight w:val="yellow"/>
         </w:rPr>
         <w:t xml:space="preserve">en </w:t>
       </w:r>
@@ -15858,6 +16241,7 @@
           <w:rFonts w:ascii="Arial" w:hAnsi="Arial" w:cs="Arial"/>
           <w:b/>
           <w:color w:val="4F81BD" w:themeColor="accent1"/>
+          <w:highlight w:val="yellow"/>
         </w:rPr>
         <w:t>[</w:t>
       </w:r>
@@ -15868,6 +16252,7 @@
             <w:rFonts w:ascii="Arial" w:hAnsi="Arial" w:cs="Arial"/>
             <w:b/>
             <w:color w:val="4F81BD" w:themeColor="accent1"/>
+            <w:highlight w:val="yellow"/>
             <w:u w:val="none"/>
             <w:lang w:val="es-CO"/>
           </w:rPr>
@@ -15880,6 +16265,7 @@
           <w:rFonts w:ascii="Arial" w:hAnsi="Arial" w:cs="Arial"/>
           <w:b/>
           <w:color w:val="4F81BD" w:themeColor="accent1"/>
+          <w:highlight w:val="yellow"/>
           <w:u w:val="none"/>
           <w:lang w:val="es-CO"/>
         </w:rPr>
@@ -15889,16 +16275,33 @@
         <w:rPr>
           <w:rFonts w:ascii="Arial" w:hAnsi="Arial" w:cs="Arial"/>
           <w:color w:val="4F81BD" w:themeColor="accent1"/>
+          <w:highlight w:val="yellow"/>
         </w:rPr>
         <w:t xml:space="preserve"> </w:t>
       </w:r>
       <w:r>
         <w:rPr>
           <w:rFonts w:ascii="Arial" w:hAnsi="Arial" w:cs="Arial"/>
-          <w:highlight w:val="cyan"/>
+          <w:highlight w:val="yellow"/>
         </w:rPr>
         <w:t>(revisar derechos de autor)</w:t>
       </w:r>
+      <w:r>
+        <w:rPr>
+          <w:rFonts w:ascii="Arial" w:hAnsi="Arial" w:cs="Arial"/>
+          <w:highlight w:val="yellow"/>
+        </w:rPr>
+        <w:t xml:space="preserve"> Pasar a ficha de profesor…recomienda la lectura </w:t>
+      </w:r>
+      <w:proofErr w:type="gramStart"/>
+      <w:r>
+        <w:rPr>
+          <w:rFonts w:ascii="Arial" w:hAnsi="Arial" w:cs="Arial"/>
+          <w:highlight w:val="yellow"/>
+        </w:rPr>
+        <w:t>de …</w:t>
+      </w:r>
+      <w:proofErr w:type="gramEnd"/>
     </w:p>
     <w:p>
       <w:pPr>
@@ -16174,6 +16577,7 @@
                 <w:b/>
                 <w:lang w:val="es-MX"/>
               </w:rPr>
+              <w:lastRenderedPageBreak/>
               <w:t>Practica</w:t>
             </w:r>
             <w:r>
@@ -16208,7 +16612,6 @@
                 <w:b/>
                 <w:lang w:val="es-MX"/>
               </w:rPr>
-              <w:lastRenderedPageBreak/>
               <w:t>Código</w:t>
             </w:r>
           </w:p>
@@ -16695,7 +17098,28 @@
         <w:rPr>
           <w:rFonts w:ascii="Arial" w:hAnsi="Arial" w:cs="Arial"/>
         </w:rPr>
-        <w:t xml:space="preserve"> así como el tipo de estrategia según la especie. </w:t>
+        <w:t xml:space="preserve"> así como el tipo de estrategia </w:t>
+      </w:r>
+      <w:r>
+        <w:rPr>
+          <w:rFonts w:ascii="Arial" w:hAnsi="Arial" w:cs="Arial"/>
+          <w:highlight w:val="yellow"/>
+        </w:rPr>
+        <w:t>para ¿??</w:t>
+      </w:r>
+      <w:proofErr w:type="gramStart"/>
+      <w:r>
+        <w:rPr>
+          <w:rFonts w:ascii="Arial" w:hAnsi="Arial" w:cs="Arial"/>
+        </w:rPr>
+        <w:t>según</w:t>
+      </w:r>
+      <w:proofErr w:type="gramEnd"/>
+      <w:r>
+        <w:rPr>
+          <w:rFonts w:ascii="Arial" w:hAnsi="Arial" w:cs="Arial"/>
+        </w:rPr>
+        <w:t xml:space="preserve"> la especie. </w:t>
       </w:r>
     </w:p>
     <w:p>
@@ -16723,7 +17147,19 @@
         <w:rPr>
           <w:rFonts w:ascii="Arial" w:hAnsi="Arial" w:cs="Arial"/>
         </w:rPr>
-        <w:t>En esta sección exploraremos específicamente el caso de la población humana, ya que nuestra especie posee una larga historia evolutiva, que nos relaciona con los mamíferos terrestres que poblaron la Tierra. De todos los mamíferos</w:t>
+        <w:t xml:space="preserve">En esta sección exploraremos específicamente el caso de la población humana, ya que nuestra especie posee una larga historia evolutiva, que nos relaciona con </w:t>
+      </w:r>
+      <w:r>
+        <w:rPr>
+          <w:rFonts w:ascii="Arial" w:hAnsi="Arial" w:cs="Arial"/>
+        </w:rPr>
+        <w:t>otros</w:t>
+      </w:r>
+      <w:r>
+        <w:rPr>
+          <w:rFonts w:ascii="Arial" w:hAnsi="Arial" w:cs="Arial"/>
+        </w:rPr>
+        <w:t xml:space="preserve"> mamíferos terrestres que poblaron la Tierra. De todos los mamíferos</w:t>
       </w:r>
       <w:r>
         <w:rPr>
@@ -17173,7 +17609,7 @@
             <w:r>
               <w:rPr>
                 <w:rFonts w:ascii="Arial" w:hAnsi="Arial" w:cs="Arial"/>
-                <w:b/>
+                <w:i/>
               </w:rPr>
               <w:t>Ardipithecus</w:t>
             </w:r>
@@ -17181,12 +17617,14 @@
             <w:r>
               <w:rPr>
                 <w:rFonts w:ascii="Arial" w:hAnsi="Arial" w:cs="Arial"/>
+                <w:i/>
               </w:rPr>
               <w:t>,</w:t>
             </w:r>
             <w:r>
               <w:rPr>
                 <w:rFonts w:ascii="Arial" w:hAnsi="Arial" w:cs="Arial"/>
+                <w:i/>
               </w:rPr>
               <w:t xml:space="preserve"> </w:t>
             </w:r>
@@ -17194,7 +17632,7 @@
             <w:r>
               <w:rPr>
                 <w:rFonts w:ascii="Arial" w:hAnsi="Arial" w:cs="Arial"/>
-                <w:b/>
+                <w:i/>
               </w:rPr>
               <w:t>Australopithecus</w:t>
             </w:r>
@@ -17202,21 +17640,9 @@
             <w:r>
               <w:rPr>
                 <w:rFonts w:ascii="Arial" w:hAnsi="Arial" w:cs="Arial"/>
-              </w:rPr>
-              <w:t xml:space="preserve"> y </w:t>
-            </w:r>
-            <w:r>
-              <w:rPr>
-                <w:rFonts w:ascii="Arial" w:hAnsi="Arial" w:cs="Arial"/>
-                <w:b/>
-              </w:rPr>
-              <w:t>Homo</w:t>
-            </w:r>
-            <w:r>
-              <w:rPr>
-                <w:rFonts w:ascii="Arial" w:hAnsi="Arial" w:cs="Arial"/>
-              </w:rPr>
-              <w:t>.</w:t>
+                <w:i/>
+              </w:rPr>
+              <w:t xml:space="preserve"> y Homo.</w:t>
             </w:r>
           </w:p>
         </w:tc>
@@ -17284,7 +17710,13 @@
         <w:rPr>
           <w:rFonts w:ascii="Arial" w:hAnsi="Arial" w:cs="Arial"/>
         </w:rPr>
-        <w:t>aulaplaneta</w:t>
+        <w:t>A</w:t>
+      </w:r>
+      <w:r>
+        <w:rPr>
+          <w:rFonts w:ascii="Arial" w:hAnsi="Arial" w:cs="Arial"/>
+        </w:rPr>
+        <w:t>ulaplaneta</w:t>
       </w:r>
       <w:proofErr w:type="spellEnd"/>
       <w:r>
@@ -17704,7 +18136,32 @@
         <w:rPr>
           <w:rFonts w:ascii="Arial" w:hAnsi="Arial" w:cs="Arial"/>
         </w:rPr>
-        <w:t>2 millones de años. Las poblaciones de Australopitecus son reconocidas por ser las primeras de homínidos que empezaron a caminar exclusivamente con sus dos extremidades inferiores.</w:t>
+        <w:t xml:space="preserve">2 millones de años. Las poblaciones de </w:t>
+      </w:r>
+      <w:r>
+        <w:rPr>
+          <w:rFonts w:ascii="Arial" w:hAnsi="Arial" w:cs="Arial"/>
+          <w:i/>
+        </w:rPr>
+        <w:t>Australopitecus</w:t>
+      </w:r>
+      <w:r>
+        <w:rPr>
+          <w:rFonts w:ascii="Arial" w:hAnsi="Arial" w:cs="Arial"/>
+        </w:rPr>
+        <w:t xml:space="preserve"> son reconocidas por ser las primeras de homínidos que empezaron a caminar exclusivamente </w:t>
+      </w:r>
+      <w:r>
+        <w:rPr>
+          <w:rFonts w:ascii="Arial" w:hAnsi="Arial" w:cs="Arial"/>
+        </w:rPr>
+        <w:t>en</w:t>
+      </w:r>
+      <w:r>
+        <w:rPr>
+          <w:rFonts w:ascii="Arial" w:hAnsi="Arial" w:cs="Arial"/>
+        </w:rPr>
+        <w:t xml:space="preserve"> sus dos extremidades inferiores.</w:t>
       </w:r>
     </w:p>
     <w:p>
@@ -17808,7 +18265,34 @@
               <w:rPr>
                 <w:rFonts w:ascii="Arial" w:hAnsi="Arial" w:cs="Arial"/>
               </w:rPr>
-              <w:t>Los Australopitecus fueron los primeros en usar solo los pies para caminar sin apoyarse en sus manos.</w:t>
+              <w:t xml:space="preserve">Los </w:t>
+            </w:r>
+            <w:proofErr w:type="spellStart"/>
+            <w:r>
+              <w:rPr>
+                <w:rFonts w:ascii="Arial" w:hAnsi="Arial" w:cs="Arial"/>
+                <w:i/>
+              </w:rPr>
+              <w:t>Australopitecus</w:t>
+            </w:r>
+            <w:proofErr w:type="spellEnd"/>
+            <w:r>
+              <w:rPr>
+                <w:rFonts w:ascii="Arial" w:hAnsi="Arial" w:cs="Arial"/>
+              </w:rPr>
+              <w:t xml:space="preserve"> fueron los primeros en usar solo los pies para caminar</w:t>
+            </w:r>
+            <w:r>
+              <w:rPr>
+                <w:rFonts w:ascii="Arial" w:hAnsi="Arial" w:cs="Arial"/>
+              </w:rPr>
+              <w:t>,</w:t>
+            </w:r>
+            <w:r>
+              <w:rPr>
+                <w:rFonts w:ascii="Arial" w:hAnsi="Arial" w:cs="Arial"/>
+              </w:rPr>
+              <w:t xml:space="preserve"> sin apoyarse en sus manos.</w:t>
             </w:r>
           </w:p>
         </w:tc>
@@ -17951,7 +18435,31 @@
               <w:rPr>
                 <w:rFonts w:ascii="Arial" w:hAnsi="Arial" w:cs="Arial"/>
               </w:rPr>
-              <w:t>, el cerebro tenía un volumen entre los 300</w:t>
+              <w:t>, el</w:t>
+            </w:r>
+            <w:r>
+              <w:rPr>
+                <w:rFonts w:ascii="Arial" w:hAnsi="Arial" w:cs="Arial"/>
+              </w:rPr>
+              <w:t xml:space="preserve"> cerebro tenía</w:t>
+            </w:r>
+            <w:r>
+              <w:rPr>
+                <w:rFonts w:ascii="Arial" w:hAnsi="Arial" w:cs="Arial"/>
+              </w:rPr>
+              <w:t xml:space="preserve"> un volumen entre</w:t>
+            </w:r>
+            <w:r>
+              <w:rPr>
+                <w:rFonts w:ascii="Arial" w:hAnsi="Arial" w:cs="Arial"/>
+              </w:rPr>
+              <w:t xml:space="preserve"> 300</w:t>
+            </w:r>
+            <w:r>
+              <w:rPr>
+                <w:rFonts w:ascii="Arial" w:hAnsi="Arial" w:cs="Arial"/>
+              </w:rPr>
+              <w:t xml:space="preserve"> </w:t>
             </w:r>
             <w:r>
               <w:rPr>
@@ -17963,6 +18471,12 @@
               <w:rPr>
                 <w:rFonts w:ascii="Arial" w:hAnsi="Arial" w:cs="Arial"/>
               </w:rPr>
+              <w:t xml:space="preserve"> </w:t>
+            </w:r>
+            <w:r>
+              <w:rPr>
+                <w:rFonts w:ascii="Arial" w:hAnsi="Arial" w:cs="Arial"/>
+              </w:rPr>
               <w:t>500</w:t>
             </w:r>
             <w:r>
@@ -17983,6 +18497,12 @@
                 <w:vertAlign w:val="superscript"/>
               </w:rPr>
               <w:t>3</w:t>
+            </w:r>
+            <w:r>
+              <w:rPr>
+                <w:rFonts w:ascii="Arial" w:hAnsi="Arial" w:cs="Arial"/>
+              </w:rPr>
+              <w:t>.</w:t>
             </w:r>
           </w:p>
         </w:tc>
@@ -18004,20 +18524,15 @@
       <w:r>
         <w:rPr>
           <w:rFonts w:ascii="Arial" w:hAnsi="Arial" w:cs="Arial"/>
-        </w:rPr>
-        <w:t>Austr</w:t>
-      </w:r>
-      <w:r>
-        <w:rPr>
-          <w:rFonts w:ascii="Arial" w:hAnsi="Arial" w:cs="Arial"/>
-        </w:rPr>
-        <w:t>a</w:t>
-      </w:r>
-      <w:r>
-        <w:rPr>
-          <w:rFonts w:ascii="Arial" w:hAnsi="Arial" w:cs="Arial"/>
-        </w:rPr>
-        <w:t xml:space="preserve">lopitecus </w:t>
+          <w:i/>
+        </w:rPr>
+        <w:t>Australopitecus</w:t>
+      </w:r>
+      <w:r>
+        <w:rPr>
+          <w:rFonts w:ascii="Arial" w:hAnsi="Arial" w:cs="Arial"/>
+        </w:rPr>
+        <w:t xml:space="preserve"> </w:t>
       </w:r>
       <w:r>
         <w:rPr>
@@ -18036,7 +18551,14 @@
         <w:rPr>
           <w:rFonts w:ascii="Arial" w:hAnsi="Arial" w:cs="Arial"/>
         </w:rPr>
-        <w:t xml:space="preserve"> son las especies del género Homo</w:t>
+        <w:t xml:space="preserve"> son las especies del género </w:t>
+      </w:r>
+      <w:r>
+        <w:rPr>
+          <w:rFonts w:ascii="Arial" w:hAnsi="Arial" w:cs="Arial"/>
+          <w:i/>
+        </w:rPr>
+        <w:t>Homo</w:t>
       </w:r>
       <w:r>
         <w:rPr>
@@ -18285,6 +18807,7 @@
       <w:r>
         <w:rPr>
           <w:rFonts w:ascii="Arial" w:hAnsi="Arial" w:cs="Arial"/>
+          <w:i/>
         </w:rPr>
         <w:t>Homo</w:t>
       </w:r>
@@ -18496,6 +19019,13 @@
         <w:rPr>
           <w:rFonts w:ascii="Arial" w:hAnsi="Arial" w:cs="Arial"/>
         </w:rPr>
+        <w:t xml:space="preserve"> </w:t>
+      </w:r>
+      <w:r>
+        <w:rPr>
+          <w:rFonts w:ascii="Arial" w:hAnsi="Arial" w:cs="Arial"/>
+          <w:highlight w:val="yellow"/>
+        </w:rPr>
         <w:t>-</w:t>
       </w:r>
       <w:r>
@@ -18516,6 +19046,34 @@
         </w:rPr>
         <w:t>6 millones de años.</w:t>
       </w:r>
+      <w:r>
+        <w:rPr>
+          <w:rFonts w:ascii="Arial" w:hAnsi="Arial" w:cs="Arial"/>
+        </w:rPr>
+        <w:t xml:space="preserve"> </w:t>
+      </w:r>
+      <w:r>
+        <w:rPr>
+          <w:rFonts w:ascii="Arial" w:hAnsi="Arial" w:cs="Arial"/>
+          <w:highlight w:val="yellow"/>
+        </w:rPr>
+        <w:t>Guion largo</w:t>
+      </w:r>
+      <w:r>
+        <w:rPr>
+          <w:rFonts w:ascii="Arial" w:hAnsi="Arial" w:cs="Arial"/>
+        </w:rPr>
+        <w:t xml:space="preserve"> </w:t>
+      </w:r>
+      <w:proofErr w:type="gramStart"/>
+      <w:r>
+        <w:rPr>
+          <w:rFonts w:ascii="Arial" w:hAnsi="Arial" w:cs="Arial"/>
+          <w:highlight w:val="yellow"/>
+        </w:rPr>
+        <w:t>¿¿</w:t>
+      </w:r>
+      <w:proofErr w:type="gramEnd"/>
     </w:p>
     <w:p>
       <w:pPr>
@@ -18733,6 +19291,7 @@
                 <w:rFonts w:ascii="Arial" w:hAnsi="Arial" w:cs="Arial"/>
                 <w:b/>
               </w:rPr>
+              <w:lastRenderedPageBreak/>
               <w:t xml:space="preserve">Código </w:t>
             </w:r>
             <w:proofErr w:type="spellStart"/>
@@ -19002,7 +19561,6 @@
                       <w:szCs w:val="24"/>
                       <w:lang w:val="es-MX"/>
                     </w:rPr>
-                    <w:lastRenderedPageBreak/>
                     <w:t>http://cienciaaldia.com/wp-content/uploads/2012/10/Australopithecus-afarensis.jpg</w:t>
                   </w:r>
                   <w:r>
@@ -19285,7 +19843,6 @@
                 <w:rFonts w:ascii="Arial" w:hAnsi="Arial" w:cs="Arial"/>
                 <w:b/>
               </w:rPr>
-              <w:lastRenderedPageBreak/>
               <w:t>Pie de imagen</w:t>
             </w:r>
           </w:p>
@@ -19550,22 +20107,9 @@
         <w:rPr>
           <w:rFonts w:ascii="Arial" w:hAnsi="Arial" w:cs="Arial"/>
           <w:b/>
-        </w:rPr>
-        <w:t>Austr</w:t>
-      </w:r>
-      <w:r>
-        <w:rPr>
-          <w:rFonts w:ascii="Arial" w:hAnsi="Arial" w:cs="Arial"/>
-          <w:b/>
-        </w:rPr>
-        <w:t>a</w:t>
-      </w:r>
-      <w:r>
-        <w:rPr>
-          <w:rFonts w:ascii="Arial" w:hAnsi="Arial" w:cs="Arial"/>
-          <w:b/>
-        </w:rPr>
-        <w:t>lopitecus</w:t>
+          <w:i/>
+        </w:rPr>
+        <w:t>Australopitecus</w:t>
       </w:r>
       <w:r>
         <w:rPr>
@@ -19591,7 +20135,20 @@
         <w:rPr>
           <w:rFonts w:ascii="Arial" w:hAnsi="Arial" w:cs="Arial"/>
         </w:rPr>
-        <w:t xml:space="preserve">. Lucy poseía dientes más pequeños que las especies posteriores o intermedias de Homo, como </w:t>
+        <w:t xml:space="preserve">. Lucy poseía dientes más pequeños que las especies posteriores o intermedias de </w:t>
+      </w:r>
+      <w:r>
+        <w:rPr>
+          <w:rFonts w:ascii="Arial" w:hAnsi="Arial" w:cs="Arial"/>
+          <w:i/>
+        </w:rPr>
+        <w:t>Homo</w:t>
+      </w:r>
+      <w:r>
+        <w:rPr>
+          <w:rFonts w:ascii="Arial" w:hAnsi="Arial" w:cs="Arial"/>
+        </w:rPr>
+        <w:t xml:space="preserve">, como </w:t>
       </w:r>
       <w:r>
         <w:rPr>
@@ -19708,7 +20265,19 @@
         <w:rPr>
           <w:rFonts w:ascii="Arial" w:hAnsi="Arial" w:cs="Arial"/>
         </w:rPr>
-        <w:t xml:space="preserve"> Se presume que fue el primero de los homínidos en aprender a manejar el fuego y usaban pieles de animales para mantener el calor. Se han encontrado hallazgos de fósiles que demuestran la presencia de esta especie </w:t>
+        <w:t xml:space="preserve"> Se presume que fue el primero de los homínidos en apre</w:t>
+      </w:r>
+      <w:r>
+        <w:rPr>
+          <w:rFonts w:ascii="Arial" w:hAnsi="Arial" w:cs="Arial"/>
+        </w:rPr>
+        <w:t>nder a manejar el fuego y usaba</w:t>
+      </w:r>
+      <w:r>
+        <w:rPr>
+          <w:rFonts w:ascii="Arial" w:hAnsi="Arial" w:cs="Arial"/>
+        </w:rPr>
+        <w:t xml:space="preserve"> pieles de animales para mantener el calor. Se han encontrado hallazgos de fósiles que demuestran la presencia de esta especie </w:t>
       </w:r>
       <w:r>
         <w:rPr>
@@ -19785,6 +20354,7 @@
           <w:b/>
           <w:i/>
         </w:rPr>
+        <w:lastRenderedPageBreak/>
         <w:t>erectus</w:t>
       </w:r>
       <w:proofErr w:type="spellEnd"/>
@@ -19792,13 +20362,25 @@
         <w:rPr>
           <w:rFonts w:ascii="Arial" w:hAnsi="Arial" w:cs="Arial"/>
         </w:rPr>
-        <w:t xml:space="preserve"> fue el primer homínido que salió de África para poblar otros continentes y su cerebro medía más o menos entre 800</w:t>
-      </w:r>
-      <w:r>
-        <w:rPr>
-          <w:rFonts w:ascii="Arial" w:hAnsi="Arial" w:cs="Arial"/>
-        </w:rPr>
-        <w:t>-</w:t>
+        <w:t xml:space="preserve"> fue el primer homínido que salió de África para poblar otros continentes</w:t>
+      </w:r>
+      <w:r>
+        <w:rPr>
+          <w:rFonts w:ascii="Arial" w:hAnsi="Arial" w:cs="Arial"/>
+        </w:rPr>
+        <w:t xml:space="preserve"> y su cerebro tenía </w:t>
+      </w:r>
+      <w:r>
+        <w:rPr>
+          <w:rFonts w:ascii="Arial" w:hAnsi="Arial" w:cs="Arial"/>
+        </w:rPr>
+        <w:t>entre 800</w:t>
+      </w:r>
+      <w:r>
+        <w:rPr>
+          <w:rFonts w:ascii="Arial" w:hAnsi="Arial" w:cs="Arial"/>
+        </w:rPr>
+        <w:t xml:space="preserve"> - </w:t>
       </w:r>
       <w:r>
         <w:rPr>
@@ -19882,7 +20464,6 @@
                 <w:rFonts w:ascii="Arial" w:hAnsi="Arial" w:cs="Arial"/>
                 <w:lang w:val="es-MX"/>
               </w:rPr>
-              <w:lastRenderedPageBreak/>
               <w:t xml:space="preserve"> </w:t>
             </w:r>
             <w:r>
@@ -20226,7 +20807,20 @@
               <w:rPr>
                 <w:rFonts w:ascii="Arial" w:hAnsi="Arial" w:cs="Arial"/>
               </w:rPr>
-              <w:t>Europa de manera paralela a las otras especies de Homo. Evidencias encontradas en tumbas, demuestran el uso</w:t>
+              <w:t xml:space="preserve">Europa de manera paralela a las otras especies de </w:t>
+            </w:r>
+            <w:r>
+              <w:rPr>
+                <w:rFonts w:ascii="Arial" w:hAnsi="Arial" w:cs="Arial"/>
+                <w:i/>
+              </w:rPr>
+              <w:t>Homo</w:t>
+            </w:r>
+            <w:r>
+              <w:rPr>
+                <w:rFonts w:ascii="Arial" w:hAnsi="Arial" w:cs="Arial"/>
+              </w:rPr>
+              <w:t>. Evidencias encontradas en tumbas, demuestran el uso</w:t>
             </w:r>
             <w:r>
               <w:rPr>
@@ -20354,7 +20948,27 @@
         <w:rPr>
           <w:rFonts w:ascii="Arial" w:hAnsi="Arial" w:cs="Arial"/>
         </w:rPr>
-        <w:t>vió hace 500</w:t>
+        <w:t xml:space="preserve">vió </w:t>
+      </w:r>
+      <w:r>
+        <w:rPr>
+          <w:rFonts w:ascii="Arial" w:hAnsi="Arial" w:cs="Arial"/>
+          <w:highlight w:val="yellow"/>
+        </w:rPr>
+        <w:t xml:space="preserve">entre </w:t>
+      </w:r>
+      <w:r>
+        <w:rPr>
+          <w:rFonts w:ascii="Arial" w:hAnsi="Arial" w:cs="Arial"/>
+          <w:highlight w:val="yellow"/>
+        </w:rPr>
+        <w:t>hace</w:t>
+      </w:r>
+      <w:r>
+        <w:rPr>
+          <w:rFonts w:ascii="Arial" w:hAnsi="Arial" w:cs="Arial"/>
+        </w:rPr>
+        <w:t xml:space="preserve"> 500</w:t>
       </w:r>
       <w:r>
         <w:rPr>
@@ -20372,7 +20986,7 @@
         <w:rPr>
           <w:rFonts w:ascii="Arial" w:hAnsi="Arial" w:cs="Arial"/>
         </w:rPr>
-        <w:t>-</w:t>
+        <w:t xml:space="preserve"> - </w:t>
       </w:r>
       <w:r>
         <w:rPr>
@@ -20472,12 +21086,6 @@
       <w:r>
         <w:rPr>
           <w:rFonts w:ascii="Arial" w:hAnsi="Arial" w:cs="Arial"/>
-        </w:rPr>
-        <w:t xml:space="preserve">La especie </w:t>
-      </w:r>
-      <w:r>
-        <w:rPr>
-          <w:rFonts w:ascii="Arial" w:hAnsi="Arial" w:cs="Arial"/>
           <w:b/>
           <w:i/>
         </w:rPr>
@@ -20503,7 +21111,176 @@
         <w:rPr>
           <w:rFonts w:ascii="Arial" w:hAnsi="Arial" w:cs="Arial"/>
         </w:rPr>
-        <w:t xml:space="preserve">era una especie adaptada a su entorno, usaba herramientas complejas y vestía ropajes. Se refugiaban del frío y recorrían grandes distancias en grupos pequeños de individuos. Esta especie </w:t>
+        <w:t>fue</w:t>
+      </w:r>
+      <w:r>
+        <w:rPr>
+          <w:rFonts w:ascii="Arial" w:hAnsi="Arial" w:cs="Arial"/>
+        </w:rPr>
+        <w:t xml:space="preserve"> una especie </w:t>
+      </w:r>
+      <w:r>
+        <w:rPr>
+          <w:rFonts w:ascii="Arial" w:hAnsi="Arial" w:cs="Arial"/>
+        </w:rPr>
+        <w:t xml:space="preserve">bien </w:t>
+      </w:r>
+      <w:r>
+        <w:rPr>
+          <w:rFonts w:ascii="Arial" w:hAnsi="Arial" w:cs="Arial"/>
+        </w:rPr>
+        <w:t>adaptada a su entorno, usaba herramienta</w:t>
+      </w:r>
+      <w:r>
+        <w:rPr>
+          <w:rFonts w:ascii="Arial" w:hAnsi="Arial" w:cs="Arial"/>
+        </w:rPr>
+        <w:t>s complejas y vestía ropajes. Estos individuos se</w:t>
+      </w:r>
+      <w:r>
+        <w:rPr>
+          <w:rFonts w:ascii="Arial" w:hAnsi="Arial" w:cs="Arial"/>
+        </w:rPr>
+        <w:t xml:space="preserve"> refugiaban del frío y recorrían grandes distancias en </w:t>
+      </w:r>
+      <w:r>
+        <w:rPr>
+          <w:rFonts w:ascii="Arial" w:hAnsi="Arial" w:cs="Arial"/>
+        </w:rPr>
+        <w:t>pequeños grupos</w:t>
+      </w:r>
+      <w:r>
+        <w:rPr>
+          <w:rFonts w:ascii="Arial" w:hAnsi="Arial" w:cs="Arial"/>
+        </w:rPr>
+        <w:t xml:space="preserve">. </w:t>
+      </w:r>
+      <w:r>
+        <w:rPr>
+          <w:rFonts w:ascii="Arial" w:hAnsi="Arial" w:cs="Arial"/>
+        </w:rPr>
+        <w:t>Med</w:t>
+      </w:r>
+      <w:r>
+        <w:rPr>
+          <w:rFonts w:ascii="Arial" w:hAnsi="Arial" w:cs="Arial"/>
+        </w:rPr>
+        <w:t>í</w:t>
+      </w:r>
+      <w:r>
+        <w:rPr>
+          <w:rFonts w:ascii="Arial" w:hAnsi="Arial" w:cs="Arial"/>
+        </w:rPr>
+        <w:t>a</w:t>
+      </w:r>
+      <w:r>
+        <w:rPr>
+          <w:rFonts w:ascii="Arial" w:hAnsi="Arial" w:cs="Arial"/>
+        </w:rPr>
+        <w:t>n entre</w:t>
+      </w:r>
+      <w:r>
+        <w:rPr>
+          <w:rFonts w:ascii="Arial" w:hAnsi="Arial" w:cs="Arial"/>
+        </w:rPr>
+        <w:t xml:space="preserve"> 1,50</w:t>
+      </w:r>
+      <w:r>
+        <w:rPr>
+          <w:rFonts w:ascii="Arial" w:hAnsi="Arial" w:cs="Arial"/>
+        </w:rPr>
+        <w:t xml:space="preserve"> </w:t>
+      </w:r>
+      <w:r>
+        <w:rPr>
+          <w:rFonts w:ascii="Arial" w:hAnsi="Arial" w:cs="Arial"/>
+        </w:rPr>
+        <w:t>-</w:t>
+      </w:r>
+      <w:r>
+        <w:rPr>
+          <w:rFonts w:ascii="Arial" w:hAnsi="Arial" w:cs="Arial"/>
+        </w:rPr>
+        <w:t xml:space="preserve"> </w:t>
+      </w:r>
+      <w:r>
+        <w:rPr>
+          <w:rFonts w:ascii="Arial" w:hAnsi="Arial" w:cs="Arial"/>
+        </w:rPr>
+        <w:t>1,70 m y su cerebro tenía un volumen promedio de 1</w:t>
+      </w:r>
+      <w:r>
+        <w:rPr>
+          <w:rFonts w:ascii="Arial" w:hAnsi="Arial" w:cs="Arial"/>
+        </w:rPr>
+        <w:t> </w:t>
+      </w:r>
+      <w:r>
+        <w:rPr>
+          <w:rFonts w:ascii="Arial" w:hAnsi="Arial" w:cs="Arial"/>
+        </w:rPr>
+        <w:t>200</w:t>
+      </w:r>
+      <w:r>
+        <w:rPr>
+          <w:rFonts w:ascii="Arial" w:hAnsi="Arial" w:cs="Arial"/>
+        </w:rPr>
+        <w:t xml:space="preserve"> - </w:t>
+      </w:r>
+      <w:r>
+        <w:rPr>
+          <w:rFonts w:ascii="Arial" w:hAnsi="Arial" w:cs="Arial"/>
+        </w:rPr>
+        <w:t>1</w:t>
+      </w:r>
+      <w:r>
+        <w:rPr>
+          <w:rFonts w:ascii="Arial" w:hAnsi="Arial" w:cs="Arial"/>
+        </w:rPr>
+        <w:t> </w:t>
+      </w:r>
+      <w:r>
+        <w:rPr>
+          <w:rFonts w:ascii="Arial" w:hAnsi="Arial" w:cs="Arial"/>
+        </w:rPr>
+        <w:t>500</w:t>
+      </w:r>
+      <w:r>
+        <w:rPr>
+          <w:rFonts w:ascii="Arial" w:hAnsi="Arial" w:cs="Arial"/>
+        </w:rPr>
+        <w:t> </w:t>
+      </w:r>
+      <w:r>
+        <w:rPr>
+          <w:rFonts w:ascii="Arial" w:hAnsi="Arial" w:cs="Arial"/>
+        </w:rPr>
+        <w:t>cm</w:t>
+      </w:r>
+      <w:r>
+        <w:rPr>
+          <w:rFonts w:ascii="Arial" w:hAnsi="Arial" w:cs="Arial"/>
+          <w:vertAlign w:val="superscript"/>
+        </w:rPr>
+        <w:t>3</w:t>
+      </w:r>
+      <w:r>
+        <w:rPr>
+          <w:rFonts w:ascii="Arial" w:hAnsi="Arial" w:cs="Arial"/>
+        </w:rPr>
+        <w:t>.</w:t>
+      </w:r>
+      <w:r>
+        <w:rPr>
+          <w:rFonts w:ascii="Arial" w:hAnsi="Arial" w:cs="Arial"/>
+        </w:rPr>
+        <w:t xml:space="preserve"> </w:t>
+      </w:r>
+      <w:r>
+        <w:rPr>
+          <w:rFonts w:ascii="Arial" w:hAnsi="Arial" w:cs="Arial"/>
+        </w:rPr>
+        <w:t xml:space="preserve">Esta especie </w:t>
       </w:r>
       <w:r>
         <w:rPr>
@@ -20527,7 +21304,19 @@
         <w:rPr>
           <w:rFonts w:ascii="Arial" w:hAnsi="Arial" w:cs="Arial"/>
         </w:rPr>
-        <w:t xml:space="preserve">parte de Europa y Asia </w:t>
+        <w:t>parte de Europa y Asia</w:t>
+      </w:r>
+      <w:r>
+        <w:rPr>
+          <w:rFonts w:ascii="Arial" w:hAnsi="Arial" w:cs="Arial"/>
+        </w:rPr>
+        <w:t>,</w:t>
+      </w:r>
+      <w:r>
+        <w:rPr>
+          <w:rFonts w:ascii="Arial" w:hAnsi="Arial" w:cs="Arial"/>
+        </w:rPr>
+        <w:t xml:space="preserve"> </w:t>
       </w:r>
       <w:r>
         <w:rPr>
@@ -20551,12 +21340,24 @@
         <w:rPr>
           <w:rFonts w:ascii="Arial" w:hAnsi="Arial" w:cs="Arial"/>
         </w:rPr>
+        <w:t xml:space="preserve"> </w:t>
+      </w:r>
+      <w:r>
+        <w:rPr>
+          <w:rFonts w:ascii="Arial" w:hAnsi="Arial" w:cs="Arial"/>
+        </w:rPr>
         <w:t>-</w:t>
       </w:r>
       <w:r>
         <w:rPr>
           <w:rFonts w:ascii="Arial" w:hAnsi="Arial" w:cs="Arial"/>
         </w:rPr>
+        <w:t xml:space="preserve"> </w:t>
+      </w:r>
+      <w:r>
+        <w:rPr>
+          <w:rFonts w:ascii="Arial" w:hAnsi="Arial" w:cs="Arial"/>
+        </w:rPr>
         <w:t>28</w:t>
       </w:r>
       <w:r>
@@ -20570,97 +21371,6 @@
           <w:rFonts w:ascii="Arial" w:hAnsi="Arial" w:cs="Arial"/>
         </w:rPr>
         <w:t xml:space="preserve">000 años. </w:t>
-      </w:r>
-      <w:r>
-        <w:rPr>
-          <w:rFonts w:ascii="Arial" w:hAnsi="Arial" w:cs="Arial"/>
-        </w:rPr>
-        <w:t>Med</w:t>
-      </w:r>
-      <w:r>
-        <w:rPr>
-          <w:rFonts w:ascii="Arial" w:hAnsi="Arial" w:cs="Arial"/>
-        </w:rPr>
-        <w:t>í</w:t>
-      </w:r>
-      <w:r>
-        <w:rPr>
-          <w:rFonts w:ascii="Arial" w:hAnsi="Arial" w:cs="Arial"/>
-        </w:rPr>
-        <w:t xml:space="preserve">a </w:t>
-      </w:r>
-      <w:r>
-        <w:rPr>
-          <w:rFonts w:ascii="Arial" w:hAnsi="Arial" w:cs="Arial"/>
-        </w:rPr>
-        <w:t>1,50-1,70 m y su cerebro tenía un volumen promedio de</w:t>
-      </w:r>
-      <w:r>
-        <w:rPr>
-          <w:rFonts w:ascii="Arial" w:hAnsi="Arial" w:cs="Arial"/>
-        </w:rPr>
-        <w:t xml:space="preserve"> 1</w:t>
-      </w:r>
-      <w:r>
-        <w:rPr>
-          <w:rFonts w:ascii="Arial" w:hAnsi="Arial" w:cs="Arial"/>
-        </w:rPr>
-        <w:t> </w:t>
-      </w:r>
-      <w:r>
-        <w:rPr>
-          <w:rFonts w:ascii="Arial" w:hAnsi="Arial" w:cs="Arial"/>
-        </w:rPr>
-        <w:t>200</w:t>
-      </w:r>
-      <w:r>
-        <w:rPr>
-          <w:rFonts w:ascii="Arial" w:hAnsi="Arial" w:cs="Arial"/>
-        </w:rPr>
-        <w:t>-</w:t>
-      </w:r>
-      <w:r>
-        <w:rPr>
-          <w:rFonts w:ascii="Arial" w:hAnsi="Arial" w:cs="Arial"/>
-        </w:rPr>
-        <w:t>1</w:t>
-      </w:r>
-      <w:r>
-        <w:rPr>
-          <w:rFonts w:ascii="Arial" w:hAnsi="Arial" w:cs="Arial"/>
-        </w:rPr>
-        <w:t> </w:t>
-      </w:r>
-      <w:r>
-        <w:rPr>
-          <w:rFonts w:ascii="Arial" w:hAnsi="Arial" w:cs="Arial"/>
-        </w:rPr>
-        <w:t>500</w:t>
-      </w:r>
-      <w:r>
-        <w:rPr>
-          <w:rFonts w:ascii="Arial" w:hAnsi="Arial" w:cs="Arial"/>
-        </w:rPr>
-        <w:t> </w:t>
-      </w:r>
-      <w:r>
-        <w:rPr>
-          <w:rFonts w:ascii="Arial" w:hAnsi="Arial" w:cs="Arial"/>
-        </w:rPr>
-        <w:t>cm</w:t>
-      </w:r>
-      <w:r>
-        <w:rPr>
-          <w:rFonts w:ascii="Arial" w:hAnsi="Arial" w:cs="Arial"/>
-          <w:vertAlign w:val="superscript"/>
-        </w:rPr>
-        <w:t>3</w:t>
-      </w:r>
-      <w:r>
-        <w:rPr>
-          <w:rFonts w:ascii="Arial" w:hAnsi="Arial" w:cs="Arial"/>
-        </w:rPr>
-        <w:t>.</w:t>
       </w:r>
     </w:p>
     <w:p>
@@ -20810,6 +21520,7 @@
                 <w:b/>
                 <w:lang w:val="es-MX"/>
               </w:rPr>
+              <w:lastRenderedPageBreak/>
               <w:t>Título</w:t>
             </w:r>
           </w:p>
@@ -21077,6 +21788,12 @@
           <w:rFonts w:ascii="Arial" w:hAnsi="Arial" w:cs="Arial"/>
         </w:rPr>
         <w:t>000</w:t>
+      </w:r>
+      <w:r>
+        <w:rPr>
+          <w:rFonts w:ascii="Arial" w:hAnsi="Arial" w:cs="Arial"/>
+        </w:rPr>
+        <w:t xml:space="preserve"> </w:t>
       </w:r>
       <w:r>
         <w:rPr>
@@ -21487,7 +22204,31 @@
               <w:rPr>
                 <w:rFonts w:ascii="Arial" w:hAnsi="Arial" w:cs="Arial"/>
               </w:rPr>
-              <w:t xml:space="preserve">Los registros históricos como huesos, dibujos en piedras y herramientas, </w:t>
+              <w:t>Los r</w:t>
+            </w:r>
+            <w:r>
+              <w:rPr>
+                <w:rFonts w:ascii="Arial" w:hAnsi="Arial" w:cs="Arial"/>
+              </w:rPr>
+              <w:t>egistros históricos, como huesos,</w:t>
+            </w:r>
+            <w:r>
+              <w:rPr>
+                <w:rFonts w:ascii="Arial" w:hAnsi="Arial" w:cs="Arial"/>
+              </w:rPr>
+              <w:t xml:space="preserve"> di</w:t>
+            </w:r>
+            <w:r>
+              <w:rPr>
+                <w:rFonts w:ascii="Arial" w:hAnsi="Arial" w:cs="Arial"/>
+              </w:rPr>
+              <w:t>bujos en piedras y herramientas</w:t>
+            </w:r>
+            <w:r>
+              <w:rPr>
+                <w:rFonts w:ascii="Arial" w:hAnsi="Arial" w:cs="Arial"/>
+              </w:rPr>
+              <w:t xml:space="preserve"> </w:t>
             </w:r>
             <w:r>
               <w:rPr>
@@ -21523,7 +22264,55 @@
               <w:rPr>
                 <w:rFonts w:ascii="Arial" w:hAnsi="Arial" w:cs="Arial"/>
               </w:rPr>
-              <w:t xml:space="preserve"> son la evidencia que han utilizado arqueólogos, historiadores y aficionados al estudio del mundo prehistórico, para explicar los complejos y abstractos sistemas de conocimiento que tenían nuestros antepasados. </w:t>
+              <w:t xml:space="preserve"> son la</w:t>
+            </w:r>
+            <w:r>
+              <w:rPr>
+                <w:rFonts w:ascii="Arial" w:hAnsi="Arial" w:cs="Arial"/>
+              </w:rPr>
+              <w:t>s</w:t>
+            </w:r>
+            <w:r>
+              <w:rPr>
+                <w:rFonts w:ascii="Arial" w:hAnsi="Arial" w:cs="Arial"/>
+              </w:rPr>
+              <w:t xml:space="preserve"> evidencia</w:t>
+            </w:r>
+            <w:r>
+              <w:rPr>
+                <w:rFonts w:ascii="Arial" w:hAnsi="Arial" w:cs="Arial"/>
+              </w:rPr>
+              <w:t>s</w:t>
+            </w:r>
+            <w:r>
+              <w:rPr>
+                <w:rFonts w:ascii="Arial" w:hAnsi="Arial" w:cs="Arial"/>
+              </w:rPr>
+              <w:t xml:space="preserve"> que han utilizado arqueólogos, historiadores y aficionados al</w:t>
+            </w:r>
+            <w:r>
+              <w:rPr>
+                <w:rFonts w:ascii="Arial" w:hAnsi="Arial" w:cs="Arial"/>
+              </w:rPr>
+              <w:t xml:space="preserve"> estudio del mundo prehistórico</w:t>
+            </w:r>
+            <w:r>
+              <w:rPr>
+                <w:rFonts w:ascii="Arial" w:hAnsi="Arial" w:cs="Arial"/>
+              </w:rPr>
+              <w:t xml:space="preserve"> para explicar los complejos y abstrac</w:t>
+            </w:r>
+            <w:r>
+              <w:rPr>
+                <w:rFonts w:ascii="Arial" w:hAnsi="Arial" w:cs="Arial"/>
+              </w:rPr>
+              <w:t xml:space="preserve">tos sistemas de conocimiento de </w:t>
+            </w:r>
+            <w:r>
+              <w:rPr>
+                <w:rFonts w:ascii="Arial" w:hAnsi="Arial" w:cs="Arial"/>
+              </w:rPr>
+              <w:t xml:space="preserve">nuestros antepasados. </w:t>
             </w:r>
           </w:p>
         </w:tc>
@@ -21652,6 +22441,7 @@
                 <w:b/>
                 <w:lang w:val="es-MX"/>
               </w:rPr>
+              <w:lastRenderedPageBreak/>
               <w:t>Contenido</w:t>
             </w:r>
           </w:p>
@@ -21717,14 +22507,7 @@
               <w:rPr>
                 <w:rFonts w:ascii="Arial" w:hAnsi="Arial" w:cs="Arial"/>
               </w:rPr>
-              <w:t xml:space="preserve"> </w:t>
-            </w:r>
-            <w:r>
-              <w:rPr>
-                <w:rFonts w:ascii="Arial" w:hAnsi="Arial" w:cs="Arial"/>
-              </w:rPr>
-              <w:lastRenderedPageBreak/>
-              <w:t>en</w:t>
+              <w:t xml:space="preserve"> en</w:t>
             </w:r>
             <w:r>
               <w:rPr>
@@ -22492,6 +23275,7 @@
                 <w:b/>
                 <w:lang w:val="es-MX"/>
               </w:rPr>
+              <w:lastRenderedPageBreak/>
               <w:t>Descripción</w:t>
             </w:r>
           </w:p>
@@ -22784,19 +23568,25 @@
         <w:rPr>
           <w:rFonts w:ascii="Arial" w:hAnsi="Arial" w:cs="Arial"/>
         </w:rPr>
-        <w:t xml:space="preserve">fueron los precursores de los factores bióticos y abióticos que </w:t>
-      </w:r>
-      <w:r>
-        <w:rPr>
-          <w:rFonts w:ascii="Arial" w:hAnsi="Arial" w:cs="Arial"/>
-        </w:rPr>
-        <w:t>constituy</w:t>
-      </w:r>
-      <w:r>
-        <w:rPr>
-          <w:rFonts w:ascii="Arial" w:hAnsi="Arial" w:cs="Arial"/>
-        </w:rPr>
-        <w:t>en</w:t>
+        <w:t xml:space="preserve">fueron los precursores de los factores bióticos y abióticos </w:t>
+      </w:r>
+      <w:r>
+        <w:rPr>
+          <w:rFonts w:ascii="Arial" w:hAnsi="Arial" w:cs="Arial"/>
+        </w:rPr>
+        <w:t xml:space="preserve">de </w:t>
+      </w:r>
+      <w:r>
+        <w:rPr>
+          <w:rFonts w:ascii="Arial" w:hAnsi="Arial" w:cs="Arial"/>
+        </w:rPr>
+        <w:t>nuestro planeta</w:t>
+      </w:r>
+      <w:r>
+        <w:rPr>
+          <w:rFonts w:ascii="Arial" w:hAnsi="Arial" w:cs="Arial"/>
+        </w:rPr>
+        <w:t>;</w:t>
       </w:r>
       <w:r>
         <w:rPr>
@@ -22808,25 +23598,25 @@
         <w:rPr>
           <w:rFonts w:ascii="Arial" w:hAnsi="Arial" w:cs="Arial"/>
         </w:rPr>
-        <w:t>nuestro planeta</w:t>
-      </w:r>
-      <w:r>
-        <w:rPr>
-          <w:rFonts w:ascii="Arial" w:hAnsi="Arial" w:cs="Arial"/>
-        </w:rPr>
-        <w:t>;</w:t>
-      </w:r>
-      <w:r>
-        <w:rPr>
-          <w:rFonts w:ascii="Arial" w:hAnsi="Arial" w:cs="Arial"/>
-        </w:rPr>
-        <w:t xml:space="preserve"> </w:t>
-      </w:r>
-      <w:r>
-        <w:rPr>
-          <w:rFonts w:ascii="Arial" w:hAnsi="Arial" w:cs="Arial"/>
-        </w:rPr>
-        <w:t>todos los procesos que han ocurrido desde hace 4</w:t>
+        <w:t xml:space="preserve">todos los procesos </w:t>
+      </w:r>
+      <w:r>
+        <w:rPr>
+          <w:rFonts w:ascii="Arial" w:hAnsi="Arial" w:cs="Arial"/>
+        </w:rPr>
+        <w:t>ocurrido</w:t>
+      </w:r>
+      <w:r>
+        <w:rPr>
+          <w:rFonts w:ascii="Arial" w:hAnsi="Arial" w:cs="Arial"/>
+        </w:rPr>
+        <w:t>s</w:t>
+      </w:r>
+      <w:r>
+        <w:rPr>
+          <w:rFonts w:ascii="Arial" w:hAnsi="Arial" w:cs="Arial"/>
+        </w:rPr>
+        <w:t xml:space="preserve"> desde hace 4</w:t>
       </w:r>
       <w:r>
         <w:rPr>
@@ -22844,13 +23634,13 @@
         <w:rPr>
           <w:rFonts w:ascii="Arial" w:hAnsi="Arial" w:cs="Arial"/>
         </w:rPr>
-        <w:t>,</w:t>
-      </w:r>
-      <w:r>
-        <w:rPr>
-          <w:rFonts w:ascii="Arial" w:hAnsi="Arial" w:cs="Arial"/>
-        </w:rPr>
-        <w:t xml:space="preserve"> son la base química para el establecimiento de la vida y</w:t>
+        <w:t xml:space="preserve"> son</w:t>
+      </w:r>
+      <w:r>
+        <w:rPr>
+          <w:rFonts w:ascii="Arial" w:hAnsi="Arial" w:cs="Arial"/>
+        </w:rPr>
+        <w:t xml:space="preserve"> la base química para el establecimiento de la vida y</w:t>
       </w:r>
       <w:r>
         <w:rPr>
@@ -23633,7 +24423,15 @@
                 <w:sz w:val="24"/>
                 <w:szCs w:val="24"/>
               </w:rPr>
-              <w:t xml:space="preserve">(A), Tiamina (T), Guanina (G) y </w:t>
+              <w:t xml:space="preserve">(A), Tiamina </w:t>
+            </w:r>
+            <w:r>
+              <w:rPr>
+                <w:b w:val="0"/>
+                <w:sz w:val="24"/>
+                <w:szCs w:val="24"/>
+              </w:rPr>
+              <w:t xml:space="preserve">(T), Guanina (G) y </w:t>
             </w:r>
             <w:proofErr w:type="spellStart"/>
             <w:r>
@@ -23651,7 +24449,7 @@
                 <w:sz w:val="24"/>
                 <w:szCs w:val="24"/>
               </w:rPr>
-              <w:t xml:space="preserve"> (C),</w:t>
+              <w:t xml:space="preserve"> (C)</w:t>
             </w:r>
             <w:r>
               <w:rPr>
@@ -23699,13 +24497,23 @@
                 <w:sz w:val="24"/>
                 <w:szCs w:val="24"/>
               </w:rPr>
-              <w:t>que constituyen los aminoácidos y estos</w:t>
+              <w:t xml:space="preserve">que constituyen los aminoácidos </w:t>
             </w:r>
             <w:r>
               <w:rPr>
                 <w:b w:val="0"/>
                 <w:sz w:val="24"/>
                 <w:szCs w:val="24"/>
+                <w:highlight w:val="yellow"/>
+              </w:rPr>
+              <w:t>y estos</w:t>
+            </w:r>
+            <w:r>
+              <w:rPr>
+                <w:b w:val="0"/>
+                <w:sz w:val="24"/>
+                <w:szCs w:val="24"/>
+                <w:highlight w:val="yellow"/>
               </w:rPr>
               <w:t>,</w:t>
             </w:r>
@@ -23714,6 +24522,7 @@
                 <w:b w:val="0"/>
                 <w:sz w:val="24"/>
                 <w:szCs w:val="24"/>
+                <w:highlight w:val="yellow"/>
               </w:rPr>
               <w:t xml:space="preserve"> por medio de </w:t>
             </w:r>
@@ -23722,16 +24531,18 @@
                 <w:b w:val="0"/>
                 <w:sz w:val="24"/>
                 <w:szCs w:val="24"/>
-              </w:rPr>
-              <w:t>az</w:t>
+                <w:highlight w:val="yellow"/>
+              </w:rPr>
+              <w:t>azúcares,</w:t>
             </w:r>
             <w:r>
               <w:rPr>
                 <w:b w:val="0"/>
                 <w:sz w:val="24"/>
                 <w:szCs w:val="24"/>
-              </w:rPr>
-              <w:t>ú</w:t>
+                <w:highlight w:val="yellow"/>
+              </w:rPr>
+              <w:t xml:space="preserve"> conforman</w:t>
             </w:r>
             <w:r>
               <w:rPr>
@@ -23739,23 +24550,7 @@
                 <w:sz w:val="24"/>
                 <w:szCs w:val="24"/>
               </w:rPr>
-              <w:t>cares</w:t>
-            </w:r>
-            <w:r>
-              <w:rPr>
-                <w:b w:val="0"/>
-                <w:sz w:val="24"/>
-                <w:szCs w:val="24"/>
-              </w:rPr>
-              <w:t>,</w:t>
-            </w:r>
-            <w:r>
-              <w:rPr>
-                <w:b w:val="0"/>
-                <w:sz w:val="24"/>
-                <w:szCs w:val="24"/>
-              </w:rPr>
-              <w:t xml:space="preserve"> conforman el </w:t>
+              <w:t xml:space="preserve"> el </w:t>
             </w:r>
             <w:r>
               <w:rPr>
@@ -23814,7 +24609,17 @@
                 <w:sz w:val="24"/>
                 <w:szCs w:val="24"/>
               </w:rPr>
-              <w:t xml:space="preserve">desoxirribonucleico (ADN) almacena pistas históricas sobre el pasado de todos los seres. Este código es la huella genética que nos proporciona información sobre las poblaciones naturales y su </w:t>
+              <w:t xml:space="preserve">desoxirribonucleico (ADN) almacena pistas históricas </w:t>
+            </w:r>
+            <w:r>
+              <w:rPr>
+                <w:b w:val="0"/>
+                <w:bCs w:val="0"/>
+                <w:sz w:val="24"/>
+                <w:szCs w:val="24"/>
+              </w:rPr>
+              <w:lastRenderedPageBreak/>
+              <w:t xml:space="preserve">sobre el pasado de todos los seres. Este código es la huella genética que nos proporciona información sobre las poblaciones naturales y su </w:t>
             </w:r>
             <w:r>
               <w:rPr>
@@ -23851,6 +24656,7 @@
         <w:rPr>
           <w:rFonts w:ascii="Arial" w:hAnsi="Arial" w:cs="Arial"/>
         </w:rPr>
+        <w:lastRenderedPageBreak/>
         <w:t xml:space="preserve"> </w:t>
       </w:r>
     </w:p>
@@ -23901,7 +24707,7 @@
           <w:color w:val="000000"/>
           <w:shd w:val="clear" w:color="auto" w:fill="FFFFFF"/>
         </w:rPr>
-        <w:t xml:space="preserve"> la geografía</w:t>
+        <w:t xml:space="preserve"> </w:t>
       </w:r>
       <w:r>
         <w:rPr>
@@ -23910,7 +24716,7 @@
           <w:color w:val="000000"/>
           <w:shd w:val="clear" w:color="auto" w:fill="FFFFFF"/>
         </w:rPr>
-        <w:t>,</w:t>
+        <w:t>la</w:t>
       </w:r>
       <w:r>
         <w:rPr>
@@ -23920,7 +24726,7 @@
           <w:color w:val="000000"/>
           <w:shd w:val="clear" w:color="auto" w:fill="FFFFFF"/>
         </w:rPr>
-        <w:t xml:space="preserve"> la biología</w:t>
+        <w:t xml:space="preserve"> geografía</w:t>
       </w:r>
       <w:r>
         <w:rPr>
@@ -23929,7 +24735,7 @@
           <w:color w:val="000000"/>
           <w:shd w:val="clear" w:color="auto" w:fill="FFFFFF"/>
         </w:rPr>
-        <w:t xml:space="preserve"> </w:t>
+        <w:t>,</w:t>
       </w:r>
       <w:r>
         <w:rPr>
@@ -23939,7 +24745,7 @@
           <w:color w:val="000000"/>
           <w:shd w:val="clear" w:color="auto" w:fill="FFFFFF"/>
         </w:rPr>
-        <w:t>molecular</w:t>
+        <w:t xml:space="preserve"> </w:t>
       </w:r>
       <w:r>
         <w:rPr>
@@ -23948,7 +24754,7 @@
           <w:color w:val="000000"/>
           <w:shd w:val="clear" w:color="auto" w:fill="FFFFFF"/>
         </w:rPr>
-        <w:t xml:space="preserve"> y la </w:t>
+        <w:t>la</w:t>
       </w:r>
       <w:r>
         <w:rPr>
@@ -23958,7 +24764,7 @@
           <w:color w:val="000000"/>
           <w:shd w:val="clear" w:color="auto" w:fill="FFFFFF"/>
         </w:rPr>
-        <w:t>demografía</w:t>
+        <w:t xml:space="preserve"> biología</w:t>
       </w:r>
       <w:r>
         <w:rPr>
@@ -23967,16 +24773,17 @@
           <w:color w:val="000000"/>
           <w:shd w:val="clear" w:color="auto" w:fill="FFFFFF"/>
         </w:rPr>
-        <w:t xml:space="preserve"> han permitido </w:t>
-      </w:r>
-      <w:r>
-        <w:rPr>
-          <w:rFonts w:ascii="Arial" w:hAnsi="Arial" w:cs="Arial"/>
+        <w:t xml:space="preserve"> </w:t>
+      </w:r>
+      <w:r>
+        <w:rPr>
+          <w:rFonts w:ascii="Arial" w:hAnsi="Arial" w:cs="Arial"/>
+          <w:b/>
           <w:iCs/>
           <w:color w:val="000000"/>
           <w:shd w:val="clear" w:color="auto" w:fill="FFFFFF"/>
         </w:rPr>
-        <w:t>ac</w:t>
+        <w:t>molecular</w:t>
       </w:r>
       <w:r>
         <w:rPr>
@@ -23985,16 +24792,17 @@
           <w:color w:val="000000"/>
           <w:shd w:val="clear" w:color="auto" w:fill="FFFFFF"/>
         </w:rPr>
-        <w:t>e</w:t>
-      </w:r>
-      <w:r>
-        <w:rPr>
-          <w:rFonts w:ascii="Arial" w:hAnsi="Arial" w:cs="Arial"/>
+        <w:t xml:space="preserve"> y la </w:t>
+      </w:r>
+      <w:r>
+        <w:rPr>
+          <w:rFonts w:ascii="Arial" w:hAnsi="Arial" w:cs="Arial"/>
+          <w:b/>
           <w:iCs/>
           <w:color w:val="000000"/>
           <w:shd w:val="clear" w:color="auto" w:fill="FFFFFF"/>
         </w:rPr>
-        <w:t>rca</w:t>
+        <w:t>demografía</w:t>
       </w:r>
       <w:r>
         <w:rPr>
@@ -24003,7 +24811,7 @@
           <w:color w:val="000000"/>
           <w:shd w:val="clear" w:color="auto" w:fill="FFFFFF"/>
         </w:rPr>
-        <w:t>r</w:t>
+        <w:t xml:space="preserve"> han permitido </w:t>
       </w:r>
       <w:r>
         <w:rPr>
@@ -24012,7 +24820,7 @@
           <w:color w:val="000000"/>
           <w:shd w:val="clear" w:color="auto" w:fill="FFFFFF"/>
         </w:rPr>
-        <w:t xml:space="preserve">nos </w:t>
+        <w:t>ac</w:t>
       </w:r>
       <w:r>
         <w:rPr>
@@ -24021,7 +24829,7 @@
           <w:color w:val="000000"/>
           <w:shd w:val="clear" w:color="auto" w:fill="FFFFFF"/>
         </w:rPr>
-        <w:t>más a</w:t>
+        <w:t>e</w:t>
       </w:r>
       <w:r>
         <w:rPr>
@@ -24030,7 +24838,7 @@
           <w:color w:val="000000"/>
           <w:shd w:val="clear" w:color="auto" w:fill="FFFFFF"/>
         </w:rPr>
-        <w:t>l origen de la especie humana</w:t>
+        <w:t>rca</w:t>
       </w:r>
       <w:r>
         <w:rPr>
@@ -24039,7 +24847,7 @@
           <w:color w:val="000000"/>
           <w:shd w:val="clear" w:color="auto" w:fill="FFFFFF"/>
         </w:rPr>
-        <w:t>.</w:t>
+        <w:t>r</w:t>
       </w:r>
       <w:r>
         <w:rPr>
@@ -24048,7 +24856,7 @@
           <w:color w:val="000000"/>
           <w:shd w:val="clear" w:color="auto" w:fill="FFFFFF"/>
         </w:rPr>
-        <w:t xml:space="preserve"> </w:t>
+        <w:t xml:space="preserve">nos </w:t>
       </w:r>
       <w:r>
         <w:rPr>
@@ -24057,7 +24865,7 @@
           <w:color w:val="000000"/>
           <w:shd w:val="clear" w:color="auto" w:fill="FFFFFF"/>
         </w:rPr>
-        <w:t>E</w:t>
+        <w:t>más a</w:t>
       </w:r>
       <w:r>
         <w:rPr>
@@ -24066,7 +24874,7 @@
           <w:color w:val="000000"/>
           <w:shd w:val="clear" w:color="auto" w:fill="FFFFFF"/>
         </w:rPr>
-        <w:t xml:space="preserve">n </w:t>
+        <w:t>l origen de la especie humana</w:t>
       </w:r>
       <w:r>
         <w:rPr>
@@ -24075,7 +24883,7 @@
           <w:color w:val="000000"/>
           <w:shd w:val="clear" w:color="auto" w:fill="FFFFFF"/>
         </w:rPr>
-        <w:t xml:space="preserve">esta última sección descubrirás una inquietante historia de cambio, en </w:t>
+        <w:t>.</w:t>
       </w:r>
       <w:r>
         <w:rPr>
@@ -24084,8 +24892,34 @@
           <w:color w:val="000000"/>
           <w:shd w:val="clear" w:color="auto" w:fill="FFFFFF"/>
         </w:rPr>
-        <w:lastRenderedPageBreak/>
-        <w:t>donde se puede identificar el mapa del viaje más important</w:t>
+        <w:t xml:space="preserve"> </w:t>
+      </w:r>
+      <w:r>
+        <w:rPr>
+          <w:rFonts w:ascii="Arial" w:hAnsi="Arial" w:cs="Arial"/>
+          <w:iCs/>
+          <w:color w:val="000000"/>
+          <w:shd w:val="clear" w:color="auto" w:fill="FFFFFF"/>
+        </w:rPr>
+        <w:t>E</w:t>
+      </w:r>
+      <w:r>
+        <w:rPr>
+          <w:rFonts w:ascii="Arial" w:hAnsi="Arial" w:cs="Arial"/>
+          <w:iCs/>
+          <w:color w:val="000000"/>
+          <w:shd w:val="clear" w:color="auto" w:fill="FFFFFF"/>
+        </w:rPr>
+        <w:t xml:space="preserve">n </w:t>
+      </w:r>
+      <w:r>
+        <w:rPr>
+          <w:rFonts w:ascii="Arial" w:hAnsi="Arial" w:cs="Arial"/>
+          <w:iCs/>
+          <w:color w:val="000000"/>
+          <w:shd w:val="clear" w:color="auto" w:fill="FFFFFF"/>
+        </w:rPr>
+        <w:t>esta última sección descubrirás una inquietante historia de cambio, en donde se puede identificar el mapa del viaje más important</w:t>
       </w:r>
       <w:r>
         <w:rPr>
@@ -24194,7 +25028,19 @@
         <w:rPr>
           <w:rFonts w:ascii="Arial" w:hAnsi="Arial" w:cs="Arial"/>
         </w:rPr>
-        <w:t>Hace 200</w:t>
+        <w:t>Hace</w:t>
+      </w:r>
+      <w:r>
+        <w:rPr>
+          <w:rFonts w:ascii="Arial" w:hAnsi="Arial" w:cs="Arial"/>
+        </w:rPr>
+        <w:t>, aproximadamente,</w:t>
+      </w:r>
+      <w:r>
+        <w:rPr>
+          <w:rFonts w:ascii="Arial" w:hAnsi="Arial" w:cs="Arial"/>
+        </w:rPr>
+        <w:t xml:space="preserve"> 200</w:t>
       </w:r>
       <w:r>
         <w:rPr>
@@ -24212,6 +25058,12 @@
         <w:rPr>
           <w:rFonts w:ascii="Arial" w:hAnsi="Arial" w:cs="Arial"/>
         </w:rPr>
+        <w:t xml:space="preserve"> </w:t>
+      </w:r>
+      <w:r>
+        <w:rPr>
+          <w:rFonts w:ascii="Arial" w:hAnsi="Arial" w:cs="Arial"/>
+        </w:rPr>
         <w:t>-</w:t>
       </w:r>
       <w:r>
@@ -24276,37 +25128,55 @@
         <w:rPr>
           <w:rFonts w:ascii="Arial" w:hAnsi="Arial" w:cs="Arial"/>
         </w:rPr>
+        <w:t xml:space="preserve"> en</w:t>
+      </w:r>
+      <w:r>
+        <w:rPr>
+          <w:rFonts w:ascii="Arial" w:hAnsi="Arial" w:cs="Arial"/>
+        </w:rPr>
+        <w:t xml:space="preserve"> Etiopía, </w:t>
+      </w:r>
+      <w:r>
+        <w:rPr>
+          <w:rFonts w:ascii="Arial" w:hAnsi="Arial" w:cs="Arial"/>
+        </w:rPr>
+        <w:t xml:space="preserve">y </w:t>
+      </w:r>
+      <w:r>
+        <w:rPr>
+          <w:rFonts w:ascii="Arial" w:hAnsi="Arial" w:cs="Arial"/>
+        </w:rPr>
+        <w:t>tiene 200</w:t>
+      </w:r>
+      <w:r>
+        <w:rPr>
+          <w:rFonts w:ascii="Arial" w:hAnsi="Arial" w:cs="Arial"/>
+        </w:rPr>
+        <w:t> </w:t>
+      </w:r>
+      <w:r>
+        <w:rPr>
+          <w:rFonts w:ascii="Arial" w:hAnsi="Arial" w:cs="Arial"/>
+        </w:rPr>
+        <w:t>000 años de antigüedad. Al revisar</w:t>
+      </w:r>
+      <w:r>
+        <w:rPr>
+          <w:rFonts w:ascii="Arial" w:hAnsi="Arial" w:cs="Arial"/>
+        </w:rPr>
         <w:t>,</w:t>
       </w:r>
       <w:r>
         <w:rPr>
           <w:rFonts w:ascii="Arial" w:hAnsi="Arial" w:cs="Arial"/>
         </w:rPr>
-        <w:t xml:space="preserve"> Etiopía, </w:t>
-      </w:r>
-      <w:r>
-        <w:rPr>
-          <w:rFonts w:ascii="Arial" w:hAnsi="Arial" w:cs="Arial"/>
-        </w:rPr>
-        <w:t xml:space="preserve">y </w:t>
-      </w:r>
-      <w:r>
-        <w:rPr>
-          <w:rFonts w:ascii="Arial" w:hAnsi="Arial" w:cs="Arial"/>
-        </w:rPr>
-        <w:t>tiene 200</w:t>
-      </w:r>
-      <w:r>
-        <w:rPr>
-          <w:rFonts w:ascii="Arial" w:hAnsi="Arial" w:cs="Arial"/>
-        </w:rPr>
-        <w:t> </w:t>
-      </w:r>
-      <w:r>
-        <w:rPr>
-          <w:rFonts w:ascii="Arial" w:hAnsi="Arial" w:cs="Arial"/>
-        </w:rPr>
-        <w:t>000 años de antigüedad. Al revisar</w:t>
+        <w:t xml:space="preserve"> </w:t>
+      </w:r>
+      <w:r>
+        <w:rPr>
+          <w:rFonts w:ascii="Arial" w:hAnsi="Arial" w:cs="Arial"/>
+        </w:rPr>
+        <w:t>a través de la genética</w:t>
       </w:r>
       <w:r>
         <w:rPr>
@@ -24324,25 +25194,19 @@
         <w:rPr>
           <w:rFonts w:ascii="Arial" w:hAnsi="Arial" w:cs="Arial"/>
         </w:rPr>
-        <w:t>a través de la genética</w:t>
-      </w:r>
-      <w:r>
-        <w:rPr>
-          <w:rFonts w:ascii="Arial" w:hAnsi="Arial" w:cs="Arial"/>
-        </w:rPr>
-        <w:t>,</w:t>
-      </w:r>
-      <w:r>
-        <w:rPr>
-          <w:rFonts w:ascii="Arial" w:hAnsi="Arial" w:cs="Arial"/>
-        </w:rPr>
-        <w:t xml:space="preserve"> </w:t>
-      </w:r>
-      <w:r>
-        <w:rPr>
-          <w:rFonts w:ascii="Arial" w:hAnsi="Arial" w:cs="Arial"/>
-        </w:rPr>
-        <w:t xml:space="preserve">el árbol genealógico de todos los seres humanos que viven en la actualidad, se puede seguir una línea de cada individuo a su madre. Estas líneas se continúan desde cada una de esas madres a sus respectivas madres y así sucesivamente. </w:t>
+        <w:t>el árbol genealógico de todos los seres humanos que viven en l</w:t>
+      </w:r>
+      <w:r>
+        <w:rPr>
+          <w:rFonts w:ascii="Arial" w:hAnsi="Arial" w:cs="Arial"/>
+        </w:rPr>
+        <w:t>a actualidad, se puede seguir l</w:t>
+      </w:r>
+      <w:r>
+        <w:rPr>
+          <w:rFonts w:ascii="Arial" w:hAnsi="Arial" w:cs="Arial"/>
+        </w:rPr>
+        <w:t xml:space="preserve">a línea de cada individuo a su madre. Estas líneas se continúan desde cada una de esas madres a sus respectivas madres y así sucesivamente. </w:t>
       </w:r>
     </w:p>
     <w:p>
@@ -24394,7 +25258,13 @@
         <w:rPr>
           <w:rFonts w:ascii="Arial" w:hAnsi="Arial" w:cs="Arial"/>
         </w:rPr>
-        <w:t>000 y 70</w:t>
+        <w:t>000 a</w:t>
+      </w:r>
+      <w:r>
+        <w:rPr>
+          <w:rFonts w:ascii="Arial" w:hAnsi="Arial" w:cs="Arial"/>
+        </w:rPr>
+        <w:t xml:space="preserve"> 70</w:t>
       </w:r>
       <w:r>
         <w:rPr>
@@ -24406,7 +25276,43 @@
         <w:rPr>
           <w:rFonts w:ascii="Arial" w:hAnsi="Arial" w:cs="Arial"/>
         </w:rPr>
-        <w:t>000 años. Un enfriamiento repentino en el clima de la Tierra impulso una ola de frío difícil para nuestros ancestros africanos. La evidencia genética apunta a una fuerte reducción de tamaño de la población en esta época. De hecho, la población humana probablemente se redujo a menos de 10</w:t>
+        <w:t xml:space="preserve">000 años. Un enfriamiento repentino </w:t>
+      </w:r>
+      <w:r>
+        <w:rPr>
+          <w:rFonts w:ascii="Arial" w:hAnsi="Arial" w:cs="Arial"/>
+        </w:rPr>
+        <w:t>en el clima de la Tierra impulsó</w:t>
+      </w:r>
+      <w:r>
+        <w:rPr>
+          <w:rFonts w:ascii="Arial" w:hAnsi="Arial" w:cs="Arial"/>
+        </w:rPr>
+        <w:t xml:space="preserve"> una ola de frío difícil para nuestros ancestros africanos. La evidencia genética apunta a una fuerte reducción de tamaño de la población en esta época. De hecho, </w:t>
+      </w:r>
+      <w:r>
+        <w:rPr>
+          <w:rFonts w:ascii="Arial" w:hAnsi="Arial" w:cs="Arial"/>
+        </w:rPr>
+        <w:t xml:space="preserve">se estima que </w:t>
+      </w:r>
+      <w:r>
+        <w:rPr>
+          <w:rFonts w:ascii="Arial" w:hAnsi="Arial" w:cs="Arial"/>
+        </w:rPr>
+        <w:t>la</w:t>
+      </w:r>
+      <w:r>
+        <w:rPr>
+          <w:rFonts w:ascii="Arial" w:hAnsi="Arial" w:cs="Arial"/>
+        </w:rPr>
+        <w:t xml:space="preserve"> población humana </w:t>
+      </w:r>
+      <w:r>
+        <w:rPr>
+          <w:rFonts w:ascii="Arial" w:hAnsi="Arial" w:cs="Arial"/>
+        </w:rPr>
+        <w:t>se redujo a menos de 10</w:t>
       </w:r>
       <w:r>
         <w:rPr>
@@ -24659,7 +25565,15 @@
                 <w:rFonts w:ascii="Arial" w:hAnsi="Arial" w:cs="Arial"/>
                 <w:b/>
               </w:rPr>
-              <w:t xml:space="preserve"> (o URL o la ruta en </w:t>
+              <w:t xml:space="preserve"> (o </w:t>
+            </w:r>
+            <w:r>
+              <w:rPr>
+                <w:rFonts w:ascii="Arial" w:hAnsi="Arial" w:cs="Arial"/>
+                <w:b/>
+              </w:rPr>
+              <w:lastRenderedPageBreak/>
+              <w:t xml:space="preserve">URL o la ruta en </w:t>
             </w:r>
             <w:proofErr w:type="spellStart"/>
             <w:r>
@@ -24701,6 +25615,7 @@
                 <w:sz w:val="24"/>
                 <w:szCs w:val="24"/>
               </w:rPr>
+              <w:lastRenderedPageBreak/>
               <w:t xml:space="preserve"> </w:t>
             </w:r>
           </w:p>
@@ -24723,6 +25638,7 @@
                 <w:sz w:val="24"/>
                 <w:szCs w:val="24"/>
               </w:rPr>
+              <w:lastRenderedPageBreak/>
               <w:drawing>
                 <wp:inline distT="0" distB="0" distL="0" distR="0" wp14:anchorId="3B54DF07" wp14:editId="6906A390">
                   <wp:extent cx="1590675" cy="844032"/>
@@ -24817,6 +25733,7 @@
                 <w:rFonts w:ascii="Arial" w:hAnsi="Arial" w:cs="Arial"/>
                 <w:b/>
               </w:rPr>
+              <w:lastRenderedPageBreak/>
               <w:t>Pie de imagen</w:t>
             </w:r>
           </w:p>
@@ -24840,14 +25757,7 @@
               <w:rPr>
                 <w:rFonts w:ascii="Arial" w:hAnsi="Arial" w:cs="Arial"/>
               </w:rPr>
-              <w:t xml:space="preserve">Las pruebas genéticas del ADN mitocondrial muestran rutas migratorias desde África por el sur, a través de </w:t>
-            </w:r>
-            <w:r>
-              <w:rPr>
-                <w:rFonts w:ascii="Arial" w:hAnsi="Arial" w:cs="Arial"/>
-              </w:rPr>
-              <w:lastRenderedPageBreak/>
-              <w:t>Arabia por el estrecho que separa la actual Yemen desde Yibuti. Las prueb</w:t>
+              <w:t>Las pruebas genéticas del ADN mitocondrial muestran rutas migratorias desde África por el sur, a través de Arabia por el estrecho que separa la actual Yemen desde Yibuti. Las prueb</w:t>
             </w:r>
             <w:r>
               <w:rPr>
@@ -25128,7 +26038,26 @@
         <w:rPr>
           <w:rFonts w:ascii="Arial" w:hAnsi="Arial" w:cs="Arial"/>
         </w:rPr>
-        <w:t xml:space="preserve">), diferente al ADN cromosómico. </w:t>
+        <w:t>), diferente al ADN cromosómico</w:t>
+      </w:r>
+      <w:r>
+        <w:rPr>
+          <w:rFonts w:ascii="Arial" w:hAnsi="Arial" w:cs="Arial"/>
+        </w:rPr>
+        <w:t xml:space="preserve"> </w:t>
+      </w:r>
+      <w:r>
+        <w:rPr>
+          <w:rFonts w:ascii="Arial" w:hAnsi="Arial" w:cs="Arial"/>
+          <w:highlight w:val="yellow"/>
+        </w:rPr>
+        <w:t>nuclear</w:t>
+      </w:r>
+      <w:r>
+        <w:rPr>
+          <w:rFonts w:ascii="Arial" w:hAnsi="Arial" w:cs="Arial"/>
+        </w:rPr>
+        <w:t xml:space="preserve">. </w:t>
       </w:r>
     </w:p>
     <w:p>
@@ -25294,6 +26223,7 @@
               <w:rPr>
                 <w:rFonts w:ascii="Arial" w:hAnsi="Arial" w:cs="Arial"/>
               </w:rPr>
+              <w:lastRenderedPageBreak/>
               <w:t>Descripción</w:t>
             </w:r>
           </w:p>
@@ -25589,7 +26519,7 @@
                 <w:rFonts w:ascii="Arial" w:hAnsi="Arial" w:cs="Arial"/>
                 <w:color w:val="000000"/>
               </w:rPr>
-              <w:t>Se le dice “</w:t>
+              <w:t xml:space="preserve">Se le dice </w:t>
             </w:r>
             <w:r>
               <w:rPr>
@@ -25604,7 +26534,7 @@
                 <w:rFonts w:ascii="Arial" w:hAnsi="Arial" w:cs="Arial"/>
                 <w:color w:val="000000"/>
               </w:rPr>
-              <w:t xml:space="preserve">” </w:t>
+              <w:t xml:space="preserve"> </w:t>
             </w:r>
             <w:r>
               <w:rPr>
@@ -25613,30 +26543,48 @@
                 <w:color w:val="000000"/>
                 <w:shd w:val="clear" w:color="auto" w:fill="FFFFFF"/>
               </w:rPr>
-              <w:t xml:space="preserve">al linaje materno que deriva en un grupo reducido de individuos de género femenino </w:t>
-            </w:r>
-            <w:r>
-              <w:rPr>
-                <w:rFonts w:ascii="Arial" w:hAnsi="Arial" w:cs="Arial"/>
-                <w:iCs/>
+              <w:t>al linaje materno que deriva en un grupo reducido de individuos de género femenino que dieron origen a la especie humana</w:t>
+            </w:r>
+            <w:r>
+              <w:rPr>
+                <w:rFonts w:ascii="Arial" w:hAnsi="Arial" w:cs="Arial"/>
                 <w:color w:val="000000"/>
-                <w:shd w:val="clear" w:color="auto" w:fill="FFFFFF"/>
-              </w:rPr>
-              <w:lastRenderedPageBreak/>
-              <w:t>que dieron origen a la especie humana</w:t>
+              </w:rPr>
+              <w:t>.</w:t>
             </w:r>
             <w:r>
               <w:rPr>
                 <w:rFonts w:ascii="Arial" w:hAnsi="Arial" w:cs="Arial"/>
                 <w:color w:val="000000"/>
               </w:rPr>
-              <w:t>.</w:t>
+              <w:t xml:space="preserve"> </w:t>
             </w:r>
             <w:r>
               <w:rPr>
                 <w:rFonts w:ascii="Arial" w:hAnsi="Arial" w:cs="Arial"/>
                 <w:color w:val="000000"/>
               </w:rPr>
+              <w:t xml:space="preserve">Se llama </w:t>
+            </w:r>
+            <w:r>
+              <w:rPr>
+                <w:rFonts w:ascii="Arial" w:hAnsi="Arial" w:cs="Arial"/>
+                <w:color w:val="000000"/>
+              </w:rPr>
+              <w:t>así porque</w:t>
+            </w:r>
+            <w:r>
+              <w:rPr>
+                <w:rFonts w:ascii="Arial" w:hAnsi="Arial" w:cs="Arial"/>
+                <w:color w:val="000000"/>
+              </w:rPr>
+              <w:t xml:space="preserve"> son las mitocondrias las que permiten estudiar el linaje materno.</w:t>
+            </w:r>
+            <w:r>
+              <w:rPr>
+                <w:rFonts w:ascii="Arial" w:hAnsi="Arial" w:cs="Arial"/>
+                <w:color w:val="000000"/>
+              </w:rPr>
               <w:t xml:space="preserve"> </w:t>
             </w:r>
             <w:r>
@@ -25644,112 +26592,98 @@
                 <w:rFonts w:ascii="Arial" w:hAnsi="Arial" w:cs="Arial"/>
                 <w:color w:val="000000"/>
               </w:rPr>
-              <w:t xml:space="preserve">Se llama </w:t>
+              <w:t>En el momento de</w:t>
             </w:r>
             <w:r>
               <w:rPr>
                 <w:rFonts w:ascii="Arial" w:hAnsi="Arial" w:cs="Arial"/>
                 <w:color w:val="000000"/>
               </w:rPr>
-              <w:t>así porque</w:t>
+              <w:t xml:space="preserve"> unión de los gametos sexuales</w:t>
             </w:r>
             <w:r>
               <w:rPr>
                 <w:rFonts w:ascii="Arial" w:hAnsi="Arial" w:cs="Arial"/>
                 <w:color w:val="000000"/>
               </w:rPr>
-              <w:t xml:space="preserve"> son las mitocondrias las que permiten estudiar el linaje materno.</w:t>
+              <w:t>, solo participan las mitocondrias qu</w:t>
             </w:r>
             <w:r>
               <w:rPr>
                 <w:rFonts w:ascii="Arial" w:hAnsi="Arial" w:cs="Arial"/>
                 <w:color w:val="000000"/>
               </w:rPr>
+              <w:t xml:space="preserve">e provienen del óvulo, porque </w:t>
+            </w:r>
+            <w:r>
+              <w:rPr>
+                <w:rFonts w:ascii="Arial" w:hAnsi="Arial" w:cs="Arial"/>
+                <w:color w:val="000000"/>
+              </w:rPr>
+              <w:t>las mitocondrias del espermatozoide se ubican en la cola</w:t>
+            </w:r>
+            <w:r>
+              <w:rPr>
+                <w:rFonts w:ascii="Arial" w:hAnsi="Arial" w:cs="Arial"/>
+                <w:color w:val="000000"/>
+              </w:rPr>
+              <w:t xml:space="preserve"> y no entran en el óvulo</w:t>
+            </w:r>
+            <w:r>
+              <w:rPr>
+                <w:rFonts w:ascii="Arial" w:hAnsi="Arial" w:cs="Arial"/>
+                <w:color w:val="000000"/>
+              </w:rPr>
+              <w:t xml:space="preserve">. </w:t>
+            </w:r>
+            <w:r>
+              <w:rPr>
+                <w:rFonts w:ascii="Arial" w:hAnsi="Arial" w:cs="Arial"/>
+                <w:color w:val="000000"/>
+              </w:rPr>
+              <w:t>P</w:t>
+            </w:r>
+            <w:r>
+              <w:rPr>
+                <w:rFonts w:ascii="Arial" w:hAnsi="Arial" w:cs="Arial"/>
+                <w:color w:val="000000"/>
+              </w:rPr>
+              <w:t>or esta razón</w:t>
+            </w:r>
+            <w:r>
+              <w:rPr>
+                <w:rFonts w:ascii="Arial" w:hAnsi="Arial" w:cs="Arial"/>
+                <w:color w:val="000000"/>
+              </w:rPr>
+              <w:t>,</w:t>
+            </w:r>
+            <w:r>
+              <w:rPr>
+                <w:rFonts w:ascii="Arial" w:hAnsi="Arial" w:cs="Arial"/>
+                <w:color w:val="000000"/>
+              </w:rPr>
+              <w:t xml:space="preserve"> el linaje materno se ha podido rastrear hasta llegar a esta primera madre de la humanidad con la que todos los seres humanos de la </w:t>
+            </w:r>
+            <w:r>
+              <w:rPr>
+                <w:rFonts w:ascii="Arial" w:hAnsi="Arial" w:cs="Arial"/>
+                <w:color w:val="000000"/>
+              </w:rPr>
+              <w:t>T</w:t>
+            </w:r>
+            <w:r>
+              <w:rPr>
+                <w:rFonts w:ascii="Arial" w:hAnsi="Arial" w:cs="Arial"/>
+                <w:color w:val="000000"/>
+              </w:rPr>
+              <w:t>ierra tenemos parentesco.</w:t>
+            </w:r>
+            <w:r>
+              <w:rPr>
+                <w:rFonts w:ascii="Arial" w:hAnsi="Arial" w:cs="Arial"/>
+                <w:color w:val="000000"/>
+              </w:rPr>
               <w:t xml:space="preserve"> </w:t>
-            </w:r>
-            <w:r>
-              <w:rPr>
-                <w:rFonts w:ascii="Arial" w:hAnsi="Arial" w:cs="Arial"/>
-                <w:color w:val="000000"/>
-              </w:rPr>
-              <w:t>En el momento de unión de los gametos sexuales masculino (espermatozoide) y femenino (óvulo) que dan origen a un nuevo ser, solo participan las mitocondrias que provienen del óvulo, mientras las mitocondrias del espermatozoide se ubican en la cola</w:t>
-            </w:r>
-            <w:r>
-              <w:rPr>
-                <w:rFonts w:ascii="Arial" w:hAnsi="Arial" w:cs="Arial"/>
-                <w:color w:val="000000"/>
-              </w:rPr>
-              <w:t xml:space="preserve"> y no entran en el óvulo</w:t>
-            </w:r>
-            <w:r>
-              <w:rPr>
-                <w:rFonts w:ascii="Arial" w:hAnsi="Arial" w:cs="Arial"/>
-                <w:color w:val="000000"/>
-              </w:rPr>
-              <w:t xml:space="preserve">. </w:t>
-            </w:r>
-            <w:r>
-              <w:rPr>
-                <w:rFonts w:ascii="Arial" w:hAnsi="Arial" w:cs="Arial"/>
-                <w:color w:val="000000"/>
-              </w:rPr>
-              <w:t>P</w:t>
-            </w:r>
-            <w:r>
-              <w:rPr>
-                <w:rFonts w:ascii="Arial" w:hAnsi="Arial" w:cs="Arial"/>
-                <w:color w:val="000000"/>
-              </w:rPr>
-              <w:t>or esta razón</w:t>
-            </w:r>
-            <w:r>
-              <w:rPr>
-                <w:rFonts w:ascii="Arial" w:hAnsi="Arial" w:cs="Arial"/>
-                <w:color w:val="000000"/>
-              </w:rPr>
-              <w:t>,</w:t>
-            </w:r>
-            <w:r>
-              <w:rPr>
-                <w:rFonts w:ascii="Arial" w:hAnsi="Arial" w:cs="Arial"/>
-                <w:color w:val="000000"/>
-              </w:rPr>
-              <w:t xml:space="preserve"> el linaje materno se ha podido rastrear hasta llegar a esta primera madre de la humanidad</w:t>
-            </w:r>
-            <w:r>
-              <w:rPr>
-                <w:rFonts w:ascii="Arial" w:hAnsi="Arial" w:cs="Arial"/>
-                <w:color w:val="000000"/>
-              </w:rPr>
-              <w:t xml:space="preserve"> con</w:t>
-            </w:r>
-            <w:r>
-              <w:rPr>
-                <w:rFonts w:ascii="Arial" w:hAnsi="Arial" w:cs="Arial"/>
-                <w:color w:val="000000"/>
-              </w:rPr>
-              <w:t xml:space="preserve"> la que todos los seres humanos de la </w:t>
-            </w:r>
-            <w:r>
-              <w:rPr>
-                <w:rFonts w:ascii="Arial" w:hAnsi="Arial" w:cs="Arial"/>
-                <w:color w:val="000000"/>
-              </w:rPr>
-              <w:t>T</w:t>
-            </w:r>
-            <w:r>
-              <w:rPr>
-                <w:rFonts w:ascii="Arial" w:hAnsi="Arial" w:cs="Arial"/>
-                <w:color w:val="000000"/>
-              </w:rPr>
-              <w:t xml:space="preserve">ierra </w:t>
-            </w:r>
-            <w:r>
-              <w:rPr>
-                <w:rFonts w:ascii="Arial" w:hAnsi="Arial" w:cs="Arial"/>
-                <w:color w:val="000000"/>
-              </w:rPr>
-              <w:t>tenemos parentesco.</w:t>
             </w:r>
           </w:p>
         </w:tc>
@@ -25835,6 +26769,7 @@
         <w:rPr>
           <w:rFonts w:ascii="Arial" w:hAnsi="Arial" w:cs="Arial"/>
           <w:b/>
+          <w:highlight w:val="yellow"/>
         </w:rPr>
       </w:pPr>
       <w:r>
@@ -25849,8 +26784,34 @@
           <w:rFonts w:ascii="Arial" w:hAnsi="Arial" w:cs="Arial"/>
           <w:b/>
         </w:rPr>
-        <w:t>5.2 ¿Qué es la demografía humana?</w:t>
-      </w:r>
+        <w:t>5.2 ¿</w:t>
+      </w:r>
+      <w:r>
+        <w:rPr>
+          <w:rFonts w:ascii="Arial" w:hAnsi="Arial" w:cs="Arial"/>
+          <w:b/>
+          <w:highlight w:val="yellow"/>
+        </w:rPr>
+        <w:t>Qué es la demografía humana?</w:t>
+      </w:r>
+      <w:r>
+        <w:rPr>
+          <w:rFonts w:ascii="Arial" w:hAnsi="Arial" w:cs="Arial"/>
+          <w:b/>
+          <w:highlight w:val="yellow"/>
+        </w:rPr>
+        <w:t xml:space="preserve">            Repetición</w:t>
+      </w:r>
+      <w:proofErr w:type="gramStart"/>
+      <w:r>
+        <w:rPr>
+          <w:rFonts w:ascii="Arial" w:hAnsi="Arial" w:cs="Arial"/>
+          <w:b/>
+          <w:highlight w:val="yellow"/>
+        </w:rPr>
+        <w:t>??</w:t>
+      </w:r>
+      <w:proofErr w:type="gramEnd"/>
     </w:p>
     <w:p>
       <w:pPr>
@@ -25861,6 +26822,7 @@
         <w:rPr>
           <w:rFonts w:ascii="Arial" w:hAnsi="Arial" w:cs="Arial"/>
           <w:b/>
+          <w:highlight w:val="yellow"/>
         </w:rPr>
       </w:pPr>
     </w:p>
@@ -25879,6 +26841,7 @@
         <w:rPr>
           <w:rFonts w:ascii="Arial" w:hAnsi="Arial" w:cs="Arial"/>
           <w:color w:val="222222"/>
+          <w:highlight w:val="yellow"/>
           <w:shd w:val="clear" w:color="auto" w:fill="FFFFFF"/>
         </w:rPr>
         <w:t>La demografía humana es la ciencia qu</w:t>
@@ -25887,6 +26850,7 @@
         <w:rPr>
           <w:rFonts w:ascii="Arial" w:hAnsi="Arial" w:cs="Arial"/>
           <w:color w:val="222222"/>
+          <w:highlight w:val="yellow"/>
           <w:shd w:val="clear" w:color="auto" w:fill="FFFFFF"/>
         </w:rPr>
         <w:t>e analiza</w:t>
@@ -25895,6 +26859,7 @@
         <w:rPr>
           <w:rFonts w:ascii="Arial" w:hAnsi="Arial" w:cs="Arial"/>
           <w:color w:val="222222"/>
+          <w:highlight w:val="yellow"/>
           <w:shd w:val="clear" w:color="auto" w:fill="FFFFFF"/>
         </w:rPr>
         <w:t>,</w:t>
@@ -25903,6 +26868,7 @@
         <w:rPr>
           <w:rFonts w:ascii="Arial" w:hAnsi="Arial" w:cs="Arial"/>
           <w:color w:val="222222"/>
+          <w:highlight w:val="yellow"/>
           <w:shd w:val="clear" w:color="auto" w:fill="FFFFFF"/>
         </w:rPr>
         <w:t xml:space="preserve"> con datos estadístico</w:t>
@@ -25911,6 +26877,7 @@
         <w:rPr>
           <w:rFonts w:ascii="Arial" w:hAnsi="Arial" w:cs="Arial"/>
           <w:color w:val="222222"/>
+          <w:highlight w:val="yellow"/>
           <w:shd w:val="clear" w:color="auto" w:fill="FFFFFF"/>
         </w:rPr>
         <w:t>,</w:t>
@@ -25919,6 +26886,7 @@
         <w:rPr>
           <w:rFonts w:ascii="Arial" w:hAnsi="Arial" w:cs="Arial"/>
           <w:color w:val="222222"/>
+          <w:highlight w:val="yellow"/>
           <w:shd w:val="clear" w:color="auto" w:fill="FFFFFF"/>
         </w:rPr>
         <w:t xml:space="preserve"> </w:t>
@@ -25927,6 +26895,7 @@
         <w:rPr>
           <w:rFonts w:ascii="Arial" w:hAnsi="Arial" w:cs="Arial"/>
           <w:color w:val="222222"/>
+          <w:highlight w:val="yellow"/>
           <w:shd w:val="clear" w:color="auto" w:fill="FFFFFF"/>
         </w:rPr>
         <w:t>las poblaciones humanas según su estado y distribución en un momento determinado</w:t>
@@ -25935,6 +26904,7 @@
         <w:rPr>
           <w:rFonts w:ascii="Arial" w:hAnsi="Arial" w:cs="Arial"/>
           <w:color w:val="222222"/>
+          <w:highlight w:val="yellow"/>
           <w:shd w:val="clear" w:color="auto" w:fill="FFFFFF"/>
         </w:rPr>
         <w:t>,</w:t>
@@ -25943,6 +26913,7 @@
         <w:rPr>
           <w:rFonts w:ascii="Arial" w:hAnsi="Arial" w:cs="Arial"/>
           <w:color w:val="222222"/>
+          <w:highlight w:val="yellow"/>
           <w:shd w:val="clear" w:color="auto" w:fill="FFFFFF"/>
         </w:rPr>
         <w:t xml:space="preserve"> o según su evolución histórica.</w:t>
@@ -25951,8 +26922,16 @@
         <w:rPr>
           <w:rFonts w:ascii="Arial" w:hAnsi="Arial" w:cs="Arial"/>
           <w:color w:val="000000"/>
-        </w:rPr>
-        <w:t xml:space="preserve"> Tales procesos están determinados por el auge de los imperios, los viajes oceánicos sorprendentes y</w:t>
+          <w:highlight w:val="yellow"/>
+        </w:rPr>
+        <w:t xml:space="preserve"> Tales procesos</w:t>
+      </w:r>
+      <w:r>
+        <w:rPr>
+          <w:rFonts w:ascii="Arial" w:hAnsi="Arial" w:cs="Arial"/>
+          <w:color w:val="000000"/>
+        </w:rPr>
+        <w:t xml:space="preserve"> están determinados por el auge de los imperios, los viajes oceánicos sorprendentes y</w:t>
       </w:r>
       <w:r>
         <w:rPr>
@@ -26158,46 +27137,7 @@
                 <w:color w:val="222222"/>
                 <w:shd w:val="clear" w:color="auto" w:fill="FFFFFF"/>
               </w:rPr>
-              <w:t xml:space="preserve"> existen alrededor de 7</w:t>
-            </w:r>
-            <w:r>
-              <w:rPr>
-                <w:rFonts w:ascii="Arial" w:hAnsi="Arial" w:cs="Arial"/>
-              </w:rPr>
-              <w:t> </w:t>
-            </w:r>
-            <w:r>
-              <w:rPr>
-                <w:rFonts w:ascii="Arial" w:hAnsi="Arial" w:cs="Arial"/>
-                <w:color w:val="222222"/>
-                <w:shd w:val="clear" w:color="auto" w:fill="FFFFFF"/>
-              </w:rPr>
-              <w:t xml:space="preserve">000 millones de personas. Esta es una cifra máxima, resultado de un </w:t>
-            </w:r>
-            <w:r>
-              <w:rPr>
-                <w:rFonts w:ascii="Arial" w:hAnsi="Arial" w:cs="Arial"/>
-                <w:color w:val="222222"/>
-                <w:shd w:val="clear" w:color="auto" w:fill="FFFFFF"/>
-              </w:rPr>
-              <w:lastRenderedPageBreak/>
-              <w:t>crecimiento continuo de la población. Es un número asombrosamente grande, sobre todo si tenemos en cuenta que hace 1</w:t>
-            </w:r>
-            <w:r>
-              <w:rPr>
-                <w:rFonts w:ascii="Arial" w:hAnsi="Arial" w:cs="Arial"/>
-                <w:color w:val="222222"/>
-                <w:shd w:val="clear" w:color="auto" w:fill="FFFFFF"/>
-              </w:rPr>
-              <w:t xml:space="preserve"> </w:t>
-            </w:r>
-            <w:r>
-              <w:rPr>
-                <w:rFonts w:ascii="Arial" w:hAnsi="Arial" w:cs="Arial"/>
-                <w:color w:val="222222"/>
-                <w:shd w:val="clear" w:color="auto" w:fill="FFFFFF"/>
-              </w:rPr>
-              <w:t>000 años la población del planeta apenas era</w:t>
+              <w:t xml:space="preserve"> existen alrededor de 7000 millones de personas. Esta es una cifra máxima, resultado de un crecimiento continuo de la población. Es un número asombrosamente grande, sobre todo si tenemos en cuenta que hace 1000 años la población del planeta apenas era</w:t>
             </w:r>
             <w:r>
               <w:rPr>
@@ -26307,6 +27247,7 @@
         <w:rPr>
           <w:rFonts w:ascii="Arial" w:hAnsi="Arial" w:cs="Arial"/>
           <w:b/>
+          <w:highlight w:val="yellow"/>
         </w:rPr>
       </w:pPr>
       <w:r>
@@ -26328,7 +27269,15 @@
           <w:rFonts w:ascii="Arial" w:hAnsi="Arial" w:cs="Arial"/>
           <w:b/>
         </w:rPr>
-        <w:t xml:space="preserve"> 2] 5.3 ¿Qué estudia la demografía? </w:t>
+        <w:t xml:space="preserve"> 2] 5.3 ¿</w:t>
+      </w:r>
+      <w:r>
+        <w:rPr>
+          <w:rFonts w:ascii="Arial" w:hAnsi="Arial" w:cs="Arial"/>
+          <w:b/>
+          <w:highlight w:val="yellow"/>
+        </w:rPr>
+        <w:t xml:space="preserve">Qué estudia la demografía? </w:t>
       </w:r>
     </w:p>
     <w:p>
@@ -26341,6 +27290,7 @@
           <w:rFonts w:ascii="Arial" w:hAnsi="Arial" w:cs="Arial"/>
           <w:b/>
           <w:color w:val="FF0000"/>
+          <w:highlight w:val="yellow"/>
         </w:rPr>
       </w:pPr>
     </w:p>
@@ -26359,6 +27309,7 @@
         <w:rPr>
           <w:rFonts w:ascii="Arial" w:hAnsi="Arial" w:cs="Arial"/>
           <w:color w:val="000000"/>
+          <w:highlight w:val="yellow"/>
         </w:rPr>
         <w:t xml:space="preserve">La demografía estudia </w:t>
       </w:r>
@@ -26367,6 +27318,7 @@
           <w:rPr>
             <w:rFonts w:ascii="Arial" w:hAnsi="Arial" w:cs="Arial"/>
             <w:color w:val="000000"/>
+            <w:highlight w:val="yellow"/>
           </w:rPr>
           <w:t>estadísticamente</w:t>
         </w:r>
@@ -26375,6 +27327,7 @@
         <w:rPr>
           <w:rFonts w:ascii="Arial" w:hAnsi="Arial" w:cs="Arial"/>
           <w:color w:val="000000"/>
+          <w:highlight w:val="yellow"/>
         </w:rPr>
         <w:t> la estructura y la dinámica de las </w:t>
       </w:r>
@@ -26383,6 +27336,7 @@
           <w:rPr>
             <w:rFonts w:ascii="Arial" w:hAnsi="Arial" w:cs="Arial"/>
             <w:color w:val="000000"/>
+            <w:highlight w:val="yellow"/>
           </w:rPr>
           <w:t>poblaciones</w:t>
         </w:r>
@@ -26391,8 +27345,16 @@
         <w:rPr>
           <w:rFonts w:ascii="Arial" w:hAnsi="Arial" w:cs="Arial"/>
           <w:color w:val="000000"/>
-        </w:rPr>
-        <w:t xml:space="preserve"> humanas, así como los procesos concretos que determinan su formación, conservación y desaparición. La demografía estudia los cambios en la densidad de las poblaciones humanas.</w:t>
+          <w:highlight w:val="yellow"/>
+        </w:rPr>
+        <w:t xml:space="preserve"> humanas, así como los procesos concretos que determinan su formación, conservación y desaparición. La demografía estudia los cambios en la densidad de las poblaciones humanas</w:t>
+      </w:r>
+      <w:r>
+        <w:rPr>
+          <w:rFonts w:ascii="Arial" w:hAnsi="Arial" w:cs="Arial"/>
+          <w:color w:val="000000"/>
+        </w:rPr>
+        <w:t>.</w:t>
       </w:r>
     </w:p>
     <w:p>
@@ -26604,6 +27566,7 @@
                 <w:rFonts w:ascii="Arial" w:hAnsi="Arial" w:cs="Arial"/>
                 <w:b/>
               </w:rPr>
+              <w:lastRenderedPageBreak/>
               <w:t>Imagen (fotografía, gráfica o ilustración)</w:t>
             </w:r>
           </w:p>
@@ -26741,7 +27704,6 @@
                 <w:rFonts w:ascii="Arial" w:hAnsi="Arial" w:cs="Arial"/>
                 <w:b/>
               </w:rPr>
-              <w:lastRenderedPageBreak/>
               <w:t xml:space="preserve">Código </w:t>
             </w:r>
             <w:proofErr w:type="spellStart"/>
@@ -26919,6 +27881,7 @@
               <w:rPr>
                 <w:rFonts w:ascii="Arial" w:hAnsi="Arial" w:cs="Arial"/>
                 <w:color w:val="000000"/>
+                <w:highlight w:val="yellow"/>
               </w:rPr>
               <w:t xml:space="preserve">Desde </w:t>
             </w:r>
@@ -26926,26 +27889,95 @@
               <w:rPr>
                 <w:rFonts w:ascii="Arial" w:hAnsi="Arial" w:cs="Arial"/>
                 <w:color w:val="000000"/>
-              </w:rPr>
-              <w:t>hace 1</w:t>
-            </w:r>
-            <w:r>
-              <w:rPr>
-                <w:rFonts w:ascii="Arial" w:hAnsi="Arial" w:cs="Arial"/>
-              </w:rPr>
-              <w:t> </w:t>
+                <w:highlight w:val="yellow"/>
+              </w:rPr>
+              <w:t>hace 1000 años</w:t>
             </w:r>
             <w:r>
               <w:rPr>
                 <w:rFonts w:ascii="Arial" w:hAnsi="Arial" w:cs="Arial"/>
                 <w:color w:val="000000"/>
-              </w:rPr>
-              <w:t>000 años</w:t>
+                <w:highlight w:val="yellow"/>
+              </w:rPr>
+              <w:t>,</w:t>
             </w:r>
             <w:r>
               <w:rPr>
                 <w:rFonts w:ascii="Arial" w:hAnsi="Arial" w:cs="Arial"/>
                 <w:color w:val="000000"/>
+                <w:highlight w:val="yellow"/>
+              </w:rPr>
+              <w:t xml:space="preserve"> </w:t>
+            </w:r>
+            <w:r>
+              <w:rPr>
+                <w:rFonts w:ascii="Arial" w:hAnsi="Arial" w:cs="Arial"/>
+                <w:color w:val="000000"/>
+                <w:highlight w:val="yellow"/>
+              </w:rPr>
+              <w:t xml:space="preserve">las poblaciones naturales </w:t>
+            </w:r>
+            <w:r>
+              <w:rPr>
+                <w:rFonts w:ascii="Arial" w:hAnsi="Arial" w:cs="Arial"/>
+                <w:color w:val="000000"/>
+                <w:highlight w:val="yellow"/>
+              </w:rPr>
+              <w:t>ya estaban en América</w:t>
+            </w:r>
+            <w:r>
+              <w:rPr>
+                <w:rFonts w:ascii="Arial" w:hAnsi="Arial" w:cs="Arial"/>
+                <w:color w:val="000000"/>
+                <w:highlight w:val="yellow"/>
+              </w:rPr>
+              <w:t>;</w:t>
+            </w:r>
+            <w:r>
+              <w:rPr>
+                <w:rFonts w:ascii="Arial" w:hAnsi="Arial" w:cs="Arial"/>
+                <w:color w:val="000000"/>
+                <w:highlight w:val="yellow"/>
+              </w:rPr>
+              <w:t xml:space="preserve"> existen registros de las grandes civilizaciones incas, mayas y </w:t>
+            </w:r>
+            <w:r>
+              <w:rPr>
+                <w:rFonts w:ascii="Arial" w:hAnsi="Arial" w:cs="Arial"/>
+                <w:color w:val="000000"/>
+                <w:highlight w:val="yellow"/>
+              </w:rPr>
+              <w:t xml:space="preserve">aztecas desde </w:t>
+            </w:r>
+            <w:r>
+              <w:rPr>
+                <w:rFonts w:ascii="Arial" w:hAnsi="Arial" w:cs="Arial"/>
+                <w:color w:val="000000"/>
+                <w:highlight w:val="yellow"/>
+              </w:rPr>
+              <w:t xml:space="preserve">hace 1500 años. Entre África y Europa </w:t>
+            </w:r>
+            <w:r>
+              <w:rPr>
+                <w:rFonts w:ascii="Arial" w:hAnsi="Arial" w:cs="Arial"/>
+                <w:color w:val="000000"/>
+                <w:highlight w:val="yellow"/>
+              </w:rPr>
+              <w:t xml:space="preserve">la población era de </w:t>
+            </w:r>
+            <w:r>
+              <w:rPr>
+                <w:rFonts w:ascii="Arial" w:hAnsi="Arial" w:cs="Arial"/>
+                <w:color w:val="000000"/>
+                <w:highlight w:val="yellow"/>
+              </w:rPr>
+              <w:t>unos 100 millones de personas. Y, al igual que sucede en la actualidad, el grueso de la población se situaba en China, India y el resto de Asia. Durante siglos</w:t>
+            </w:r>
+            <w:r>
+              <w:rPr>
+                <w:rFonts w:ascii="Arial" w:hAnsi="Arial" w:cs="Arial"/>
+                <w:color w:val="000000"/>
+                <w:highlight w:val="yellow"/>
               </w:rPr>
               <w:t>,</w:t>
             </w:r>
@@ -26953,6 +27985,31 @@
               <w:rPr>
                 <w:rFonts w:ascii="Arial" w:hAnsi="Arial" w:cs="Arial"/>
                 <w:color w:val="000000"/>
+                <w:highlight w:val="yellow"/>
+              </w:rPr>
+              <w:t xml:space="preserve"> el </w:t>
+            </w:r>
+            <w:r>
+              <w:rPr>
+                <w:rFonts w:ascii="Arial" w:hAnsi="Arial" w:cs="Arial"/>
+                <w:color w:val="000000"/>
+                <w:highlight w:val="yellow"/>
+              </w:rPr>
+              <w:t>aumento</w:t>
+            </w:r>
+            <w:r>
+              <w:rPr>
+                <w:rFonts w:ascii="Arial" w:hAnsi="Arial" w:cs="Arial"/>
+                <w:color w:val="000000"/>
+                <w:highlight w:val="yellow"/>
+              </w:rPr>
+              <w:t xml:space="preserve"> fue muy lento. El crecimiento</w:t>
+            </w:r>
+            <w:r>
+              <w:rPr>
+                <w:rFonts w:ascii="Arial" w:hAnsi="Arial" w:cs="Arial"/>
+                <w:color w:val="000000"/>
+                <w:highlight w:val="yellow"/>
               </w:rPr>
               <w:t xml:space="preserve"> </w:t>
             </w:r>
@@ -26960,189 +28017,80 @@
               <w:rPr>
                 <w:rFonts w:ascii="Arial" w:hAnsi="Arial" w:cs="Arial"/>
                 <w:color w:val="000000"/>
-              </w:rPr>
-              <w:t>l</w:t>
+                <w:highlight w:val="yellow"/>
+              </w:rPr>
+              <w:t>generado por los nuevos nacimientos, era compensado con la alta mortandad. Hace unos 250 años</w:t>
             </w:r>
             <w:r>
               <w:rPr>
                 <w:rFonts w:ascii="Arial" w:hAnsi="Arial" w:cs="Arial"/>
                 <w:color w:val="000000"/>
-              </w:rPr>
-              <w:t xml:space="preserve">as poblaciones naturales </w:t>
+                <w:highlight w:val="yellow"/>
+              </w:rPr>
+              <w:t>,</w:t>
             </w:r>
             <w:r>
               <w:rPr>
                 <w:rFonts w:ascii="Arial" w:hAnsi="Arial" w:cs="Arial"/>
                 <w:color w:val="000000"/>
-              </w:rPr>
-              <w:t>ya estaban en América</w:t>
+                <w:highlight w:val="yellow"/>
+              </w:rPr>
+              <w:t xml:space="preserve"> la población mundial era de unos 800 millones y</w:t>
             </w:r>
             <w:r>
               <w:rPr>
                 <w:rFonts w:ascii="Arial" w:hAnsi="Arial" w:cs="Arial"/>
                 <w:color w:val="000000"/>
-              </w:rPr>
-              <w:t>;</w:t>
+                <w:highlight w:val="yellow"/>
+              </w:rPr>
+              <w:t>,</w:t>
             </w:r>
             <w:r>
               <w:rPr>
                 <w:rFonts w:ascii="Arial" w:hAnsi="Arial" w:cs="Arial"/>
                 <w:color w:val="000000"/>
-              </w:rPr>
-              <w:t xml:space="preserve"> existen registros de las grandes civilizaciones incas, mayas y </w:t>
+                <w:highlight w:val="yellow"/>
+              </w:rPr>
+              <w:t xml:space="preserve"> desde esa fecha, ha ido aumentando paulatinamente, hasta </w:t>
             </w:r>
             <w:r>
               <w:rPr>
                 <w:rFonts w:ascii="Arial" w:hAnsi="Arial" w:cs="Arial"/>
                 <w:color w:val="000000"/>
-              </w:rPr>
-              <w:t>a</w:t>
+                <w:highlight w:val="yellow"/>
+              </w:rPr>
+              <w:t xml:space="preserve">que a </w:t>
             </w:r>
             <w:r>
               <w:rPr>
                 <w:rFonts w:ascii="Arial" w:hAnsi="Arial" w:cs="Arial"/>
                 <w:color w:val="000000"/>
-              </w:rPr>
-              <w:t xml:space="preserve">ztecas </w:t>
+                <w:highlight w:val="yellow"/>
+              </w:rPr>
+              <w:t xml:space="preserve">mediados del siglo XX, se </w:t>
             </w:r>
             <w:r>
               <w:rPr>
                 <w:rFonts w:ascii="Arial" w:hAnsi="Arial" w:cs="Arial"/>
                 <w:color w:val="000000"/>
-              </w:rPr>
-              <w:t xml:space="preserve">desde </w:t>
+                <w:highlight w:val="yellow"/>
+              </w:rPr>
+              <w:t>pasó</w:t>
             </w:r>
             <w:r>
               <w:rPr>
                 <w:rFonts w:ascii="Arial" w:hAnsi="Arial" w:cs="Arial"/>
                 <w:color w:val="000000"/>
-              </w:rPr>
-              <w:t>hace 1</w:t>
-            </w:r>
-            <w:r>
-              <w:rPr>
-                <w:rFonts w:ascii="Arial" w:hAnsi="Arial" w:cs="Arial"/>
-              </w:rPr>
-              <w:t> </w:t>
+                <w:highlight w:val="yellow"/>
+              </w:rPr>
+              <w:t xml:space="preserve"> al crecimiento exponencial. En los últimos 25 años la población ha crecido tanto como lo había hecho en toda la historia.</w:t>
             </w:r>
             <w:r>
               <w:rPr>
                 <w:rFonts w:ascii="Arial" w:hAnsi="Arial" w:cs="Arial"/>
                 <w:color w:val="000000"/>
               </w:rPr>
-              <w:t xml:space="preserve">500 años. Entre África y Europa </w:t>
-            </w:r>
-            <w:r>
-              <w:rPr>
-                <w:rFonts w:ascii="Arial" w:hAnsi="Arial" w:cs="Arial"/>
-                <w:color w:val="000000"/>
-              </w:rPr>
-              <w:t xml:space="preserve">la población era de </w:t>
-            </w:r>
-            <w:r>
-              <w:rPr>
-                <w:rFonts w:ascii="Arial" w:hAnsi="Arial" w:cs="Arial"/>
-                <w:color w:val="000000"/>
-              </w:rPr>
-              <w:t>unos 100 millones de personas. Y, al igual que sucede en la actualidad, el grueso de la población se situaba en China, India y el resto de Asia. Durante siglos</w:t>
-            </w:r>
-            <w:r>
-              <w:rPr>
-                <w:rFonts w:ascii="Arial" w:hAnsi="Arial" w:cs="Arial"/>
-                <w:color w:val="000000"/>
-              </w:rPr>
-              <w:t>,</w:t>
-            </w:r>
-            <w:r>
-              <w:rPr>
-                <w:rFonts w:ascii="Arial" w:hAnsi="Arial" w:cs="Arial"/>
-                <w:color w:val="000000"/>
-              </w:rPr>
-              <w:t xml:space="preserve"> el </w:t>
-            </w:r>
-            <w:r>
-              <w:rPr>
-                <w:rFonts w:ascii="Arial" w:hAnsi="Arial" w:cs="Arial"/>
-                <w:color w:val="000000"/>
-              </w:rPr>
-              <w:t>aumento</w:t>
-            </w:r>
-            <w:r>
-              <w:rPr>
-                <w:rFonts w:ascii="Arial" w:hAnsi="Arial" w:cs="Arial"/>
-                <w:color w:val="000000"/>
-              </w:rPr>
-              <w:t xml:space="preserve"> fue muy lento. El crecimiento</w:t>
-            </w:r>
-            <w:r>
-              <w:rPr>
-                <w:rFonts w:ascii="Arial" w:hAnsi="Arial" w:cs="Arial"/>
-                <w:color w:val="000000"/>
-              </w:rPr>
-              <w:t xml:space="preserve"> </w:t>
-            </w:r>
-            <w:r>
-              <w:rPr>
-                <w:rFonts w:ascii="Arial" w:hAnsi="Arial" w:cs="Arial"/>
-                <w:color w:val="000000"/>
-              </w:rPr>
-              <w:t>generado por los nuevos nacimientos, era compensado con la alta mortandad. Hace unos 250 años</w:t>
-            </w:r>
-            <w:r>
-              <w:rPr>
-                <w:rFonts w:ascii="Arial" w:hAnsi="Arial" w:cs="Arial"/>
-                <w:color w:val="000000"/>
-              </w:rPr>
-              <w:t>,</w:t>
-            </w:r>
-            <w:r>
-              <w:rPr>
-                <w:rFonts w:ascii="Arial" w:hAnsi="Arial" w:cs="Arial"/>
-                <w:color w:val="000000"/>
-              </w:rPr>
-              <w:t xml:space="preserve"> la población mundial era de unos 800 millones y</w:t>
-            </w:r>
-            <w:r>
-              <w:rPr>
-                <w:rFonts w:ascii="Arial" w:hAnsi="Arial" w:cs="Arial"/>
-                <w:color w:val="000000"/>
-              </w:rPr>
-              <w:t>,</w:t>
-            </w:r>
-            <w:r>
-              <w:rPr>
-                <w:rFonts w:ascii="Arial" w:hAnsi="Arial" w:cs="Arial"/>
-                <w:color w:val="000000"/>
-              </w:rPr>
-              <w:t xml:space="preserve"> desde esa fecha, ha ido aumentando paulatinamente, hasta </w:t>
-            </w:r>
-            <w:r>
-              <w:rPr>
-                <w:rFonts w:ascii="Arial" w:hAnsi="Arial" w:cs="Arial"/>
-                <w:color w:val="000000"/>
-              </w:rPr>
-              <w:t xml:space="preserve">que a </w:t>
-            </w:r>
-            <w:r>
-              <w:rPr>
-                <w:rFonts w:ascii="Arial" w:hAnsi="Arial" w:cs="Arial"/>
-                <w:color w:val="000000"/>
-              </w:rPr>
-              <w:t xml:space="preserve">mediados del siglo XX, se </w:t>
-            </w:r>
-            <w:r>
-              <w:rPr>
-                <w:rFonts w:ascii="Arial" w:hAnsi="Arial" w:cs="Arial"/>
-                <w:color w:val="000000"/>
-              </w:rPr>
-              <w:t>pasó</w:t>
-            </w:r>
-            <w:r>
-              <w:rPr>
-                <w:rFonts w:ascii="Arial" w:hAnsi="Arial" w:cs="Arial"/>
-                <w:color w:val="000000"/>
-              </w:rPr>
-              <w:t xml:space="preserve"> al crecimiento exponencial. En los últimos 25 años la población ha crecido tanto como lo había hecho en toda la historia.</w:t>
+              <w:t xml:space="preserve"> Resumir un poco o trasladar al texto de fondo o a destacado</w:t>
             </w:r>
           </w:p>
         </w:tc>
@@ -29039,6 +29987,7 @@
                 <w:color w:val="000000"/>
                 <w:lang w:val="es-MX"/>
               </w:rPr>
+              <w:lastRenderedPageBreak/>
               <w:t>Título</w:t>
             </w:r>
           </w:p>
@@ -29214,7 +30163,6 @@
                 <w:color w:val="000000"/>
                 <w:lang w:val="es-MX"/>
               </w:rPr>
-              <w:lastRenderedPageBreak/>
               <w:t>Código</w:t>
             </w:r>
           </w:p>
@@ -29697,6 +30645,7 @@
               <w:rPr>
                 <w:rFonts w:ascii="Arial" w:hAnsi="Arial" w:cs="Arial"/>
                 <w:color w:val="000000"/>
+                <w:highlight w:val="yellow"/>
                 <w:lang w:val="es-MX"/>
               </w:rPr>
             </w:pPr>
@@ -29704,6 +30653,7 @@
               <w:rPr>
                 <w:rFonts w:ascii="Arial" w:hAnsi="Arial" w:cs="Arial"/>
                 <w:color w:val="000000"/>
+                <w:highlight w:val="yellow"/>
                 <w:lang w:val="es-MX"/>
               </w:rPr>
               <w:t>Mapas interactivos: población, crecimiento y densidad, con datos de 2010. Se puede interactuar con el mapa y aparece</w:t>
@@ -29712,6 +30662,7 @@
               <w:rPr>
                 <w:rFonts w:ascii="Arial" w:hAnsi="Arial" w:cs="Arial"/>
                 <w:color w:val="000000"/>
+                <w:highlight w:val="yellow"/>
                 <w:lang w:val="es-MX"/>
               </w:rPr>
               <w:t>n</w:t>
@@ -29720,6 +30671,7 @@
               <w:rPr>
                 <w:rFonts w:ascii="Arial" w:hAnsi="Arial" w:cs="Arial"/>
                 <w:color w:val="000000"/>
+                <w:highlight w:val="yellow"/>
                 <w:lang w:val="es-MX"/>
               </w:rPr>
               <w:t xml:space="preserve"> inmediatamente datos preciso</w:t>
@@ -29728,6 +30680,7 @@
               <w:rPr>
                 <w:rFonts w:ascii="Arial" w:hAnsi="Arial" w:cs="Arial"/>
                 <w:color w:val="000000"/>
+                <w:highlight w:val="yellow"/>
                 <w:lang w:val="es-MX"/>
               </w:rPr>
               <w:t>s</w:t>
@@ -29736,6 +30689,7 @@
               <w:rPr>
                 <w:rFonts w:ascii="Arial" w:hAnsi="Arial" w:cs="Arial"/>
                 <w:color w:val="000000"/>
+                <w:highlight w:val="yellow"/>
                 <w:lang w:val="es-MX"/>
               </w:rPr>
               <w:t xml:space="preserve"> por país </w:t>
@@ -29785,6 +30739,7 @@
               <w:rPr>
                 <w:rFonts w:ascii="Arial" w:hAnsi="Arial" w:cs="Arial"/>
                 <w:color w:val="000000"/>
+                <w:highlight w:val="yellow"/>
                 <w:lang w:val="es-MX"/>
               </w:rPr>
             </w:pPr>
@@ -29792,6 +30747,7 @@
               <w:rPr>
                 <w:rFonts w:ascii="Arial" w:hAnsi="Arial" w:cs="Arial"/>
                 <w:color w:val="000000"/>
+                <w:highlight w:val="yellow"/>
                 <w:lang w:val="es-MX"/>
               </w:rPr>
               <w:t xml:space="preserve">Sitio recomendado para realizar comparaciones entre regiones del mundo, ofrece datos, </w:t>
@@ -29800,39 +30756,26 @@
               <w:rPr>
                 <w:rFonts w:ascii="Arial" w:hAnsi="Arial" w:cs="Arial"/>
                 <w:color w:val="000000"/>
-                <w:lang w:val="es-MX"/>
-              </w:rPr>
-              <w:t>gr</w:t>
+                <w:highlight w:val="yellow"/>
+                <w:lang w:val="es-MX"/>
+              </w:rPr>
+              <w:t xml:space="preserve">gráficas </w:t>
             </w:r>
             <w:r>
               <w:rPr>
                 <w:rFonts w:ascii="Arial" w:hAnsi="Arial" w:cs="Arial"/>
                 <w:color w:val="000000"/>
-                <w:lang w:val="es-MX"/>
-              </w:rPr>
-              <w:t>á</w:t>
-            </w:r>
-            <w:r>
-              <w:rPr>
-                <w:rFonts w:ascii="Arial" w:hAnsi="Arial" w:cs="Arial"/>
+                <w:highlight w:val="yellow"/>
+                <w:lang w:val="es-MX"/>
+              </w:rPr>
+              <w:t>de la densidad poblacional por año.</w:t>
+            </w:r>
+            <w:r>
+              <w:rPr>
+                <w:rFonts w:ascii="Arial" w:hAnsi="Arial" w:cs="Arial"/>
+                <w:b/>
                 <w:color w:val="000000"/>
-                <w:lang w:val="es-MX"/>
-              </w:rPr>
-              <w:t xml:space="preserve">ficas </w:t>
-            </w:r>
-            <w:r>
-              <w:rPr>
-                <w:rFonts w:ascii="Arial" w:hAnsi="Arial" w:cs="Arial"/>
-                <w:color w:val="000000"/>
-                <w:lang w:val="es-MX"/>
-              </w:rPr>
-              <w:t>de la densidad poblacional por año.</w:t>
-            </w:r>
-            <w:r>
-              <w:rPr>
-                <w:rFonts w:ascii="Arial" w:hAnsi="Arial" w:cs="Arial"/>
-                <w:b/>
-                <w:color w:val="000000"/>
+                <w:highlight w:val="yellow"/>
                 <w:lang w:val="es-MX"/>
               </w:rPr>
               <w:t xml:space="preserve"> </w:t>
@@ -29883,6 +30826,7 @@
               <w:rPr>
                 <w:rFonts w:ascii="Arial" w:hAnsi="Arial" w:cs="Arial"/>
                 <w:color w:val="000000"/>
+                <w:highlight w:val="yellow"/>
                 <w:lang w:val="es-MX"/>
               </w:rPr>
             </w:pPr>
@@ -29890,6 +30834,7 @@
               <w:rPr>
                 <w:rFonts w:ascii="Arial" w:hAnsi="Arial" w:cs="Arial"/>
                 <w:color w:val="000000"/>
+                <w:highlight w:val="yellow"/>
                 <w:lang w:val="es-MX"/>
               </w:rPr>
               <w:t xml:space="preserve">Juego interactivo del Museo </w:t>
@@ -29900,8 +30845,8 @@
               <w:spacing w:after="0" w:line="360" w:lineRule="auto"/>
               <w:rPr>
                 <w:rFonts w:ascii="Arial" w:hAnsi="Arial" w:cs="Arial"/>
-                <w:b/>
                 <w:color w:val="000000"/>
+                <w:highlight w:val="yellow"/>
                 <w:lang w:val="es-MX"/>
               </w:rPr>
             </w:pPr>
@@ -29910,6 +30855,7 @@
                 <w:rPr>
                   <w:rFonts w:ascii="Arial" w:hAnsi="Arial" w:cs="Arial"/>
                   <w:color w:val="000000"/>
+                  <w:highlight w:val="yellow"/>
                   <w:lang w:val="es-MX"/>
                 </w:rPr>
                 <w:t>KRAPINA NEANDERTHA</w:t>
@@ -29919,6 +30865,7 @@
               <w:rPr>
                 <w:rFonts w:ascii="Arial" w:hAnsi="Arial" w:cs="Arial"/>
                 <w:color w:val="000000"/>
+                <w:highlight w:val="yellow"/>
                 <w:lang w:val="es-MX"/>
               </w:rPr>
               <w:t>L</w:t>
@@ -29927,6 +30874,7 @@
               <w:rPr>
                 <w:rFonts w:ascii="Arial" w:hAnsi="Arial" w:cs="Arial"/>
                 <w:color w:val="000000"/>
+                <w:highlight w:val="yellow"/>
                 <w:lang w:val="es-MX"/>
               </w:rPr>
               <w:t>,</w:t>
@@ -29935,6 +30883,7 @@
               <w:rPr>
                 <w:rFonts w:ascii="Arial" w:hAnsi="Arial" w:cs="Arial"/>
                 <w:color w:val="000000"/>
+                <w:highlight w:val="yellow"/>
                 <w:lang w:val="es-MX"/>
               </w:rPr>
               <w:t xml:space="preserve"> contiene preguntas y respuestas interesantes que complementan el origen de las poblaciones </w:t>
@@ -29943,41 +30892,53 @@
               <w:rPr>
                 <w:rFonts w:ascii="Arial" w:hAnsi="Arial" w:cs="Arial"/>
                 <w:color w:val="000000"/>
-                <w:lang w:val="es-MX"/>
-              </w:rPr>
-              <w:t xml:space="preserve">de </w:t>
+                <w:highlight w:val="yellow"/>
+                <w:lang w:val="es-MX"/>
+              </w:rPr>
+              <w:t>de homínidos</w:t>
             </w:r>
             <w:r>
               <w:rPr>
                 <w:rFonts w:ascii="Arial" w:hAnsi="Arial" w:cs="Arial"/>
                 <w:color w:val="000000"/>
-                <w:lang w:val="es-MX"/>
-              </w:rPr>
-              <w:t>hom</w:t>
-            </w:r>
-            <w:r>
+                <w:highlight w:val="yellow"/>
+                <w:lang w:val="es-MX"/>
+              </w:rPr>
+              <w:t>.</w:t>
+            </w:r>
+          </w:p>
+          <w:p>
+            <w:pPr>
+              <w:spacing w:after="0" w:line="360" w:lineRule="auto"/>
               <w:rPr>
                 <w:rFonts w:ascii="Arial" w:hAnsi="Arial" w:cs="Arial"/>
                 <w:color w:val="000000"/>
-                <w:lang w:val="es-MX"/>
-              </w:rPr>
-              <w:t>í</w:t>
-            </w:r>
-            <w:r>
-              <w:rPr>
-                <w:rFonts w:ascii="Arial" w:hAnsi="Arial" w:cs="Arial"/>
+                <w:highlight w:val="yellow"/>
+                <w:lang w:val="es-MX"/>
+              </w:rPr>
+            </w:pPr>
+            <w:bookmarkStart w:id="0" w:name="_GoBack"/>
+            <w:bookmarkEnd w:id="0"/>
+          </w:p>
+          <w:p>
+            <w:pPr>
+              <w:spacing w:after="0" w:line="360" w:lineRule="auto"/>
+              <w:rPr>
+                <w:rFonts w:ascii="Arial" w:hAnsi="Arial" w:cs="Arial"/>
+                <w:b/>
                 <w:color w:val="000000"/>
-                <w:lang w:val="es-MX"/>
-              </w:rPr>
-              <w:t>nidos</w:t>
-            </w:r>
+                <w:highlight w:val="yellow"/>
+                <w:lang w:val="es-MX"/>
+              </w:rPr>
+            </w:pPr>
             <w:r>
               <w:rPr>
                 <w:rFonts w:ascii="Arial" w:hAnsi="Arial" w:cs="Arial"/>
                 <w:color w:val="000000"/>
-                <w:lang w:val="es-MX"/>
-              </w:rPr>
-              <w:t>.</w:t>
+                <w:highlight w:val="yellow"/>
+                <w:lang w:val="es-MX"/>
+              </w:rPr>
+              <w:t xml:space="preserve"> Iría en ficha del profe</w:t>
             </w:r>
           </w:p>
         </w:tc>
@@ -30071,7 +31032,7 @@
         <w:noProof/>
         <w:lang w:val="es-ES"/>
       </w:rPr>
-      <w:t>21</w:t>
+      <w:t>34</w:t>
     </w:r>
     <w:r>
       <w:rPr>
@@ -30135,7 +31096,7 @@
         <w:noProof/>
         <w:lang w:val="es-ES"/>
       </w:rPr>
-      <w:t>21</w:t>
+      <w:t>34</w:t>
     </w:r>
     <w:r>
       <w:rPr>
@@ -31726,7 +32687,7 @@
 </file>
 
 <file path=customXml/itemProps1.xml><?xml version="1.0" encoding="utf-8"?>
-<ds:datastoreItem xmlns:ds="http://schemas.openxmlformats.org/officeDocument/2006/customXml" ds:itemID="{E640BBB8-F669-4595-98EE-039519E3946F}">
+<ds:datastoreItem xmlns:ds="http://schemas.openxmlformats.org/officeDocument/2006/customXml" ds:itemID="{3520F435-1E99-48CD-A6ED-5C6EC2A8C3CA}">
   <ds:schemaRefs>
     <ds:schemaRef ds:uri="http://schemas.openxmlformats.org/officeDocument/2006/bibliography"/>
   </ds:schemaRefs>

</xml_diff>

<commit_message>
Actualizacion escaleta y guion CN_08_08_CO
</commit_message>
<xml_diff>
--- a/fuentes/contenidos/grado08/guion08/CN_08_08_CO.docx
+++ b/fuentes/contenidos/grado08/guion08/CN_08_08_CO.docx
@@ -5533,12 +5533,43 @@
         <w:tabs>
           <w:tab w:val="right" w:pos="8498"/>
         </w:tabs>
+        <w:spacing w:after="0" w:line="360" w:lineRule="auto"/>
+        <w:rPr>
+          <w:rFonts w:ascii="Arial" w:hAnsi="Arial" w:cs="Arial"/>
+          <w:b/>
+        </w:rPr>
+      </w:pPr>
+    </w:p>
+    <w:p>
+      <w:pPr>
+        <w:tabs>
+          <w:tab w:val="right" w:pos="8498"/>
+        </w:tabs>
         <w:spacing w:line="360" w:lineRule="auto"/>
         <w:jc w:val="both"/>
         <w:rPr>
           <w:rFonts w:ascii="Arial" w:hAnsi="Arial" w:cs="Arial"/>
         </w:rPr>
       </w:pPr>
+      <w:r>
+        <w:rPr>
+          <w:rFonts w:ascii="Arial" w:hAnsi="Arial" w:cs="Arial"/>
+        </w:rPr>
+        <w:t xml:space="preserve">Los </w:t>
+      </w:r>
+      <w:r>
+        <w:rPr>
+          <w:rFonts w:ascii="Arial" w:hAnsi="Arial" w:cs="Arial"/>
+          <w:b/>
+        </w:rPr>
+        <w:t>parámetros</w:t>
+      </w:r>
+      <w:r>
+        <w:rPr>
+          <w:rFonts w:ascii="Arial" w:hAnsi="Arial" w:cs="Arial"/>
+        </w:rPr>
+        <w:t xml:space="preserve"> son variables numéricas que permiten estudiar cambios poblacionales. </w:t>
+      </w:r>
       <w:r>
         <w:rPr>
           <w:rFonts w:ascii="Arial" w:hAnsi="Arial" w:cs="Arial"/>
@@ -6012,6 +6043,7 @@
                 <w:rFonts w:ascii="Arial" w:hAnsi="Arial" w:cs="Arial"/>
                 <w:b/>
               </w:rPr>
+              <w:lastRenderedPageBreak/>
               <w:t>Pie de imagen</w:t>
             </w:r>
           </w:p>
@@ -6047,14 +6079,7 @@
               <w:rPr>
                 <w:rFonts w:ascii="Arial" w:hAnsi="Arial" w:cs="Arial"/>
               </w:rPr>
-              <w:t xml:space="preserve"> de venados cola blanca se alimentan principalmente de hierbas, viven en ambientes con temperaturas bajas y pueden reproducirse entre sí. Un </w:t>
-            </w:r>
-            <w:r>
-              <w:rPr>
-                <w:rFonts w:ascii="Arial" w:hAnsi="Arial" w:cs="Arial"/>
-              </w:rPr>
-              <w:lastRenderedPageBreak/>
-              <w:t xml:space="preserve">conjunto de individuos de venados cola blanca, forman una población natural. Una población natural </w:t>
+              <w:t xml:space="preserve"> de venados cola blanca se alimentan principalmente de hierbas, viven en ambientes con temperaturas bajas y pueden reproducirse entre sí. Un conjunto de individuos de venados cola blanca, forman una población natural. Una población natural </w:t>
             </w:r>
             <w:r>
               <w:rPr>
@@ -6609,14 +6634,14 @@
           <w:rFonts w:ascii="Arial" w:hAnsi="Arial" w:cs="Arial"/>
           <w:b/>
         </w:rPr>
-        <w:t>P</w:t>
+        <w:t>La</w:t>
       </w:r>
       <w:r>
         <w:rPr>
           <w:rFonts w:ascii="Arial" w:hAnsi="Arial" w:cs="Arial"/>
           <w:b/>
         </w:rPr>
-        <w:t>arámetros determinan la densidad de una población</w:t>
+        <w:t xml:space="preserve"> densidad de una población</w:t>
       </w:r>
     </w:p>
     <w:p>
@@ -6642,15 +6667,6 @@
           <w:szCs w:val="24"/>
         </w:rPr>
       </w:pPr>
-      <w:r>
-        <w:rPr>
-          <w:rFonts w:ascii="Arial" w:hAnsi="Arial" w:cs="Arial"/>
-          <w:color w:val="auto"/>
-          <w:sz w:val="24"/>
-          <w:szCs w:val="24"/>
-        </w:rPr>
-        <w:t xml:space="preserve">Los parámetros son variables numéricas que permiten estudiar cambios poblacionales. </w:t>
-      </w:r>
       <w:r>
         <w:rPr>
           <w:rFonts w:ascii="Arial" w:hAnsi="Arial" w:cs="Arial"/>
@@ -7033,6 +7049,7 @@
                 <w:rFonts w:ascii="Arial" w:hAnsi="Arial" w:cs="Arial"/>
                 <w:b/>
               </w:rPr>
+              <w:lastRenderedPageBreak/>
               <w:t>Descripción</w:t>
             </w:r>
           </w:p>
@@ -7078,7 +7095,6 @@
                 <w:rFonts w:ascii="Arial" w:hAnsi="Arial" w:cs="Arial"/>
                 <w:b/>
               </w:rPr>
-              <w:lastRenderedPageBreak/>
               <w:t>Código Shutterstock (o URL o la ruta en AulaPlaneta)</w:t>
             </w:r>
           </w:p>
@@ -7839,7 +7855,15 @@
           <w:rFonts w:ascii="Arial" w:hAnsi="Arial" w:cs="Arial"/>
           <w:lang w:val="es-MX"/>
         </w:rPr>
-        <w:t>factor no es estático en el tiempo, podemos analizar los cambios que genera el aumento de individuos nuevos que nacen dentro de la misma población.</w:t>
+        <w:t xml:space="preserve">factor no es estático en el tiempo, podemos analizar los cambios que genera el aumento de individuos nuevos que </w:t>
+      </w:r>
+      <w:r>
+        <w:rPr>
+          <w:rFonts w:ascii="Arial" w:hAnsi="Arial" w:cs="Arial"/>
+          <w:lang w:val="es-MX"/>
+        </w:rPr>
+        <w:lastRenderedPageBreak/>
+        <w:t>nacen dentro de la misma población.</w:t>
       </w:r>
       <w:r>
         <w:rPr>
@@ -7857,14 +7881,7 @@
         <w:rPr>
           <w:rFonts w:ascii="Arial" w:hAnsi="Arial" w:cs="Arial"/>
         </w:rPr>
-        <w:t xml:space="preserve"> de individuos </w:t>
-      </w:r>
-      <w:r>
-        <w:rPr>
-          <w:rFonts w:ascii="Arial" w:hAnsi="Arial" w:cs="Arial"/>
-        </w:rPr>
-        <w:lastRenderedPageBreak/>
-        <w:t>nacidos en un intervalo de tiempo, estos eventos cambian la proporción de individuos aumentando la población</w:t>
+        <w:t xml:space="preserve"> de individuos nacidos en un intervalo de tiempo, estos eventos cambian la proporción de individuos aumentando la población</w:t>
       </w:r>
       <w:r>
         <w:rPr>
@@ -8643,7 +8660,6 @@
           <w:szCs w:val="24"/>
           <w:lang w:val="es-ES_tradnl" w:eastAsia="en-US"/>
         </w:rPr>
-        <w:lastRenderedPageBreak/>
         <w:t xml:space="preserve">La </w:t>
       </w:r>
       <w:r>
@@ -9295,6 +9311,7 @@
                 <w:rFonts w:ascii="Arial" w:hAnsi="Arial" w:cs="Arial"/>
                 <w:b/>
               </w:rPr>
+              <w:lastRenderedPageBreak/>
               <w:t>Titulo</w:t>
             </w:r>
           </w:p>
@@ -9341,7 +9358,6 @@
                 <w:rFonts w:ascii="Arial" w:hAnsi="Arial" w:cs="Arial"/>
                 <w:b/>
               </w:rPr>
-              <w:lastRenderedPageBreak/>
               <w:t>Contenido</w:t>
             </w:r>
           </w:p>
@@ -9571,7 +9587,21 @@
           <w:rFonts w:ascii="Arial" w:hAnsi="Arial" w:cs="Arial"/>
           <w:b/>
         </w:rPr>
-        <w:t>2.1.4 La distribución de edades</w:t>
+        <w:t>2.</w:t>
+      </w:r>
+      <w:r>
+        <w:rPr>
+          <w:rFonts w:ascii="Arial" w:hAnsi="Arial" w:cs="Arial"/>
+          <w:b/>
+        </w:rPr>
+        <w:t>2</w:t>
+      </w:r>
+      <w:r>
+        <w:rPr>
+          <w:rFonts w:ascii="Arial" w:hAnsi="Arial" w:cs="Arial"/>
+          <w:b/>
+        </w:rPr>
+        <w:t xml:space="preserve"> La distribución de edades</w:t>
       </w:r>
     </w:p>
     <w:p>
@@ -9911,6 +9941,7 @@
                 <w:rFonts w:ascii="Arial" w:hAnsi="Arial" w:cs="Arial"/>
                 <w:b/>
               </w:rPr>
+              <w:lastRenderedPageBreak/>
               <w:t>Pie de imagen</w:t>
             </w:r>
           </w:p>
@@ -9933,14 +9964,7 @@
               <w:rPr>
                 <w:rFonts w:ascii="Arial" w:hAnsi="Arial" w:cs="Arial"/>
               </w:rPr>
-              <w:t xml:space="preserve">Existen diferentes proporciones de individuos en cada grupo de edad respecto al tamaño total de la población. En </w:t>
-            </w:r>
-            <w:r>
-              <w:rPr>
-                <w:rFonts w:ascii="Arial" w:hAnsi="Arial" w:cs="Arial"/>
-              </w:rPr>
-              <w:lastRenderedPageBreak/>
-              <w:t xml:space="preserve">esta imagen hay 33 individuos. Mira qué tipo de edades predominan: </w:t>
+              <w:t xml:space="preserve">Existen diferentes proporciones de individuos en cada grupo de edad respecto al tamaño total de la población. En esta imagen hay 33 individuos. Mira qué tipo de edades predominan: </w:t>
             </w:r>
             <w:r>
               <w:rPr>
@@ -10187,7 +10211,21 @@
           <w:rFonts w:ascii="Arial" w:hAnsi="Arial" w:cs="Arial"/>
           <w:b/>
         </w:rPr>
-        <w:t>2.1.5 La distribución de sexos</w:t>
+        <w:t>2.</w:t>
+      </w:r>
+      <w:r>
+        <w:rPr>
+          <w:rFonts w:ascii="Arial" w:hAnsi="Arial" w:cs="Arial"/>
+          <w:b/>
+        </w:rPr>
+        <w:t>3</w:t>
+      </w:r>
+      <w:r>
+        <w:rPr>
+          <w:rFonts w:ascii="Arial" w:hAnsi="Arial" w:cs="Arial"/>
+          <w:b/>
+        </w:rPr>
+        <w:t xml:space="preserve"> La distribución de sexos</w:t>
       </w:r>
       <w:r>
         <w:rPr>
@@ -10574,6 +10612,7 @@
                 <w:rFonts w:ascii="Arial" w:hAnsi="Arial" w:cs="Arial"/>
                 <w:color w:val="C00000"/>
               </w:rPr>
+              <w:lastRenderedPageBreak/>
               <w:t xml:space="preserve">Traducir </w:t>
             </w:r>
             <w:r>
@@ -11198,7 +11237,14 @@
           <w:rFonts w:ascii="Arial" w:hAnsi="Arial" w:cs="Arial"/>
           <w:b/>
         </w:rPr>
-        <w:t>2.2 Consolidación</w:t>
+        <w:t>2.4</w:t>
+      </w:r>
+      <w:r>
+        <w:rPr>
+          <w:rFonts w:ascii="Arial" w:hAnsi="Arial" w:cs="Arial"/>
+          <w:b/>
+        </w:rPr>
+        <w:t xml:space="preserve"> Consolidación</w:t>
       </w:r>
     </w:p>
     <w:p>
@@ -11296,7 +11342,7 @@
               <w:rPr>
                 <w:rFonts w:ascii="Arial" w:hAnsi="Arial" w:cs="Arial"/>
                 <w:highlight w:val="cyan"/>
-                <w:lang w:val="en-US"/>
+                <w:lang w:val="es-CO"/>
               </w:rPr>
               <w:t>CN_03_04_CO_</w:t>
             </w:r>
@@ -11503,7 +11549,6 @@
           <w:iCs/>
           <w:shd w:val="clear" w:color="auto" w:fill="FFFFFF"/>
         </w:rPr>
-        <w:lastRenderedPageBreak/>
         <w:t>¿</w:t>
       </w:r>
       <w:r>
@@ -12211,6 +12256,7 @@
                 <w:rFonts w:ascii="Arial" w:hAnsi="Arial" w:cs="Arial"/>
                 <w:b/>
               </w:rPr>
+              <w:lastRenderedPageBreak/>
               <w:t>Descripción</w:t>
             </w:r>
           </w:p>
@@ -12262,7 +12308,6 @@
                 <w:rFonts w:ascii="Arial" w:hAnsi="Arial" w:cs="Arial"/>
                 <w:b/>
               </w:rPr>
-              <w:lastRenderedPageBreak/>
               <w:t>Código Shutterstock (o URL o la ruta en AulaPlaneta)</w:t>
             </w:r>
           </w:p>
@@ -13092,6 +13137,7 @@
           <w:iCs/>
           <w:shd w:val="clear" w:color="auto" w:fill="FFFFFF"/>
         </w:rPr>
+        <w:lastRenderedPageBreak/>
         <w:t>crecimiento</w:t>
       </w:r>
       <w:r>
@@ -13156,16 +13202,7 @@
           <w:iCs/>
           <w:shd w:val="clear" w:color="auto" w:fill="FFFFFF"/>
         </w:rPr>
-        <w:t xml:space="preserve">que ya no </w:t>
-      </w:r>
-      <w:r>
-        <w:rPr>
-          <w:rFonts w:ascii="Arial" w:hAnsi="Arial" w:cs="Arial"/>
-          <w:iCs/>
-          <w:shd w:val="clear" w:color="auto" w:fill="FFFFFF"/>
-        </w:rPr>
-        <w:lastRenderedPageBreak/>
-        <w:t xml:space="preserve">sigue aumentando, </w:t>
+        <w:t xml:space="preserve">que ya no sigue aumentando, </w:t>
       </w:r>
       <w:r>
         <w:rPr>
@@ -13963,6 +14000,7 @@
                 <w:iCs/>
                 <w:shd w:val="clear" w:color="auto" w:fill="FFFFFF"/>
               </w:rPr>
+              <w:lastRenderedPageBreak/>
               <w:t>por la</w:t>
             </w:r>
             <w:r>
@@ -13995,16 +14033,7 @@
                 <w:iCs/>
                 <w:shd w:val="clear" w:color="auto" w:fill="FFFFFF"/>
               </w:rPr>
-              <w:t xml:space="preserve">su tasa de </w:t>
-            </w:r>
-            <w:r>
-              <w:rPr>
-                <w:rFonts w:ascii="Arial" w:hAnsi="Arial" w:cs="Arial"/>
-                <w:iCs/>
-                <w:shd w:val="clear" w:color="auto" w:fill="FFFFFF"/>
-              </w:rPr>
-              <w:lastRenderedPageBreak/>
-              <w:t>crecimiento tiende</w:t>
+              <w:t>su tasa de crecimiento tiende</w:t>
             </w:r>
             <w:r>
               <w:rPr>
@@ -14428,7 +14457,14 @@
           <w:rFonts w:ascii="Arial" w:hAnsi="Arial" w:cs="Arial"/>
           <w:b/>
         </w:rPr>
-        <w:t>3.2.1 La estrategia “</w:t>
+        <w:t>3.3</w:t>
+      </w:r>
+      <w:r>
+        <w:rPr>
+          <w:rFonts w:ascii="Arial" w:hAnsi="Arial" w:cs="Arial"/>
+          <w:b/>
+        </w:rPr>
+        <w:t>.1 La estrategia “</w:t>
       </w:r>
       <w:r>
         <w:rPr>
@@ -14644,7 +14680,6 @@
                 <w:rFonts w:ascii="Arial" w:hAnsi="Arial" w:cs="Arial"/>
                 <w:b/>
               </w:rPr>
-              <w:lastRenderedPageBreak/>
               <w:t>Imagen (fotografía, gráfica o ilustración)</w:t>
             </w:r>
           </w:p>
@@ -15001,7 +15036,14 @@
           <w:rFonts w:ascii="Arial" w:hAnsi="Arial" w:cs="Arial"/>
           <w:b/>
         </w:rPr>
-        <w:t>3.2.2 La estrategia “</w:t>
+        <w:t>3.3</w:t>
+      </w:r>
+      <w:r>
+        <w:rPr>
+          <w:rFonts w:ascii="Arial" w:hAnsi="Arial" w:cs="Arial"/>
+          <w:b/>
+        </w:rPr>
+        <w:t>.2 La estrategia “</w:t>
       </w:r>
       <w:r>
         <w:rPr>
@@ -15303,6 +15345,7 @@
                 <w:rFonts w:ascii="Arial" w:hAnsi="Arial" w:cs="Arial"/>
                 <w:b/>
               </w:rPr>
+              <w:lastRenderedPageBreak/>
               <w:t>Descripción</w:t>
             </w:r>
           </w:p>
@@ -15358,7 +15401,6 @@
                 <w:rFonts w:ascii="Arial" w:hAnsi="Arial" w:cs="Arial"/>
                 <w:b/>
               </w:rPr>
-              <w:lastRenderedPageBreak/>
               <w:t>Código Shutterstock (o URL o la ruta en AulaPlaneta)</w:t>
             </w:r>
           </w:p>
@@ -16099,7 +16141,16 @@
           <w:rFonts w:ascii="Arial" w:hAnsi="Arial" w:cs="Arial"/>
           <w:b/>
         </w:rPr>
-        <w:t>3.3 Consolidación</w:t>
+        <w:t>3.4</w:t>
+      </w:r>
+      <w:bookmarkStart w:id="0" w:name="_GoBack"/>
+      <w:bookmarkEnd w:id="0"/>
+      <w:r>
+        <w:rPr>
+          <w:rFonts w:ascii="Arial" w:hAnsi="Arial" w:cs="Arial"/>
+          <w:b/>
+        </w:rPr>
+        <w:t xml:space="preserve"> Consolidación</w:t>
       </w:r>
     </w:p>
     <w:p>
@@ -16197,7 +16248,7 @@
               <w:rPr>
                 <w:rFonts w:ascii="Arial" w:hAnsi="Arial" w:cs="Arial"/>
                 <w:highlight w:val="cyan"/>
-                <w:lang w:val="en-US"/>
+                <w:lang w:val="es-CO"/>
               </w:rPr>
               <w:t>CN_03_04_CO_</w:t>
             </w:r>
@@ -16247,6 +16298,7 @@
                 <w:b/>
                 <w:lang w:val="es-MX"/>
               </w:rPr>
+              <w:lastRenderedPageBreak/>
               <w:t>Título</w:t>
             </w:r>
           </w:p>
@@ -16291,7 +16343,6 @@
                 <w:b/>
                 <w:lang w:val="es-MX"/>
               </w:rPr>
-              <w:lastRenderedPageBreak/>
               <w:t>Descripción</w:t>
             </w:r>
           </w:p>
@@ -16887,7 +16938,14 @@
               <w:rPr>
                 <w:rFonts w:ascii="Arial" w:hAnsi="Arial" w:cs="Arial"/>
               </w:rPr>
-              <w:t xml:space="preserve">, incluye poblaciones ancestrales de especies de homínidos no humanos como los </w:t>
+              <w:t xml:space="preserve">, incluye poblaciones ancestrales de </w:t>
+            </w:r>
+            <w:r>
+              <w:rPr>
+                <w:rFonts w:ascii="Arial" w:hAnsi="Arial" w:cs="Arial"/>
+              </w:rPr>
+              <w:lastRenderedPageBreak/>
+              <w:t xml:space="preserve">especies de homínidos no humanos como los </w:t>
             </w:r>
             <w:r>
               <w:rPr>
@@ -16939,7 +16997,6 @@
         <w:rPr>
           <w:rFonts w:ascii="Arial" w:hAnsi="Arial" w:cs="Arial"/>
         </w:rPr>
-        <w:lastRenderedPageBreak/>
         <w:t xml:space="preserve">Si quieres conocer más sobre </w:t>
       </w:r>
       <w:r>
@@ -17804,6 +17861,7 @@
           <w:rFonts w:ascii="Arial" w:hAnsi="Arial" w:cs="Arial"/>
           <w:i/>
         </w:rPr>
+        <w:lastRenderedPageBreak/>
         <w:t>H. erectus</w:t>
       </w:r>
       <w:r>
@@ -17878,7 +17936,6 @@
         <w:rPr>
           <w:rFonts w:ascii="Arial" w:hAnsi="Arial" w:cs="Arial"/>
         </w:rPr>
-        <w:lastRenderedPageBreak/>
         <w:t>Gradualmente</w:t>
       </w:r>
       <w:r>
@@ -18968,7 +19025,15 @@
                 <w:rFonts w:ascii="Arial" w:hAnsi="Arial" w:cs="Arial"/>
                 <w:shd w:val="clear" w:color="auto" w:fill="FFFFFF"/>
               </w:rPr>
-              <w:t xml:space="preserve">proporciona pistas sobre los cambios en la mandíbula y los dientes de individuos de la especie </w:t>
+              <w:t xml:space="preserve">proporciona pistas sobre los cambios en la mandíbula y los dientes de individuos de </w:t>
+            </w:r>
+            <w:r>
+              <w:rPr>
+                <w:rFonts w:ascii="Arial" w:hAnsi="Arial" w:cs="Arial"/>
+                <w:shd w:val="clear" w:color="auto" w:fill="FFFFFF"/>
+              </w:rPr>
+              <w:lastRenderedPageBreak/>
+              <w:t xml:space="preserve">la especie </w:t>
             </w:r>
             <w:r>
               <w:rPr>
@@ -19048,7 +19113,6 @@
         <w:rPr>
           <w:rFonts w:ascii="Arial" w:hAnsi="Arial" w:cs="Arial"/>
         </w:rPr>
-        <w:lastRenderedPageBreak/>
         <w:t xml:space="preserve">Estas nuevas evidencias, plantean hipótesis sobre las </w:t>
       </w:r>
       <w:r>
@@ -19742,7 +19806,14 @@
               <w:rPr>
                 <w:rFonts w:ascii="Arial" w:hAnsi="Arial" w:cs="Arial"/>
               </w:rPr>
-              <w:t>000 años. Tenía una altura promedio de 1,60</w:t>
+              <w:t xml:space="preserve">000 años. Tenía una altura </w:t>
+            </w:r>
+            <w:r>
+              <w:rPr>
+                <w:rFonts w:ascii="Arial" w:hAnsi="Arial" w:cs="Arial"/>
+              </w:rPr>
+              <w:lastRenderedPageBreak/>
+              <w:t>promedio de 1,60</w:t>
             </w:r>
             <w:r>
               <w:rPr>
@@ -19886,14 +19957,7 @@
         <w:rPr>
           <w:rFonts w:ascii="Arial" w:hAnsi="Arial" w:cs="Arial"/>
         </w:rPr>
-        <w:t xml:space="preserve">000 años. La cacería requería sistemas complejos </w:t>
-      </w:r>
-      <w:r>
-        <w:rPr>
-          <w:rFonts w:ascii="Arial" w:hAnsi="Arial" w:cs="Arial"/>
-        </w:rPr>
-        <w:lastRenderedPageBreak/>
-        <w:t>de lenguaje, comunicación y conocimiento del entorno. Se han encontrado hallazgos de fósiles en Europa con un volumen cerebr</w:t>
+        <w:t>000 años. La cacería requería sistemas complejos de lenguaje, comunicación y conocimiento del entorno. Se han encontrado hallazgos de fósiles en Europa con un volumen cerebr</w:t>
       </w:r>
       <w:r>
         <w:rPr>
@@ -20832,6 +20896,7 @@
               <w:rPr>
                 <w:rFonts w:ascii="Arial" w:hAnsi="Arial" w:cs="Arial"/>
               </w:rPr>
+              <w:lastRenderedPageBreak/>
               <w:t>Descripción</w:t>
             </w:r>
           </w:p>
@@ -20878,7 +20943,6 @@
                 <w:rFonts w:ascii="Arial" w:hAnsi="Arial" w:cs="Arial"/>
                 <w:b/>
               </w:rPr>
-              <w:lastRenderedPageBreak/>
               <w:t>Código Shutterstock (o URL o la ruta en AulaPlaneta)</w:t>
             </w:r>
           </w:p>
@@ -21594,6 +21658,7 @@
                 <w:b/>
                 <w:lang w:val="es-MX"/>
               </w:rPr>
+              <w:lastRenderedPageBreak/>
               <w:t>Descripción</w:t>
             </w:r>
           </w:p>
@@ -21702,7 +21767,6 @@
                 <w:b/>
                 <w:lang w:val="es-MX"/>
               </w:rPr>
-              <w:lastRenderedPageBreak/>
               <w:t>Código</w:t>
             </w:r>
           </w:p>
@@ -22508,6 +22572,7 @@
                 <w:rFonts w:ascii="Arial" w:hAnsi="Arial" w:cs="Arial"/>
                 <w:b/>
               </w:rPr>
+              <w:lastRenderedPageBreak/>
               <w:t>Código</w:t>
             </w:r>
           </w:p>
@@ -22639,7 +22704,6 @@
                 <w:rFonts w:ascii="Arial" w:hAnsi="Arial" w:cs="Arial"/>
                 <w:b/>
               </w:rPr>
-              <w:lastRenderedPageBreak/>
               <w:t>Código Shutterstock (o URL o la ruta en AulaPlaneta)</w:t>
             </w:r>
           </w:p>
@@ -23888,7 +23952,14 @@
         <w:rPr>
           <w:rFonts w:ascii="Arial" w:hAnsi="Arial" w:cs="Arial"/>
         </w:rPr>
-        <w:t>a actualidad, se puede seguir l</w:t>
+        <w:t xml:space="preserve">a actualidad, se puede </w:t>
+      </w:r>
+      <w:r>
+        <w:rPr>
+          <w:rFonts w:ascii="Arial" w:hAnsi="Arial" w:cs="Arial"/>
+        </w:rPr>
+        <w:lastRenderedPageBreak/>
+        <w:t>seguir l</w:t>
       </w:r>
       <w:r>
         <w:rPr>
@@ -23909,7 +23980,6 @@
         <w:rPr>
           <w:rFonts w:ascii="Arial" w:hAnsi="Arial" w:cs="Arial"/>
         </w:rPr>
-        <w:lastRenderedPageBreak/>
         <w:t>De acuerdo con el registro genético y paleontológico,</w:t>
       </w:r>
       <w:r>
@@ -24541,7 +24611,14 @@
               <w:rPr>
                 <w:rFonts w:ascii="Arial" w:hAnsi="Arial" w:cs="Arial"/>
               </w:rPr>
-              <w:t xml:space="preserve">000 años habían hecho todo el camino hasta la punta de América del Sur. Estas nuevas teorías plantean distintas formas de poblar la </w:t>
+              <w:t xml:space="preserve">000 años habían hecho todo el camino </w:t>
+            </w:r>
+            <w:r>
+              <w:rPr>
+                <w:rFonts w:ascii="Arial" w:hAnsi="Arial" w:cs="Arial"/>
+              </w:rPr>
+              <w:lastRenderedPageBreak/>
+              <w:t xml:space="preserve">hasta la punta de América del Sur. Estas nuevas teorías plantean distintas formas de poblar la </w:t>
             </w:r>
             <w:r>
               <w:rPr>
@@ -24590,7 +24667,6 @@
         <w:rPr>
           <w:rFonts w:ascii="Arial" w:hAnsi="Arial" w:cs="Arial"/>
         </w:rPr>
-        <w:lastRenderedPageBreak/>
         <w:t>Pero ¿</w:t>
       </w:r>
       <w:r>
@@ -25328,15 +25404,7 @@
           <w:rFonts w:ascii="Arial" w:hAnsi="Arial" w:cs="Arial"/>
           <w:color w:val="000000"/>
         </w:rPr>
-        <w:t xml:space="preserve"> las poblaciones humanas no han parado de reproducirse, migrar y conquistar nuevos territorios en búsqueda de mejores </w:t>
-      </w:r>
-      <w:r>
-        <w:rPr>
-          <w:rFonts w:ascii="Arial" w:hAnsi="Arial" w:cs="Arial"/>
-          <w:color w:val="000000"/>
-        </w:rPr>
-        <w:lastRenderedPageBreak/>
-        <w:t>condiciones para vivir. No hay un lugar en el planeta en el que no hayan llegado las poblaciones humanas. Por medio de la demografía se han podido conocer aspectos curiosos sobre nuestra historia en el planeta.</w:t>
+        <w:t xml:space="preserve"> las poblaciones humanas no han parado de reproducirse, migrar y conquistar nuevos territorios en búsqueda de mejores condiciones para vivir. No hay un lugar en el planeta en el que no hayan llegado las poblaciones humanas. Por medio de la demografía se han podido conocer aspectos curiosos sobre nuestra historia en el planeta.</w:t>
       </w:r>
     </w:p>
     <w:p>
@@ -25680,17 +25748,7 @@
                 <w:color w:val="222222"/>
                 <w:shd w:val="clear" w:color="auto" w:fill="FFFFFF"/>
               </w:rPr>
-              <w:t xml:space="preserve"> existen alrededor de 7000 millones de personas. Esta es una cifra máxima, resultado de un crecimiento continuo de la población. Es un número asombrosamente grande, sobre todo si t</w:t>
-            </w:r>
-            <w:bookmarkStart w:id="0" w:name="_GoBack"/>
-            <w:bookmarkEnd w:id="0"/>
-            <w:r>
-              <w:rPr>
-                <w:rFonts w:ascii="Arial" w:hAnsi="Arial" w:cs="Arial"/>
-                <w:color w:val="222222"/>
-                <w:shd w:val="clear" w:color="auto" w:fill="FFFFFF"/>
-              </w:rPr>
-              <w:t>enemos en cuenta que hace 1000 años la población del planeta apenas era</w:t>
+              <w:t xml:space="preserve"> existen alrededor de 7000 millones de personas. Esta es una cifra máxima, resultado de un crecimiento continuo de la población. Es un número asombrosamente grande, sobre todo si tenemos en cuenta que hace 1000 años la población del planeta apenas era</w:t>
             </w:r>
             <w:r>
               <w:rPr>
@@ -25867,6 +25925,7 @@
           <w:rFonts w:ascii="Arial" w:hAnsi="Arial" w:cs="Arial"/>
           <w:color w:val="000000"/>
         </w:rPr>
+        <w:lastRenderedPageBreak/>
         <w:t>Los estudios demográficos se basan</w:t>
       </w:r>
       <w:r>
@@ -25923,21 +25982,7 @@
           <w:rFonts w:ascii="Arial" w:hAnsi="Arial" w:cs="Arial"/>
           <w:color w:val="000000"/>
         </w:rPr>
-        <w:t>estadísticame</w:t>
-      </w:r>
-      <w:r>
-        <w:rPr>
-          <w:rFonts w:ascii="Arial" w:hAnsi="Arial" w:cs="Arial"/>
-          <w:color w:val="000000"/>
-        </w:rPr>
-        <w:t>n</w:t>
-      </w:r>
-      <w:r>
-        <w:rPr>
-          <w:rFonts w:ascii="Arial" w:hAnsi="Arial" w:cs="Arial"/>
-          <w:color w:val="000000"/>
-        </w:rPr>
-        <w:t>te </w:t>
+        <w:t>estadísticamente </w:t>
       </w:r>
       <w:r>
         <w:rPr>
@@ -26600,7 +26645,15 @@
                 <w:rFonts w:ascii="Arial" w:hAnsi="Arial" w:cs="Arial"/>
                 <w:color w:val="000000"/>
               </w:rPr>
-              <w:t xml:space="preserve"> desde esa fecha, ha ido aumentando paulatinamente, hasta </w:t>
+              <w:t xml:space="preserve"> desde esa fecha, ha </w:t>
+            </w:r>
+            <w:r>
+              <w:rPr>
+                <w:rFonts w:ascii="Arial" w:hAnsi="Arial" w:cs="Arial"/>
+                <w:color w:val="000000"/>
+              </w:rPr>
+              <w:lastRenderedPageBreak/>
+              <w:t xml:space="preserve">ido aumentando paulatinamente, hasta </w:t>
             </w:r>
             <w:r>
               <w:rPr>
@@ -27903,6 +27956,7 @@
                 <w:color w:val="000000"/>
                 <w:lang w:val="es-MX"/>
               </w:rPr>
+              <w:lastRenderedPageBreak/>
               <w:t>Descripción</w:t>
             </w:r>
           </w:p>
@@ -29106,7 +29160,7 @@
         <w:noProof/>
         <w:lang w:val="es-ES"/>
       </w:rPr>
-      <w:t>21</w:t>
+      <w:t>33</w:t>
     </w:r>
     <w:r>
       <w:rPr>
@@ -29170,7 +29224,7 @@
         <w:noProof/>
         <w:lang w:val="es-ES"/>
       </w:rPr>
-      <w:t>21</w:t>
+      <w:t>33</w:t>
     </w:r>
     <w:r>
       <w:rPr>
@@ -30761,7 +30815,7 @@
 </file>
 
 <file path=customXml/itemProps1.xml><?xml version="1.0" encoding="utf-8"?>
-<ds:datastoreItem xmlns:ds="http://schemas.openxmlformats.org/officeDocument/2006/customXml" ds:itemID="{F74B5B2B-BB15-4327-8E34-BF3531883C51}">
+<ds:datastoreItem xmlns:ds="http://schemas.openxmlformats.org/officeDocument/2006/customXml" ds:itemID="{F65595D7-597D-49BF-9721-593625770ADC}">
   <ds:schemaRefs>
     <ds:schemaRef ds:uri="http://schemas.openxmlformats.org/officeDocument/2006/bibliography"/>
   </ds:schemaRefs>

</xml_diff>

<commit_message>
Actualización descripción de recursos en cuaderno CN_08_08_CO
</commit_message>
<xml_diff>
--- a/fuentes/contenidos/grado08/guion08/CN_08_08_CO.docx
+++ b/fuentes/contenidos/grado08/guion08/CN_08_08_CO.docx
@@ -448,39 +448,7 @@
                 <w:rFonts w:ascii="Arial" w:hAnsi="Arial" w:cs="Arial"/>
                 <w:b/>
               </w:rPr>
-              <w:t xml:space="preserve">Código </w:t>
-            </w:r>
-            <w:proofErr w:type="spellStart"/>
-            <w:r>
-              <w:rPr>
-                <w:rFonts w:ascii="Arial" w:hAnsi="Arial" w:cs="Arial"/>
-                <w:b/>
-              </w:rPr>
-              <w:t>Shutterstock</w:t>
-            </w:r>
-            <w:proofErr w:type="spellEnd"/>
-            <w:r>
-              <w:rPr>
-                <w:rFonts w:ascii="Arial" w:hAnsi="Arial" w:cs="Arial"/>
-                <w:b/>
-              </w:rPr>
-              <w:t xml:space="preserve"> (o URL o la ruta en </w:t>
-            </w:r>
-            <w:proofErr w:type="spellStart"/>
-            <w:r>
-              <w:rPr>
-                <w:rFonts w:ascii="Arial" w:hAnsi="Arial" w:cs="Arial"/>
-                <w:b/>
-              </w:rPr>
-              <w:t>AulaPlaneta</w:t>
-            </w:r>
-            <w:proofErr w:type="spellEnd"/>
-            <w:r>
-              <w:rPr>
-                <w:rFonts w:ascii="Arial" w:hAnsi="Arial" w:cs="Arial"/>
-                <w:b/>
-              </w:rPr>
-              <w:t>)</w:t>
+              <w:t>Código Shutterstock (o URL o la ruta en AulaPlaneta)</w:t>
             </w:r>
           </w:p>
         </w:tc>
@@ -1284,39 +1252,7 @@
                 <w:rFonts w:ascii="Arial" w:hAnsi="Arial" w:cs="Arial"/>
                 <w:b/>
               </w:rPr>
-              <w:t xml:space="preserve">Código </w:t>
-            </w:r>
-            <w:proofErr w:type="spellStart"/>
-            <w:r>
-              <w:rPr>
-                <w:rFonts w:ascii="Arial" w:hAnsi="Arial" w:cs="Arial"/>
-                <w:b/>
-              </w:rPr>
-              <w:t>Shutterstock</w:t>
-            </w:r>
-            <w:proofErr w:type="spellEnd"/>
-            <w:r>
-              <w:rPr>
-                <w:rFonts w:ascii="Arial" w:hAnsi="Arial" w:cs="Arial"/>
-                <w:b/>
-              </w:rPr>
-              <w:t xml:space="preserve"> (o URL o la ruta en </w:t>
-            </w:r>
-            <w:proofErr w:type="spellStart"/>
-            <w:r>
-              <w:rPr>
-                <w:rFonts w:ascii="Arial" w:hAnsi="Arial" w:cs="Arial"/>
-                <w:b/>
-              </w:rPr>
-              <w:t>AulaPlaneta</w:t>
-            </w:r>
-            <w:proofErr w:type="spellEnd"/>
-            <w:r>
-              <w:rPr>
-                <w:rFonts w:ascii="Arial" w:hAnsi="Arial" w:cs="Arial"/>
-                <w:b/>
-              </w:rPr>
-              <w:t>)</w:t>
+              <w:t>Código Shutterstock (o URL o la ruta en AulaPlaneta)</w:t>
             </w:r>
           </w:p>
         </w:tc>
@@ -2250,39 +2186,7 @@
                 <w:rFonts w:ascii="Arial" w:hAnsi="Arial" w:cs="Arial"/>
                 <w:b/>
               </w:rPr>
-              <w:t xml:space="preserve">Código </w:t>
-            </w:r>
-            <w:proofErr w:type="spellStart"/>
-            <w:r>
-              <w:rPr>
-                <w:rFonts w:ascii="Arial" w:hAnsi="Arial" w:cs="Arial"/>
-                <w:b/>
-              </w:rPr>
-              <w:t>Shutterstock</w:t>
-            </w:r>
-            <w:proofErr w:type="spellEnd"/>
-            <w:r>
-              <w:rPr>
-                <w:rFonts w:ascii="Arial" w:hAnsi="Arial" w:cs="Arial"/>
-                <w:b/>
-              </w:rPr>
-              <w:t xml:space="preserve"> (o URL o la ruta en </w:t>
-            </w:r>
-            <w:proofErr w:type="spellStart"/>
-            <w:r>
-              <w:rPr>
-                <w:rFonts w:ascii="Arial" w:hAnsi="Arial" w:cs="Arial"/>
-                <w:b/>
-              </w:rPr>
-              <w:t>AulaPlaneta</w:t>
-            </w:r>
-            <w:proofErr w:type="spellEnd"/>
-            <w:r>
-              <w:rPr>
-                <w:rFonts w:ascii="Arial" w:hAnsi="Arial" w:cs="Arial"/>
-                <w:b/>
-              </w:rPr>
-              <w:t>)</w:t>
+              <w:t>Código Shutterstock (o URL o la ruta en AulaPlaneta)</w:t>
             </w:r>
           </w:p>
         </w:tc>
@@ -2866,39 +2770,7 @@
                 <w:rFonts w:ascii="Arial" w:hAnsi="Arial" w:cs="Arial"/>
                 <w:b/>
               </w:rPr>
-              <w:t xml:space="preserve">Código </w:t>
-            </w:r>
-            <w:proofErr w:type="spellStart"/>
-            <w:r>
-              <w:rPr>
-                <w:rFonts w:ascii="Arial" w:hAnsi="Arial" w:cs="Arial"/>
-                <w:b/>
-              </w:rPr>
-              <w:t>Shutterstock</w:t>
-            </w:r>
-            <w:proofErr w:type="spellEnd"/>
-            <w:r>
-              <w:rPr>
-                <w:rFonts w:ascii="Arial" w:hAnsi="Arial" w:cs="Arial"/>
-                <w:b/>
-              </w:rPr>
-              <w:t xml:space="preserve"> (o URL o la ruta en </w:t>
-            </w:r>
-            <w:proofErr w:type="spellStart"/>
-            <w:r>
-              <w:rPr>
-                <w:rFonts w:ascii="Arial" w:hAnsi="Arial" w:cs="Arial"/>
-                <w:b/>
-              </w:rPr>
-              <w:t>AulaPlaneta</w:t>
-            </w:r>
-            <w:proofErr w:type="spellEnd"/>
-            <w:r>
-              <w:rPr>
-                <w:rFonts w:ascii="Arial" w:hAnsi="Arial" w:cs="Arial"/>
-                <w:b/>
-              </w:rPr>
-              <w:t>)</w:t>
+              <w:t>Código Shutterstock (o URL o la ruta en AulaPlaneta)</w:t>
             </w:r>
           </w:p>
         </w:tc>
@@ -3479,39 +3351,7 @@
                 <w:rFonts w:ascii="Arial" w:hAnsi="Arial" w:cs="Arial"/>
                 <w:b/>
               </w:rPr>
-              <w:t xml:space="preserve">Código </w:t>
-            </w:r>
-            <w:proofErr w:type="spellStart"/>
-            <w:r>
-              <w:rPr>
-                <w:rFonts w:ascii="Arial" w:hAnsi="Arial" w:cs="Arial"/>
-                <w:b/>
-              </w:rPr>
-              <w:t>Shutterstock</w:t>
-            </w:r>
-            <w:proofErr w:type="spellEnd"/>
-            <w:r>
-              <w:rPr>
-                <w:rFonts w:ascii="Arial" w:hAnsi="Arial" w:cs="Arial"/>
-                <w:b/>
-              </w:rPr>
-              <w:t xml:space="preserve"> (o URL o la ruta en </w:t>
-            </w:r>
-            <w:proofErr w:type="spellStart"/>
-            <w:r>
-              <w:rPr>
-                <w:rFonts w:ascii="Arial" w:hAnsi="Arial" w:cs="Arial"/>
-                <w:b/>
-              </w:rPr>
-              <w:t>AulaPlaneta</w:t>
-            </w:r>
-            <w:proofErr w:type="spellEnd"/>
-            <w:r>
-              <w:rPr>
-                <w:rFonts w:ascii="Arial" w:hAnsi="Arial" w:cs="Arial"/>
-                <w:b/>
-              </w:rPr>
-              <w:t>)</w:t>
+              <w:t>Código Shutterstock (o URL o la ruta en AulaPlaneta)</w:t>
             </w:r>
           </w:p>
         </w:tc>
@@ -4090,39 +3930,7 @@
                 <w:rFonts w:ascii="Arial" w:hAnsi="Arial" w:cs="Arial"/>
                 <w:b/>
               </w:rPr>
-              <w:t xml:space="preserve">Código </w:t>
-            </w:r>
-            <w:proofErr w:type="spellStart"/>
-            <w:r>
-              <w:rPr>
-                <w:rFonts w:ascii="Arial" w:hAnsi="Arial" w:cs="Arial"/>
-                <w:b/>
-              </w:rPr>
-              <w:t>Shutterstock</w:t>
-            </w:r>
-            <w:proofErr w:type="spellEnd"/>
-            <w:r>
-              <w:rPr>
-                <w:rFonts w:ascii="Arial" w:hAnsi="Arial" w:cs="Arial"/>
-                <w:b/>
-              </w:rPr>
-              <w:t xml:space="preserve"> (o URL o la ruta en </w:t>
-            </w:r>
-            <w:proofErr w:type="spellStart"/>
-            <w:r>
-              <w:rPr>
-                <w:rFonts w:ascii="Arial" w:hAnsi="Arial" w:cs="Arial"/>
-                <w:b/>
-              </w:rPr>
-              <w:t>AulaPlaneta</w:t>
-            </w:r>
-            <w:proofErr w:type="spellEnd"/>
-            <w:r>
-              <w:rPr>
-                <w:rFonts w:ascii="Arial" w:hAnsi="Arial" w:cs="Arial"/>
-                <w:b/>
-              </w:rPr>
-              <w:t>)</w:t>
+              <w:t>Código Shutterstock (o URL o la ruta en AulaPlaneta)</w:t>
             </w:r>
           </w:p>
         </w:tc>
@@ -4562,8 +4370,6 @@
           <w:color w:val="FF0000"/>
         </w:rPr>
       </w:pPr>
-      <w:bookmarkStart w:id="0" w:name="_GoBack"/>
-      <w:bookmarkEnd w:id="0"/>
     </w:p>
     <w:tbl>
       <w:tblPr>
@@ -5368,39 +5174,7 @@
                 <w:rFonts w:ascii="Arial" w:hAnsi="Arial" w:cs="Arial"/>
                 <w:b/>
               </w:rPr>
-              <w:t xml:space="preserve">Código </w:t>
-            </w:r>
-            <w:proofErr w:type="spellStart"/>
-            <w:r>
-              <w:rPr>
-                <w:rFonts w:ascii="Arial" w:hAnsi="Arial" w:cs="Arial"/>
-                <w:b/>
-              </w:rPr>
-              <w:t>Shutterstock</w:t>
-            </w:r>
-            <w:proofErr w:type="spellEnd"/>
-            <w:r>
-              <w:rPr>
-                <w:rFonts w:ascii="Arial" w:hAnsi="Arial" w:cs="Arial"/>
-                <w:b/>
-              </w:rPr>
-              <w:t xml:space="preserve"> (o URL o la ruta en </w:t>
-            </w:r>
-            <w:proofErr w:type="spellStart"/>
-            <w:r>
-              <w:rPr>
-                <w:rFonts w:ascii="Arial" w:hAnsi="Arial" w:cs="Arial"/>
-                <w:b/>
-              </w:rPr>
-              <w:t>AulaPlaneta</w:t>
-            </w:r>
-            <w:proofErr w:type="spellEnd"/>
-            <w:r>
-              <w:rPr>
-                <w:rFonts w:ascii="Arial" w:hAnsi="Arial" w:cs="Arial"/>
-                <w:b/>
-              </w:rPr>
-              <w:t>)</w:t>
+              <w:t>Código Shutterstock (o URL o la ruta en AulaPlaneta)</w:t>
             </w:r>
           </w:p>
         </w:tc>
@@ -6372,39 +6146,7 @@
                 <w:rFonts w:ascii="Arial" w:hAnsi="Arial" w:cs="Arial"/>
                 <w:b/>
               </w:rPr>
-              <w:t xml:space="preserve">Código </w:t>
-            </w:r>
-            <w:proofErr w:type="spellStart"/>
-            <w:r>
-              <w:rPr>
-                <w:rFonts w:ascii="Arial" w:hAnsi="Arial" w:cs="Arial"/>
-                <w:b/>
-              </w:rPr>
-              <w:t>Shutterstock</w:t>
-            </w:r>
-            <w:proofErr w:type="spellEnd"/>
-            <w:r>
-              <w:rPr>
-                <w:rFonts w:ascii="Arial" w:hAnsi="Arial" w:cs="Arial"/>
-                <w:b/>
-              </w:rPr>
-              <w:t xml:space="preserve"> (o URL o la ruta en </w:t>
-            </w:r>
-            <w:proofErr w:type="spellStart"/>
-            <w:r>
-              <w:rPr>
-                <w:rFonts w:ascii="Arial" w:hAnsi="Arial" w:cs="Arial"/>
-                <w:b/>
-              </w:rPr>
-              <w:t>AulaPlaneta</w:t>
-            </w:r>
-            <w:proofErr w:type="spellEnd"/>
-            <w:r>
-              <w:rPr>
-                <w:rFonts w:ascii="Arial" w:hAnsi="Arial" w:cs="Arial"/>
-                <w:b/>
-              </w:rPr>
-              <w:t>)</w:t>
+              <w:t>Código Shutterstock (o URL o la ruta en AulaPlaneta)</w:t>
             </w:r>
           </w:p>
         </w:tc>
@@ -6801,7 +6543,6 @@
               </w:rPr>
               <w:t xml:space="preserve"> </w:t>
             </w:r>
-            <w:proofErr w:type="spellStart"/>
             <w:r>
               <w:rPr>
                 <w:rFonts w:ascii="Arial" w:hAnsi="Arial" w:cs="Arial"/>
@@ -6813,7 +6554,6 @@
               </w:rPr>
               <w:t>species</w:t>
             </w:r>
-            <w:proofErr w:type="spellEnd"/>
             <w:r>
               <w:rPr>
                 <w:rFonts w:ascii="Arial" w:hAnsi="Arial" w:cs="Arial"/>
@@ -7291,39 +7031,7 @@
                 <w:rFonts w:ascii="Arial" w:hAnsi="Arial" w:cs="Arial"/>
                 <w:b/>
               </w:rPr>
-              <w:t xml:space="preserve">Código </w:t>
-            </w:r>
-            <w:proofErr w:type="spellStart"/>
-            <w:r>
-              <w:rPr>
-                <w:rFonts w:ascii="Arial" w:hAnsi="Arial" w:cs="Arial"/>
-                <w:b/>
-              </w:rPr>
-              <w:t>Shutterstock</w:t>
-            </w:r>
-            <w:proofErr w:type="spellEnd"/>
-            <w:r>
-              <w:rPr>
-                <w:rFonts w:ascii="Arial" w:hAnsi="Arial" w:cs="Arial"/>
-                <w:b/>
-              </w:rPr>
-              <w:t xml:space="preserve"> (o URL o la ruta en </w:t>
-            </w:r>
-            <w:proofErr w:type="spellStart"/>
-            <w:r>
-              <w:rPr>
-                <w:rFonts w:ascii="Arial" w:hAnsi="Arial" w:cs="Arial"/>
-                <w:b/>
-              </w:rPr>
-              <w:t>AulaPlaneta</w:t>
-            </w:r>
-            <w:proofErr w:type="spellEnd"/>
-            <w:r>
-              <w:rPr>
-                <w:rFonts w:ascii="Arial" w:hAnsi="Arial" w:cs="Arial"/>
-                <w:b/>
-              </w:rPr>
-              <w:t>)</w:t>
+              <w:t>Código Shutterstock (o URL o la ruta en AulaPlaneta)</w:t>
             </w:r>
           </w:p>
         </w:tc>
@@ -8095,39 +7803,7 @@
                 <w:rFonts w:ascii="Arial" w:hAnsi="Arial" w:cs="Arial"/>
                 <w:b/>
               </w:rPr>
-              <w:t xml:space="preserve">Código </w:t>
-            </w:r>
-            <w:proofErr w:type="spellStart"/>
-            <w:r>
-              <w:rPr>
-                <w:rFonts w:ascii="Arial" w:hAnsi="Arial" w:cs="Arial"/>
-                <w:b/>
-              </w:rPr>
-              <w:t>Shutterstock</w:t>
-            </w:r>
-            <w:proofErr w:type="spellEnd"/>
-            <w:r>
-              <w:rPr>
-                <w:rFonts w:ascii="Arial" w:hAnsi="Arial" w:cs="Arial"/>
-                <w:b/>
-              </w:rPr>
-              <w:t xml:space="preserve"> (o URL o la ruta en </w:t>
-            </w:r>
-            <w:proofErr w:type="spellStart"/>
-            <w:r>
-              <w:rPr>
-                <w:rFonts w:ascii="Arial" w:hAnsi="Arial" w:cs="Arial"/>
-                <w:b/>
-              </w:rPr>
-              <w:t>AulaPlaneta</w:t>
-            </w:r>
-            <w:proofErr w:type="spellEnd"/>
-            <w:r>
-              <w:rPr>
-                <w:rFonts w:ascii="Arial" w:hAnsi="Arial" w:cs="Arial"/>
-                <w:b/>
-              </w:rPr>
-              <w:t>)</w:t>
+              <w:t>Código Shutterstock (o URL o la ruta en AulaPlaneta)</w:t>
             </w:r>
           </w:p>
         </w:tc>
@@ -8895,39 +8571,7 @@
                 <w:rFonts w:ascii="Arial" w:hAnsi="Arial" w:cs="Arial"/>
                 <w:b/>
               </w:rPr>
-              <w:t xml:space="preserve">Código </w:t>
-            </w:r>
-            <w:proofErr w:type="spellStart"/>
-            <w:r>
-              <w:rPr>
-                <w:rFonts w:ascii="Arial" w:hAnsi="Arial" w:cs="Arial"/>
-                <w:b/>
-              </w:rPr>
-              <w:t>Shutterstock</w:t>
-            </w:r>
-            <w:proofErr w:type="spellEnd"/>
-            <w:r>
-              <w:rPr>
-                <w:rFonts w:ascii="Arial" w:hAnsi="Arial" w:cs="Arial"/>
-                <w:b/>
-              </w:rPr>
-              <w:t xml:space="preserve"> (o URL o la ruta en </w:t>
-            </w:r>
-            <w:proofErr w:type="spellStart"/>
-            <w:r>
-              <w:rPr>
-                <w:rFonts w:ascii="Arial" w:hAnsi="Arial" w:cs="Arial"/>
-                <w:b/>
-              </w:rPr>
-              <w:t>AulaPlaneta</w:t>
-            </w:r>
-            <w:proofErr w:type="spellEnd"/>
-            <w:r>
-              <w:rPr>
-                <w:rFonts w:ascii="Arial" w:hAnsi="Arial" w:cs="Arial"/>
-                <w:b/>
-              </w:rPr>
-              <w:t>)</w:t>
+              <w:t>Código Shutterstock (o URL o la ruta en AulaPlaneta)</w:t>
             </w:r>
           </w:p>
         </w:tc>
@@ -9502,39 +9146,7 @@
                 <w:rFonts w:ascii="Arial" w:hAnsi="Arial" w:cs="Arial"/>
                 <w:b/>
               </w:rPr>
-              <w:t xml:space="preserve">Código </w:t>
-            </w:r>
-            <w:proofErr w:type="spellStart"/>
-            <w:r>
-              <w:rPr>
-                <w:rFonts w:ascii="Arial" w:hAnsi="Arial" w:cs="Arial"/>
-                <w:b/>
-              </w:rPr>
-              <w:t>Shutterstock</w:t>
-            </w:r>
-            <w:proofErr w:type="spellEnd"/>
-            <w:r>
-              <w:rPr>
-                <w:rFonts w:ascii="Arial" w:hAnsi="Arial" w:cs="Arial"/>
-                <w:b/>
-              </w:rPr>
-              <w:t xml:space="preserve"> (o URL o la ruta en </w:t>
-            </w:r>
-            <w:proofErr w:type="spellStart"/>
-            <w:r>
-              <w:rPr>
-                <w:rFonts w:ascii="Arial" w:hAnsi="Arial" w:cs="Arial"/>
-                <w:b/>
-              </w:rPr>
-              <w:t>AulaPlaneta</w:t>
-            </w:r>
-            <w:proofErr w:type="spellEnd"/>
-            <w:r>
-              <w:rPr>
-                <w:rFonts w:ascii="Arial" w:hAnsi="Arial" w:cs="Arial"/>
-                <w:b/>
-              </w:rPr>
-              <w:t>)</w:t>
+              <w:t>Código Shutterstock (o URL o la ruta en AulaPlaneta)</w:t>
             </w:r>
           </w:p>
         </w:tc>
@@ -11162,39 +10774,7 @@
                 <w:b/>
               </w:rPr>
               <w:lastRenderedPageBreak/>
-              <w:t xml:space="preserve">Código </w:t>
-            </w:r>
-            <w:proofErr w:type="spellStart"/>
-            <w:r>
-              <w:rPr>
-                <w:rFonts w:ascii="Arial" w:hAnsi="Arial" w:cs="Arial"/>
-                <w:b/>
-              </w:rPr>
-              <w:t>Shutterstock</w:t>
-            </w:r>
-            <w:proofErr w:type="spellEnd"/>
-            <w:r>
-              <w:rPr>
-                <w:rFonts w:ascii="Arial" w:hAnsi="Arial" w:cs="Arial"/>
-                <w:b/>
-              </w:rPr>
-              <w:t xml:space="preserve"> (o URL o la ruta en </w:t>
-            </w:r>
-            <w:proofErr w:type="spellStart"/>
-            <w:r>
-              <w:rPr>
-                <w:rFonts w:ascii="Arial" w:hAnsi="Arial" w:cs="Arial"/>
-                <w:b/>
-              </w:rPr>
-              <w:t>AulaPlaneta</w:t>
-            </w:r>
-            <w:proofErr w:type="spellEnd"/>
-            <w:r>
-              <w:rPr>
-                <w:rFonts w:ascii="Arial" w:hAnsi="Arial" w:cs="Arial"/>
-                <w:b/>
-              </w:rPr>
-              <w:t>)</w:t>
+              <w:t>Código Shutterstock (o URL o la ruta en AulaPlaneta)</w:t>
             </w:r>
           </w:p>
         </w:tc>
@@ -12028,39 +11608,7 @@
                 <w:rFonts w:ascii="Arial" w:hAnsi="Arial" w:cs="Arial"/>
                 <w:b/>
               </w:rPr>
-              <w:t xml:space="preserve">Código </w:t>
-            </w:r>
-            <w:proofErr w:type="spellStart"/>
-            <w:r>
-              <w:rPr>
-                <w:rFonts w:ascii="Arial" w:hAnsi="Arial" w:cs="Arial"/>
-                <w:b/>
-              </w:rPr>
-              <w:t>Shutterstock</w:t>
-            </w:r>
-            <w:proofErr w:type="spellEnd"/>
-            <w:r>
-              <w:rPr>
-                <w:rFonts w:ascii="Arial" w:hAnsi="Arial" w:cs="Arial"/>
-                <w:b/>
-              </w:rPr>
-              <w:t xml:space="preserve"> (o URL o la ruta en </w:t>
-            </w:r>
-            <w:proofErr w:type="spellStart"/>
-            <w:r>
-              <w:rPr>
-                <w:rFonts w:ascii="Arial" w:hAnsi="Arial" w:cs="Arial"/>
-                <w:b/>
-              </w:rPr>
-              <w:t>AulaPlaneta</w:t>
-            </w:r>
-            <w:proofErr w:type="spellEnd"/>
-            <w:r>
-              <w:rPr>
-                <w:rFonts w:ascii="Arial" w:hAnsi="Arial" w:cs="Arial"/>
-                <w:b/>
-              </w:rPr>
-              <w:t>)</w:t>
+              <w:t>Código Shutterstock (o URL o la ruta en AulaPlaneta)</w:t>
             </w:r>
           </w:p>
         </w:tc>
@@ -13308,39 +12856,7 @@
                 <w:rFonts w:ascii="Arial" w:hAnsi="Arial" w:cs="Arial"/>
                 <w:b/>
               </w:rPr>
-              <w:t xml:space="preserve">Código </w:t>
-            </w:r>
-            <w:proofErr w:type="spellStart"/>
-            <w:r>
-              <w:rPr>
-                <w:rFonts w:ascii="Arial" w:hAnsi="Arial" w:cs="Arial"/>
-                <w:b/>
-              </w:rPr>
-              <w:t>Shutterstock</w:t>
-            </w:r>
-            <w:proofErr w:type="spellEnd"/>
-            <w:r>
-              <w:rPr>
-                <w:rFonts w:ascii="Arial" w:hAnsi="Arial" w:cs="Arial"/>
-                <w:b/>
-              </w:rPr>
-              <w:t xml:space="preserve"> (o URL o la ruta en </w:t>
-            </w:r>
-            <w:proofErr w:type="spellStart"/>
-            <w:r>
-              <w:rPr>
-                <w:rFonts w:ascii="Arial" w:hAnsi="Arial" w:cs="Arial"/>
-                <w:b/>
-              </w:rPr>
-              <w:t>AulaPlaneta</w:t>
-            </w:r>
-            <w:proofErr w:type="spellEnd"/>
-            <w:r>
-              <w:rPr>
-                <w:rFonts w:ascii="Arial" w:hAnsi="Arial" w:cs="Arial"/>
-                <w:b/>
-              </w:rPr>
-              <w:t>)</w:t>
+              <w:t>Código Shutterstock (o URL o la ruta en AulaPlaneta)</w:t>
             </w:r>
           </w:p>
         </w:tc>
@@ -13820,39 +13336,7 @@
                 <w:b/>
               </w:rPr>
               <w:lastRenderedPageBreak/>
-              <w:t xml:space="preserve">Código </w:t>
-            </w:r>
-            <w:proofErr w:type="spellStart"/>
-            <w:r>
-              <w:rPr>
-                <w:rFonts w:ascii="Arial" w:hAnsi="Arial" w:cs="Arial"/>
-                <w:b/>
-              </w:rPr>
-              <w:t>Shutterstock</w:t>
-            </w:r>
-            <w:proofErr w:type="spellEnd"/>
-            <w:r>
-              <w:rPr>
-                <w:rFonts w:ascii="Arial" w:hAnsi="Arial" w:cs="Arial"/>
-                <w:b/>
-              </w:rPr>
-              <w:t xml:space="preserve"> (o URL o la ruta en </w:t>
-            </w:r>
-            <w:proofErr w:type="spellStart"/>
-            <w:r>
-              <w:rPr>
-                <w:rFonts w:ascii="Arial" w:hAnsi="Arial" w:cs="Arial"/>
-                <w:b/>
-              </w:rPr>
-              <w:t>AulaPlaneta</w:t>
-            </w:r>
-            <w:proofErr w:type="spellEnd"/>
-            <w:r>
-              <w:rPr>
-                <w:rFonts w:ascii="Arial" w:hAnsi="Arial" w:cs="Arial"/>
-                <w:b/>
-              </w:rPr>
-              <w:t>)</w:t>
+              <w:t>Código Shutterstock (o URL o la ruta en AulaPlaneta)</w:t>
             </w:r>
           </w:p>
         </w:tc>
@@ -13968,37 +13452,12 @@
               </w:rPr>
               <w:t xml:space="preserve"> </w:t>
             </w:r>
-            <w:proofErr w:type="spellStart"/>
             <w:r>
               <w:rPr>
                 <w:rFonts w:ascii="Arial" w:hAnsi="Arial" w:cs="Arial"/>
                 <w:i/>
               </w:rPr>
-              <w:t>Trichechus</w:t>
-            </w:r>
-            <w:proofErr w:type="spellEnd"/>
-            <w:r>
-              <w:rPr>
-                <w:rFonts w:ascii="Arial" w:hAnsi="Arial" w:cs="Arial"/>
-                <w:i/>
-              </w:rPr>
-              <w:t xml:space="preserve"> </w:t>
-            </w:r>
-            <w:proofErr w:type="spellStart"/>
-            <w:r>
-              <w:rPr>
-                <w:rFonts w:ascii="Arial" w:hAnsi="Arial" w:cs="Arial"/>
-                <w:i/>
-              </w:rPr>
-              <w:t>inunguis</w:t>
-            </w:r>
-            <w:proofErr w:type="spellEnd"/>
-            <w:r>
-              <w:rPr>
-                <w:rFonts w:ascii="Arial" w:hAnsi="Arial" w:cs="Arial"/>
-                <w:i/>
-              </w:rPr>
-              <w:t xml:space="preserve"> </w:t>
+              <w:t xml:space="preserve">Trichechus inunguis </w:t>
             </w:r>
             <w:r>
               <w:rPr>
@@ -15143,39 +14602,7 @@
                 <w:rFonts w:ascii="Arial" w:hAnsi="Arial" w:cs="Arial"/>
                 <w:b/>
               </w:rPr>
-              <w:t xml:space="preserve">Código </w:t>
-            </w:r>
-            <w:proofErr w:type="spellStart"/>
-            <w:r>
-              <w:rPr>
-                <w:rFonts w:ascii="Arial" w:hAnsi="Arial" w:cs="Arial"/>
-                <w:b/>
-              </w:rPr>
-              <w:t>Shutterstock</w:t>
-            </w:r>
-            <w:proofErr w:type="spellEnd"/>
-            <w:r>
-              <w:rPr>
-                <w:rFonts w:ascii="Arial" w:hAnsi="Arial" w:cs="Arial"/>
-                <w:b/>
-              </w:rPr>
-              <w:t xml:space="preserve"> (o URL o la ruta en </w:t>
-            </w:r>
-            <w:proofErr w:type="spellStart"/>
-            <w:r>
-              <w:rPr>
-                <w:rFonts w:ascii="Arial" w:hAnsi="Arial" w:cs="Arial"/>
-                <w:b/>
-              </w:rPr>
-              <w:t>AulaPlaneta</w:t>
-            </w:r>
-            <w:proofErr w:type="spellEnd"/>
-            <w:r>
-              <w:rPr>
-                <w:rFonts w:ascii="Arial" w:hAnsi="Arial" w:cs="Arial"/>
-                <w:b/>
-              </w:rPr>
-              <w:t>)</w:t>
+              <w:t>Código Shutterstock (o URL o la ruta en AulaPlaneta)</w:t>
             </w:r>
           </w:p>
         </w:tc>
@@ -15295,7 +14722,6 @@
               </w:rPr>
               <w:t xml:space="preserve">. La gran familia </w:t>
             </w:r>
-            <w:proofErr w:type="spellStart"/>
             <w:r>
               <w:rPr>
                 <w:rFonts w:ascii="Arial" w:hAnsi="Arial" w:cs="Arial"/>
@@ -15303,44 +14729,18 @@
               </w:rPr>
               <w:t>Hominidae</w:t>
             </w:r>
-            <w:proofErr w:type="spellEnd"/>
             <w:r>
               <w:rPr>
                 <w:rFonts w:ascii="Arial" w:hAnsi="Arial" w:cs="Arial"/>
               </w:rPr>
               <w:t xml:space="preserve">, incluye poblaciones ancestrales de especies de homínidos no humanos como los </w:t>
             </w:r>
-            <w:proofErr w:type="spellStart"/>
             <w:r>
               <w:rPr>
                 <w:rFonts w:ascii="Arial" w:hAnsi="Arial" w:cs="Arial"/>
                 <w:i/>
               </w:rPr>
-              <w:t>Ardipithecus</w:t>
-            </w:r>
-            <w:proofErr w:type="spellEnd"/>
-            <w:r>
-              <w:rPr>
-                <w:rFonts w:ascii="Arial" w:hAnsi="Arial" w:cs="Arial"/>
-                <w:i/>
-              </w:rPr>
-              <w:t xml:space="preserve">, </w:t>
-            </w:r>
-            <w:proofErr w:type="spellStart"/>
-            <w:r>
-              <w:rPr>
-                <w:rFonts w:ascii="Arial" w:hAnsi="Arial" w:cs="Arial"/>
-                <w:i/>
-              </w:rPr>
-              <w:t>Australopithecus</w:t>
-            </w:r>
-            <w:proofErr w:type="spellEnd"/>
-            <w:r>
-              <w:rPr>
-                <w:rFonts w:ascii="Arial" w:hAnsi="Arial" w:cs="Arial"/>
-                <w:i/>
-              </w:rPr>
-              <w:t xml:space="preserve"> y Homo.</w:t>
+              <w:t>Ardipithecus, Australopithecus y Homo.</w:t>
             </w:r>
           </w:p>
         </w:tc>
@@ -15389,27 +14789,13 @@
         <w:rPr>
           <w:rFonts w:ascii="Arial" w:hAnsi="Arial" w:cs="Arial"/>
         </w:rPr>
-        <w:t xml:space="preserve">el siguiente video de </w:t>
-      </w:r>
-      <w:proofErr w:type="spellStart"/>
-      <w:r>
-        <w:rPr>
-          <w:rFonts w:ascii="Arial" w:hAnsi="Arial" w:cs="Arial"/>
-        </w:rPr>
-        <w:t>A</w:t>
-      </w:r>
-      <w:r>
-        <w:rPr>
-          <w:rFonts w:ascii="Arial" w:hAnsi="Arial" w:cs="Arial"/>
-        </w:rPr>
-        <w:t>ulaplaneta</w:t>
-      </w:r>
-      <w:proofErr w:type="spellEnd"/>
-      <w:r>
-        <w:rPr>
-          <w:rFonts w:ascii="Arial" w:hAnsi="Arial" w:cs="Arial"/>
-        </w:rPr>
-        <w:t>:</w:t>
+        <w:t>el siguiente video de A</w:t>
+      </w:r>
+      <w:r>
+        <w:rPr>
+          <w:rFonts w:ascii="Arial" w:hAnsi="Arial" w:cs="Arial"/>
+        </w:rPr>
+        <w:t>ulaplaneta:</w:t>
       </w:r>
     </w:p>
     <w:p>
@@ -15726,31 +15112,13 @@
         </w:rPr>
         <w:t xml:space="preserve">Los </w:t>
       </w:r>
-      <w:proofErr w:type="spellStart"/>
       <w:r>
         <w:rPr>
           <w:rFonts w:ascii="Arial" w:hAnsi="Arial" w:cs="Arial"/>
           <w:i/>
         </w:rPr>
-        <w:t>Ardipithecus</w:t>
-      </w:r>
-      <w:proofErr w:type="spellEnd"/>
-      <w:r>
-        <w:rPr>
-          <w:rFonts w:ascii="Arial" w:hAnsi="Arial" w:cs="Arial"/>
-          <w:i/>
-        </w:rPr>
-        <w:t xml:space="preserve"> </w:t>
-      </w:r>
-      <w:proofErr w:type="spellStart"/>
-      <w:r>
-        <w:rPr>
-          <w:rFonts w:ascii="Arial" w:hAnsi="Arial" w:cs="Arial"/>
-          <w:i/>
-        </w:rPr>
-        <w:t>ramidus</w:t>
-      </w:r>
-      <w:proofErr w:type="spellEnd"/>
+        <w:t>Ardipithecus ramidus</w:t>
+      </w:r>
       <w:r>
         <w:rPr>
           <w:rFonts w:ascii="Arial" w:hAnsi="Arial" w:cs="Arial"/>
@@ -16194,17 +15562,8 @@
           <w:rFonts w:ascii="Arial" w:hAnsi="Arial" w:cs="Arial"/>
           <w:i/>
         </w:rPr>
-        <w:t xml:space="preserve">H. </w:t>
-      </w:r>
-      <w:proofErr w:type="spellStart"/>
-      <w:r>
-        <w:rPr>
-          <w:rFonts w:ascii="Arial" w:hAnsi="Arial" w:cs="Arial"/>
-          <w:i/>
-        </w:rPr>
-        <w:t>habilis</w:t>
-      </w:r>
-      <w:proofErr w:type="spellEnd"/>
+        <w:t>H. habilis</w:t>
+      </w:r>
       <w:r>
         <w:rPr>
           <w:rFonts w:ascii="Arial" w:hAnsi="Arial" w:cs="Arial"/>
@@ -16230,17 +15589,8 @@
           <w:rFonts w:ascii="Arial" w:hAnsi="Arial" w:cs="Arial"/>
           <w:i/>
         </w:rPr>
-        <w:t xml:space="preserve">H. </w:t>
-      </w:r>
-      <w:proofErr w:type="spellStart"/>
-      <w:r>
-        <w:rPr>
-          <w:rFonts w:ascii="Arial" w:hAnsi="Arial" w:cs="Arial"/>
-          <w:i/>
-        </w:rPr>
-        <w:t>erectus</w:t>
-      </w:r>
-      <w:proofErr w:type="spellEnd"/>
+        <w:t>H. erectus</w:t>
+      </w:r>
       <w:r>
         <w:rPr>
           <w:rFonts w:ascii="Arial" w:hAnsi="Arial" w:cs="Arial"/>
@@ -16268,18 +15618,8 @@
           <w:i/>
           <w:lang w:val="en-US"/>
         </w:rPr>
-        <w:t xml:space="preserve">H. </w:t>
-      </w:r>
-      <w:proofErr w:type="spellStart"/>
-      <w:r>
-        <w:rPr>
-          <w:rFonts w:ascii="Arial" w:hAnsi="Arial" w:cs="Arial"/>
-          <w:i/>
-          <w:lang w:val="en-US"/>
-        </w:rPr>
-        <w:t>heidelbergensis</w:t>
-      </w:r>
-      <w:proofErr w:type="spellEnd"/>
+        <w:t>H. heidelbergensis</w:t>
+      </w:r>
       <w:r>
         <w:rPr>
           <w:rFonts w:ascii="Arial" w:hAnsi="Arial" w:cs="Arial"/>
@@ -16309,25 +15649,7 @@
           <w:lang w:val="en-US"/>
         </w:rPr>
         <w:lastRenderedPageBreak/>
-        <w:t xml:space="preserve"> H. </w:t>
-      </w:r>
-      <w:proofErr w:type="spellStart"/>
-      <w:r>
-        <w:rPr>
-          <w:rFonts w:ascii="Arial" w:hAnsi="Arial" w:cs="Arial"/>
-          <w:i/>
-          <w:lang w:val="en-US"/>
-        </w:rPr>
-        <w:t>neanderthalensis</w:t>
-      </w:r>
-      <w:proofErr w:type="spellEnd"/>
-      <w:r>
-        <w:rPr>
-          <w:rFonts w:ascii="Arial" w:hAnsi="Arial" w:cs="Arial"/>
-          <w:i/>
-          <w:lang w:val="en-US"/>
-        </w:rPr>
-        <w:t xml:space="preserve">. </w:t>
+        <w:t xml:space="preserve"> H. neanderthalensis. </w:t>
       </w:r>
     </w:p>
     <w:p>
@@ -16434,17 +15756,8 @@
           <w:rFonts w:ascii="Arial" w:hAnsi="Arial" w:cs="Arial"/>
           <w:i/>
         </w:rPr>
-        <w:t xml:space="preserve">Homo </w:t>
-      </w:r>
-      <w:proofErr w:type="spellStart"/>
-      <w:r>
-        <w:rPr>
-          <w:rFonts w:ascii="Arial" w:hAnsi="Arial" w:cs="Arial"/>
-          <w:i/>
-        </w:rPr>
-        <w:t>habilis</w:t>
-      </w:r>
-      <w:proofErr w:type="spellEnd"/>
+        <w:t>Homo habilis</w:t>
+      </w:r>
       <w:r>
         <w:rPr>
           <w:rFonts w:ascii="Arial" w:hAnsi="Arial" w:cs="Arial"/>
@@ -16539,38 +15852,15 @@
         <w:rPr>
           <w:rFonts w:ascii="Arial" w:hAnsi="Arial" w:cs="Arial"/>
         </w:rPr>
-        <w:t xml:space="preserve"> con el chimpancé y con el </w:t>
-      </w:r>
-      <w:proofErr w:type="spellStart"/>
-      <w:r>
-        <w:rPr>
-          <w:rFonts w:ascii="Arial" w:hAnsi="Arial" w:cs="Arial"/>
-        </w:rPr>
-        <w:t>bonobo</w:t>
-      </w:r>
-      <w:proofErr w:type="spellEnd"/>
-      <w:r>
-        <w:rPr>
-          <w:rFonts w:ascii="Arial" w:hAnsi="Arial" w:cs="Arial"/>
-        </w:rPr>
-        <w:t xml:space="preserve">. Las poblaciones de </w:t>
+        <w:t xml:space="preserve"> con el chimpancé y con el bonobo. Las poblaciones de </w:t>
       </w:r>
       <w:r>
         <w:rPr>
           <w:rFonts w:ascii="Arial" w:hAnsi="Arial" w:cs="Arial"/>
           <w:i/>
         </w:rPr>
-        <w:t xml:space="preserve">Homo </w:t>
-      </w:r>
-      <w:proofErr w:type="spellStart"/>
-      <w:r>
-        <w:rPr>
-          <w:rFonts w:ascii="Arial" w:hAnsi="Arial" w:cs="Arial"/>
-          <w:i/>
-        </w:rPr>
-        <w:t>habilis</w:t>
-      </w:r>
-      <w:proofErr w:type="spellEnd"/>
+        <w:t>Homo habilis</w:t>
+      </w:r>
       <w:r>
         <w:rPr>
           <w:rFonts w:ascii="Arial" w:hAnsi="Arial" w:cs="Arial"/>
@@ -16848,39 +16138,7 @@
                 <w:rFonts w:ascii="Arial" w:hAnsi="Arial" w:cs="Arial"/>
                 <w:b/>
               </w:rPr>
-              <w:t xml:space="preserve">Código </w:t>
-            </w:r>
-            <w:proofErr w:type="spellStart"/>
-            <w:r>
-              <w:rPr>
-                <w:rFonts w:ascii="Arial" w:hAnsi="Arial" w:cs="Arial"/>
-                <w:b/>
-              </w:rPr>
-              <w:t>Shutterstock</w:t>
-            </w:r>
-            <w:proofErr w:type="spellEnd"/>
-            <w:r>
-              <w:rPr>
-                <w:rFonts w:ascii="Arial" w:hAnsi="Arial" w:cs="Arial"/>
-                <w:b/>
-              </w:rPr>
-              <w:t xml:space="preserve"> (o URL o la ruta en </w:t>
-            </w:r>
-            <w:proofErr w:type="spellStart"/>
-            <w:r>
-              <w:rPr>
-                <w:rFonts w:ascii="Arial" w:hAnsi="Arial" w:cs="Arial"/>
-                <w:b/>
-              </w:rPr>
-              <w:t>AulaPlaneta</w:t>
-            </w:r>
-            <w:proofErr w:type="spellEnd"/>
-            <w:r>
-              <w:rPr>
-                <w:rFonts w:ascii="Arial" w:hAnsi="Arial" w:cs="Arial"/>
-                <w:b/>
-              </w:rPr>
-              <w:t>)</w:t>
+              <w:t>Código Shutterstock (o URL o la ruta en AulaPlaneta)</w:t>
             </w:r>
           </w:p>
         </w:tc>
@@ -16982,25 +16240,7 @@
                 <w:sz w:val="18"/>
                 <w:szCs w:val="18"/>
               </w:rPr>
-              <w:t>(B) “</w:t>
-            </w:r>
-            <w:proofErr w:type="spellStart"/>
-            <w:r>
-              <w:rPr>
-                <w:rFonts w:ascii="Arial" w:hAnsi="Arial" w:cs="Arial"/>
-                <w:sz w:val="18"/>
-                <w:szCs w:val="18"/>
-              </w:rPr>
-              <w:t>Ledi-Geraru</w:t>
-            </w:r>
-            <w:proofErr w:type="spellEnd"/>
-            <w:r>
-              <w:rPr>
-                <w:rFonts w:ascii="Arial" w:hAnsi="Arial" w:cs="Arial"/>
-                <w:sz w:val="18"/>
-                <w:szCs w:val="18"/>
-              </w:rPr>
-              <w:t xml:space="preserve">” </w:t>
+              <w:t xml:space="preserve">(B) “Ledi-Geraru” </w:t>
             </w:r>
             <w:r>
               <w:rPr>
@@ -17011,21 +16251,8 @@
                 <w:szCs w:val="18"/>
                 <w:lang w:val="es-MX"/>
               </w:rPr>
-              <w:t xml:space="preserve">Homo </w:t>
-            </w:r>
-            <w:proofErr w:type="spellStart"/>
-            <w:r>
-              <w:rPr>
-                <w:rFonts w:ascii="Arial" w:hAnsi="Arial" w:cs="Arial"/>
-                <w:i/>
-                <w:color w:val="auto"/>
-                <w:sz w:val="18"/>
-                <w:szCs w:val="18"/>
-                <w:lang w:val="es-MX"/>
-              </w:rPr>
-              <w:t>habilis</w:t>
-            </w:r>
-            <w:proofErr w:type="spellEnd"/>
+              <w:t>Homo habilis</w:t>
+            </w:r>
           </w:p>
         </w:tc>
       </w:tr>
@@ -17113,31 +16340,13 @@
               <w:t xml:space="preserve"> </w:t>
             </w:r>
             <w:hyperlink r:id="rId30" w:tooltip="Australopithecus afarensis" w:history="1">
-              <w:proofErr w:type="spellStart"/>
               <w:r>
                 <w:rPr>
                   <w:rFonts w:ascii="Arial" w:hAnsi="Arial" w:cs="Arial"/>
                   <w:i/>
                 </w:rPr>
-                <w:t>Australopithecus</w:t>
+                <w:t>Australopithecus afarensis</w:t>
               </w:r>
-              <w:proofErr w:type="spellEnd"/>
-              <w:r>
-                <w:rPr>
-                  <w:rFonts w:ascii="Arial" w:hAnsi="Arial" w:cs="Arial"/>
-                  <w:i/>
-                </w:rPr>
-                <w:t xml:space="preserve"> </w:t>
-              </w:r>
-              <w:proofErr w:type="spellStart"/>
-              <w:r>
-                <w:rPr>
-                  <w:rFonts w:ascii="Arial" w:hAnsi="Arial" w:cs="Arial"/>
-                  <w:i/>
-                </w:rPr>
-                <w:t>afarensis</w:t>
-              </w:r>
-              <w:proofErr w:type="spellEnd"/>
             </w:hyperlink>
             <w:r>
               <w:rPr>
@@ -17174,7 +16383,6 @@
               </w:rPr>
               <w:t xml:space="preserve">l nuevo fósil </w:t>
             </w:r>
-            <w:proofErr w:type="spellStart"/>
             <w:r>
               <w:rPr>
                 <w:rFonts w:ascii="Arial" w:hAnsi="Arial" w:cs="Arial"/>
@@ -17182,7 +16390,6 @@
               </w:rPr>
               <w:t>Ledi-Geraru</w:t>
             </w:r>
-            <w:proofErr w:type="spellEnd"/>
             <w:r>
               <w:rPr>
                 <w:rFonts w:ascii="Arial" w:hAnsi="Arial" w:cs="Arial"/>
@@ -17210,18 +16417,8 @@
                 <w:i/>
                 <w:shd w:val="clear" w:color="auto" w:fill="FFFFFF"/>
               </w:rPr>
-              <w:t xml:space="preserve">Homo </w:t>
-            </w:r>
-            <w:proofErr w:type="spellStart"/>
-            <w:r>
-              <w:rPr>
-                <w:rFonts w:ascii="Arial" w:hAnsi="Arial" w:cs="Arial"/>
-                <w:i/>
-                <w:shd w:val="clear" w:color="auto" w:fill="FFFFFF"/>
-              </w:rPr>
-              <w:t>habilis</w:t>
-            </w:r>
-            <w:proofErr w:type="spellEnd"/>
+              <w:t>Homo habilis</w:t>
+            </w:r>
             <w:r>
               <w:rPr>
                 <w:rFonts w:ascii="Arial" w:hAnsi="Arial" w:cs="Arial"/>
@@ -17366,23 +16563,7 @@
           <w:rFonts w:ascii="Arial" w:hAnsi="Arial" w:cs="Arial"/>
           <w:i/>
         </w:rPr>
-        <w:t xml:space="preserve">Homo </w:t>
-      </w:r>
-      <w:proofErr w:type="spellStart"/>
-      <w:r>
-        <w:rPr>
-          <w:rFonts w:ascii="Arial" w:hAnsi="Arial" w:cs="Arial"/>
-          <w:i/>
-        </w:rPr>
-        <w:t>habilis</w:t>
-      </w:r>
-      <w:proofErr w:type="spellEnd"/>
-      <w:r>
-        <w:rPr>
-          <w:rFonts w:ascii="Arial" w:hAnsi="Arial" w:cs="Arial"/>
-          <w:i/>
-        </w:rPr>
-        <w:t xml:space="preserve">. </w:t>
+        <w:t xml:space="preserve">Homo habilis. </w:t>
       </w:r>
       <w:r>
         <w:rPr>
@@ -17454,108 +16635,88 @@
           <w:b/>
           <w:i/>
         </w:rPr>
-        <w:t xml:space="preserve">Homo </w:t>
-      </w:r>
-      <w:proofErr w:type="spellStart"/>
+        <w:t>Homo erectus</w:t>
+      </w:r>
+      <w:r>
+        <w:rPr>
+          <w:rFonts w:ascii="Arial" w:hAnsi="Arial" w:cs="Arial"/>
+        </w:rPr>
+        <w:t>.</w:t>
+      </w:r>
+      <w:r>
+        <w:rPr>
+          <w:rFonts w:ascii="Arial" w:hAnsi="Arial" w:cs="Arial"/>
+        </w:rPr>
+        <w:t xml:space="preserve"> Se presume que fue el primero de los homínidos en apre</w:t>
+      </w:r>
+      <w:r>
+        <w:rPr>
+          <w:rFonts w:ascii="Arial" w:hAnsi="Arial" w:cs="Arial"/>
+        </w:rPr>
+        <w:t>nder a manejar el fuego y usaba</w:t>
+      </w:r>
+      <w:r>
+        <w:rPr>
+          <w:rFonts w:ascii="Arial" w:hAnsi="Arial" w:cs="Arial"/>
+        </w:rPr>
+        <w:t xml:space="preserve"> pieles de animales para mantener el calor. Se han encontrado hallazgos de fósiles que demuestran la presencia de esta especie </w:t>
+      </w:r>
+      <w:r>
+        <w:rPr>
+          <w:rFonts w:ascii="Arial" w:hAnsi="Arial" w:cs="Arial"/>
+        </w:rPr>
+        <w:t>desde</w:t>
+      </w:r>
+      <w:r>
+        <w:rPr>
+          <w:rFonts w:ascii="Arial" w:hAnsi="Arial" w:cs="Arial"/>
+        </w:rPr>
+        <w:t xml:space="preserve"> hace 1</w:t>
+      </w:r>
+      <w:r>
+        <w:rPr>
+          <w:rFonts w:ascii="Arial" w:hAnsi="Arial" w:cs="Arial"/>
+        </w:rPr>
+        <w:t>,</w:t>
+      </w:r>
+      <w:r>
+        <w:rPr>
+          <w:rFonts w:ascii="Arial" w:hAnsi="Arial" w:cs="Arial"/>
+        </w:rPr>
+        <w:t xml:space="preserve">3 millones de años </w:t>
+      </w:r>
+      <w:r>
+        <w:rPr>
+          <w:rFonts w:ascii="Arial" w:hAnsi="Arial" w:cs="Arial"/>
+        </w:rPr>
+        <w:t xml:space="preserve">hasta hace </w:t>
+      </w:r>
+      <w:r>
+        <w:rPr>
+          <w:rFonts w:ascii="Arial" w:hAnsi="Arial" w:cs="Arial"/>
+        </w:rPr>
+        <w:t>300</w:t>
+      </w:r>
+      <w:r>
+        <w:rPr>
+          <w:rFonts w:ascii="Arial Unicode MS" w:eastAsia="Arial Unicode MS" w:hAnsi="Arial Unicode MS" w:cs="Arial Unicode MS" w:hint="eastAsia"/>
+        </w:rPr>
+        <w:t> </w:t>
+      </w:r>
+      <w:r>
+        <w:rPr>
+          <w:rFonts w:ascii="Arial" w:hAnsi="Arial" w:cs="Arial"/>
+        </w:rPr>
+        <w:t xml:space="preserve">000 años en África, Europa y Asia. El </w:t>
+      </w:r>
       <w:r>
         <w:rPr>
           <w:rFonts w:ascii="Arial" w:hAnsi="Arial" w:cs="Arial"/>
           <w:b/>
           <w:i/>
         </w:rPr>
-        <w:t>erectus</w:t>
-      </w:r>
-      <w:proofErr w:type="spellEnd"/>
-      <w:r>
-        <w:rPr>
-          <w:rFonts w:ascii="Arial" w:hAnsi="Arial" w:cs="Arial"/>
-        </w:rPr>
-        <w:t>.</w:t>
-      </w:r>
-      <w:r>
-        <w:rPr>
-          <w:rFonts w:ascii="Arial" w:hAnsi="Arial" w:cs="Arial"/>
-        </w:rPr>
-        <w:t xml:space="preserve"> Se presume que fue el primero de los homínidos en apre</w:t>
-      </w:r>
-      <w:r>
-        <w:rPr>
-          <w:rFonts w:ascii="Arial" w:hAnsi="Arial" w:cs="Arial"/>
-        </w:rPr>
-        <w:t>nder a manejar el fuego y usaba</w:t>
-      </w:r>
-      <w:r>
-        <w:rPr>
-          <w:rFonts w:ascii="Arial" w:hAnsi="Arial" w:cs="Arial"/>
-        </w:rPr>
-        <w:t xml:space="preserve"> pieles de animales para mantener el calor. Se han encontrado hallazgos de fósiles que demuestran la presencia de esta especie </w:t>
-      </w:r>
-      <w:r>
-        <w:rPr>
-          <w:rFonts w:ascii="Arial" w:hAnsi="Arial" w:cs="Arial"/>
-        </w:rPr>
-        <w:t>desde</w:t>
-      </w:r>
-      <w:r>
-        <w:rPr>
-          <w:rFonts w:ascii="Arial" w:hAnsi="Arial" w:cs="Arial"/>
-        </w:rPr>
-        <w:t xml:space="preserve"> hace 1</w:t>
-      </w:r>
-      <w:r>
-        <w:rPr>
-          <w:rFonts w:ascii="Arial" w:hAnsi="Arial" w:cs="Arial"/>
-        </w:rPr>
-        <w:t>,</w:t>
-      </w:r>
-      <w:r>
-        <w:rPr>
-          <w:rFonts w:ascii="Arial" w:hAnsi="Arial" w:cs="Arial"/>
-        </w:rPr>
-        <w:t xml:space="preserve">3 millones de años </w:t>
-      </w:r>
-      <w:r>
-        <w:rPr>
-          <w:rFonts w:ascii="Arial" w:hAnsi="Arial" w:cs="Arial"/>
-        </w:rPr>
-        <w:t xml:space="preserve">hasta hace </w:t>
-      </w:r>
-      <w:r>
-        <w:rPr>
-          <w:rFonts w:ascii="Arial" w:hAnsi="Arial" w:cs="Arial"/>
-        </w:rPr>
-        <w:t>300</w:t>
-      </w:r>
-      <w:r>
-        <w:rPr>
-          <w:rFonts w:ascii="Arial Unicode MS" w:eastAsia="Arial Unicode MS" w:hAnsi="Arial Unicode MS" w:cs="Arial Unicode MS" w:hint="eastAsia"/>
-        </w:rPr>
-        <w:t> </w:t>
-      </w:r>
-      <w:r>
-        <w:rPr>
-          <w:rFonts w:ascii="Arial" w:hAnsi="Arial" w:cs="Arial"/>
-        </w:rPr>
-        <w:t xml:space="preserve">000 años en África, Europa y Asia. El </w:t>
-      </w:r>
-      <w:r>
-        <w:rPr>
-          <w:rFonts w:ascii="Arial" w:hAnsi="Arial" w:cs="Arial"/>
-          <w:b/>
-          <w:i/>
-        </w:rPr>
-        <w:t xml:space="preserve">Homo </w:t>
-      </w:r>
-      <w:proofErr w:type="spellStart"/>
-      <w:r>
-        <w:rPr>
-          <w:rFonts w:ascii="Arial" w:hAnsi="Arial" w:cs="Arial"/>
-          <w:b/>
-          <w:i/>
-        </w:rPr>
-        <w:t>erectus</w:t>
-      </w:r>
-      <w:proofErr w:type="spellEnd"/>
+        <w:t>Homo erectus</w:t>
+      </w:r>
       <w:r>
         <w:rPr>
           <w:rFonts w:ascii="Arial" w:hAnsi="Arial" w:cs="Arial"/>
@@ -17784,16 +16945,15 @@
                 <w:b/>
                 <w:i/>
               </w:rPr>
-              <w:t xml:space="preserve">Homo </w:t>
-            </w:r>
-            <w:proofErr w:type="spellStart"/>
+              <w:t>Homo anteces</w:t>
+            </w:r>
             <w:r>
               <w:rPr>
                 <w:rFonts w:ascii="Arial" w:hAnsi="Arial" w:cs="Arial"/>
                 <w:b/>
                 <w:i/>
               </w:rPr>
-              <w:t>anteces</w:t>
+              <w:t>s</w:t>
             </w:r>
             <w:r>
               <w:rPr>
@@ -17801,17 +16961,8 @@
                 <w:b/>
                 <w:i/>
               </w:rPr>
-              <w:t>s</w:t>
-            </w:r>
-            <w:r>
-              <w:rPr>
-                <w:rFonts w:ascii="Arial" w:hAnsi="Arial" w:cs="Arial"/>
-                <w:b/>
-                <w:i/>
-              </w:rPr>
               <w:t>or</w:t>
             </w:r>
-            <w:proofErr w:type="spellEnd"/>
           </w:p>
         </w:tc>
       </w:tr>
@@ -17832,39 +16983,7 @@
                 <w:rFonts w:ascii="Arial" w:hAnsi="Arial" w:cs="Arial"/>
                 <w:b/>
               </w:rPr>
-              <w:t xml:space="preserve">Código </w:t>
-            </w:r>
-            <w:proofErr w:type="spellStart"/>
-            <w:r>
-              <w:rPr>
-                <w:rFonts w:ascii="Arial" w:hAnsi="Arial" w:cs="Arial"/>
-                <w:b/>
-              </w:rPr>
-              <w:t>Shutterstock</w:t>
-            </w:r>
-            <w:proofErr w:type="spellEnd"/>
-            <w:r>
-              <w:rPr>
-                <w:rFonts w:ascii="Arial" w:hAnsi="Arial" w:cs="Arial"/>
-                <w:b/>
-              </w:rPr>
-              <w:t xml:space="preserve"> (o URL o la ruta en </w:t>
-            </w:r>
-            <w:proofErr w:type="spellStart"/>
-            <w:r>
-              <w:rPr>
-                <w:rFonts w:ascii="Arial" w:hAnsi="Arial" w:cs="Arial"/>
-                <w:b/>
-              </w:rPr>
-              <w:t>AulaPlaneta</w:t>
-            </w:r>
-            <w:proofErr w:type="spellEnd"/>
-            <w:r>
-              <w:rPr>
-                <w:rFonts w:ascii="Arial" w:hAnsi="Arial" w:cs="Arial"/>
-                <w:b/>
-              </w:rPr>
-              <w:t>)</w:t>
+              <w:t>Código Shutterstock (o URL o la ruta en AulaPlaneta)</w:t>
             </w:r>
           </w:p>
         </w:tc>
@@ -18054,18 +17173,8 @@
           <w:b/>
           <w:i/>
         </w:rPr>
-        <w:t xml:space="preserve">Homo </w:t>
-      </w:r>
-      <w:proofErr w:type="spellStart"/>
-      <w:r>
-        <w:rPr>
-          <w:rFonts w:ascii="Arial" w:hAnsi="Arial" w:cs="Arial"/>
-          <w:b/>
-          <w:i/>
-        </w:rPr>
-        <w:t>heidelbergensis</w:t>
-      </w:r>
-      <w:proofErr w:type="spellEnd"/>
+        <w:t>Homo heidelbergensis</w:t>
+      </w:r>
       <w:r>
         <w:rPr>
           <w:rFonts w:ascii="Arial" w:hAnsi="Arial" w:cs="Arial"/>
@@ -18197,18 +17306,8 @@
           <w:b/>
           <w:i/>
         </w:rPr>
-        <w:t xml:space="preserve">Homo </w:t>
-      </w:r>
-      <w:proofErr w:type="spellStart"/>
-      <w:r>
-        <w:rPr>
-          <w:rFonts w:ascii="Arial" w:hAnsi="Arial" w:cs="Arial"/>
-          <w:b/>
-          <w:i/>
-        </w:rPr>
-        <w:t>neanderthalensis</w:t>
-      </w:r>
-      <w:proofErr w:type="spellEnd"/>
+        <w:t>Homo neanderthalensis</w:t>
+      </w:r>
       <w:r>
         <w:rPr>
           <w:rFonts w:ascii="Arial" w:hAnsi="Arial" w:cs="Arial"/>
@@ -18785,39 +17884,7 @@
                 <w:b/>
               </w:rPr>
               <w:lastRenderedPageBreak/>
-              <w:t xml:space="preserve">Código </w:t>
-            </w:r>
-            <w:proofErr w:type="spellStart"/>
-            <w:r>
-              <w:rPr>
-                <w:rFonts w:ascii="Arial" w:hAnsi="Arial" w:cs="Arial"/>
-                <w:b/>
-              </w:rPr>
-              <w:t>Shutterstock</w:t>
-            </w:r>
-            <w:proofErr w:type="spellEnd"/>
-            <w:r>
-              <w:rPr>
-                <w:rFonts w:ascii="Arial" w:hAnsi="Arial" w:cs="Arial"/>
-                <w:b/>
-              </w:rPr>
-              <w:t xml:space="preserve"> (o URL o la ruta en </w:t>
-            </w:r>
-            <w:proofErr w:type="spellStart"/>
-            <w:r>
-              <w:rPr>
-                <w:rFonts w:ascii="Arial" w:hAnsi="Arial" w:cs="Arial"/>
-                <w:b/>
-              </w:rPr>
-              <w:t>AulaPlaneta</w:t>
-            </w:r>
-            <w:proofErr w:type="spellEnd"/>
-            <w:r>
-              <w:rPr>
-                <w:rFonts w:ascii="Arial" w:hAnsi="Arial" w:cs="Arial"/>
-                <w:b/>
-              </w:rPr>
-              <w:t>)</w:t>
+              <w:t>Código Shutterstock (o URL o la ruta en AulaPlaneta)</w:t>
             </w:r>
           </w:p>
         </w:tc>
@@ -20497,39 +19564,7 @@
                 <w:b/>
               </w:rPr>
               <w:lastRenderedPageBreak/>
-              <w:t xml:space="preserve">Código </w:t>
-            </w:r>
-            <w:proofErr w:type="spellStart"/>
-            <w:r>
-              <w:rPr>
-                <w:rFonts w:ascii="Arial" w:hAnsi="Arial" w:cs="Arial"/>
-                <w:b/>
-              </w:rPr>
-              <w:t>Shutterstock</w:t>
-            </w:r>
-            <w:proofErr w:type="spellEnd"/>
-            <w:r>
-              <w:rPr>
-                <w:rFonts w:ascii="Arial" w:hAnsi="Arial" w:cs="Arial"/>
-                <w:b/>
-              </w:rPr>
-              <w:t xml:space="preserve"> (o URL o la ruta en </w:t>
-            </w:r>
-            <w:proofErr w:type="spellStart"/>
-            <w:r>
-              <w:rPr>
-                <w:rFonts w:ascii="Arial" w:hAnsi="Arial" w:cs="Arial"/>
-                <w:b/>
-              </w:rPr>
-              <w:t>AulaPlaneta</w:t>
-            </w:r>
-            <w:proofErr w:type="spellEnd"/>
-            <w:r>
-              <w:rPr>
-                <w:rFonts w:ascii="Arial" w:hAnsi="Arial" w:cs="Arial"/>
-                <w:b/>
-              </w:rPr>
-              <w:t>)</w:t>
+              <w:t>Código Shutterstock (o URL o la ruta en AulaPlaneta)</w:t>
             </w:r>
           </w:p>
         </w:tc>
@@ -20712,25 +19747,7 @@
                 <w:sz w:val="24"/>
                 <w:szCs w:val="24"/>
               </w:rPr>
-              <w:t xml:space="preserve">(T), Guanina (G) y </w:t>
-            </w:r>
-            <w:proofErr w:type="spellStart"/>
-            <w:r>
-              <w:rPr>
-                <w:b w:val="0"/>
-                <w:sz w:val="24"/>
-                <w:szCs w:val="24"/>
-              </w:rPr>
-              <w:t>Citocina</w:t>
-            </w:r>
-            <w:proofErr w:type="spellEnd"/>
-            <w:r>
-              <w:rPr>
-                <w:b w:val="0"/>
-                <w:sz w:val="24"/>
-                <w:szCs w:val="24"/>
-              </w:rPr>
-              <w:t xml:space="preserve"> (C)</w:t>
+              <w:t>(T), Guanina (G) y Citocina (C)</w:t>
             </w:r>
             <w:r>
               <w:rPr>
@@ -21260,30 +20277,8 @@
         <w:rPr>
           <w:rFonts w:ascii="Arial" w:hAnsi="Arial" w:cs="Arial"/>
         </w:rPr>
-        <w:t xml:space="preserve">ierra. El primer fósil fue encontrado en </w:t>
-      </w:r>
-      <w:proofErr w:type="spellStart"/>
-      <w:r>
-        <w:rPr>
-          <w:rFonts w:ascii="Arial" w:hAnsi="Arial" w:cs="Arial"/>
-        </w:rPr>
-        <w:t>Omo</w:t>
-      </w:r>
-      <w:proofErr w:type="spellEnd"/>
-      <w:r>
-        <w:rPr>
-          <w:rFonts w:ascii="Arial" w:hAnsi="Arial" w:cs="Arial"/>
-        </w:rPr>
-        <w:t xml:space="preserve"> </w:t>
-      </w:r>
-      <w:proofErr w:type="spellStart"/>
-      <w:r>
-        <w:rPr>
-          <w:rFonts w:ascii="Arial" w:hAnsi="Arial" w:cs="Arial"/>
-        </w:rPr>
-        <w:t>Kibish</w:t>
-      </w:r>
-      <w:proofErr w:type="spellEnd"/>
+        <w:t>ierra. El primer fósil fue encontrado en Omo Kibish</w:t>
+      </w:r>
       <w:r>
         <w:rPr>
           <w:rFonts w:ascii="Arial" w:hAnsi="Arial" w:cs="Arial"/>
@@ -21680,39 +20675,7 @@
                 <w:rFonts w:ascii="Arial" w:hAnsi="Arial" w:cs="Arial"/>
                 <w:b/>
               </w:rPr>
-              <w:t xml:space="preserve">Código </w:t>
-            </w:r>
-            <w:proofErr w:type="spellStart"/>
-            <w:r>
-              <w:rPr>
-                <w:rFonts w:ascii="Arial" w:hAnsi="Arial" w:cs="Arial"/>
-                <w:b/>
-              </w:rPr>
-              <w:t>Shutterstock</w:t>
-            </w:r>
-            <w:proofErr w:type="spellEnd"/>
-            <w:r>
-              <w:rPr>
-                <w:rFonts w:ascii="Arial" w:hAnsi="Arial" w:cs="Arial"/>
-                <w:b/>
-              </w:rPr>
-              <w:t xml:space="preserve"> (o URL o la ruta en </w:t>
-            </w:r>
-            <w:proofErr w:type="spellStart"/>
-            <w:r>
-              <w:rPr>
-                <w:rFonts w:ascii="Arial" w:hAnsi="Arial" w:cs="Arial"/>
-                <w:b/>
-              </w:rPr>
-              <w:t>AulaPlaneta</w:t>
-            </w:r>
-            <w:proofErr w:type="spellEnd"/>
-            <w:r>
-              <w:rPr>
-                <w:rFonts w:ascii="Arial" w:hAnsi="Arial" w:cs="Arial"/>
-                <w:b/>
-              </w:rPr>
-              <w:t>)</w:t>
+              <w:t>Código Shutterstock (o URL o la ruta en AulaPlaneta)</w:t>
             </w:r>
           </w:p>
         </w:tc>
@@ -21979,14 +20942,7 @@
         <w:rPr>
           <w:rFonts w:ascii="Arial" w:hAnsi="Arial" w:cs="Arial"/>
         </w:rPr>
-        <w:t>or qué esta historia de cambio la cuentan las madres? O ¿por qué se puede reconstruir el linaje matrilineal de la humanidad y no patrilineal? A partir de los estudios moleculares se pudo analizar el código genético contenido en las mitocondrias (</w:t>
-      </w:r>
-      <w:proofErr w:type="spellStart"/>
-      <w:r>
-        <w:rPr>
-          <w:rFonts w:ascii="Arial" w:hAnsi="Arial" w:cs="Arial"/>
-        </w:rPr>
-        <w:t>organelo</w:t>
+        <w:t>or qué esta historia de cambio la cuentan las madres? O ¿por qué se puede reconstruir el linaje matrilineal de la humanidad y no patrilineal? A partir de los estudios moleculares se pudo analizar el código genético contenido en las mitocondrias (organelo</w:t>
       </w:r>
       <w:r>
         <w:rPr>
@@ -21994,7 +20950,6 @@
         </w:rPr>
         <w:t>s</w:t>
       </w:r>
-      <w:proofErr w:type="spellEnd"/>
       <w:r>
         <w:rPr>
           <w:rFonts w:ascii="Arial" w:hAnsi="Arial" w:cs="Arial"/>
@@ -22023,21 +20978,7 @@
         <w:rPr>
           <w:rFonts w:ascii="Arial" w:hAnsi="Arial" w:cs="Arial"/>
         </w:rPr>
-        <w:t>lo se transmite de la madre a su descendencia. Cada mitocondria contiene ADN mitocondrial (</w:t>
-      </w:r>
-      <w:proofErr w:type="spellStart"/>
-      <w:r>
-        <w:rPr>
-          <w:rFonts w:ascii="Arial" w:hAnsi="Arial" w:cs="Arial"/>
-        </w:rPr>
-        <w:t>ADNm</w:t>
-      </w:r>
-      <w:proofErr w:type="spellEnd"/>
-      <w:r>
-        <w:rPr>
-          <w:rFonts w:ascii="Arial" w:hAnsi="Arial" w:cs="Arial"/>
-        </w:rPr>
-        <w:t xml:space="preserve">), diferente al ADN </w:t>
+        <w:t xml:space="preserve">lo se transmite de la madre a su descendencia. Cada mitocondria contiene ADN mitocondrial (ADNm), diferente al ADN </w:t>
       </w:r>
       <w:r>
         <w:rPr>
@@ -22075,21 +21016,7 @@
         <w:rPr>
           <w:rFonts w:ascii="Arial" w:hAnsi="Arial" w:cs="Arial"/>
         </w:rPr>
-        <w:t xml:space="preserve">La comparación de las secuencias de este </w:t>
-      </w:r>
-      <w:proofErr w:type="spellStart"/>
-      <w:r>
-        <w:rPr>
-          <w:rFonts w:ascii="Arial" w:hAnsi="Arial" w:cs="Arial"/>
-        </w:rPr>
-        <w:t>ADNm</w:t>
-      </w:r>
-      <w:proofErr w:type="spellEnd"/>
-      <w:r>
-        <w:rPr>
-          <w:rFonts w:ascii="Arial" w:hAnsi="Arial" w:cs="Arial"/>
-        </w:rPr>
-        <w:t xml:space="preserve"> revela distintos grupos humanos y varias rutas de migración. </w:t>
+        <w:t xml:space="preserve">La comparación de las secuencias de este ADNm revela distintos grupos humanos y varias rutas de migración. </w:t>
       </w:r>
     </w:p>
     <w:tbl>
@@ -22265,39 +21192,7 @@
                 <w:rFonts w:ascii="Arial" w:hAnsi="Arial" w:cs="Arial"/>
                 <w:b/>
               </w:rPr>
-              <w:t xml:space="preserve">Código </w:t>
-            </w:r>
-            <w:proofErr w:type="spellStart"/>
-            <w:r>
-              <w:rPr>
-                <w:rFonts w:ascii="Arial" w:hAnsi="Arial" w:cs="Arial"/>
-                <w:b/>
-              </w:rPr>
-              <w:t>Shutterstock</w:t>
-            </w:r>
-            <w:proofErr w:type="spellEnd"/>
-            <w:r>
-              <w:rPr>
-                <w:rFonts w:ascii="Arial" w:hAnsi="Arial" w:cs="Arial"/>
-                <w:b/>
-              </w:rPr>
-              <w:t xml:space="preserve"> (o URL o la ruta en </w:t>
-            </w:r>
-            <w:proofErr w:type="spellStart"/>
-            <w:r>
-              <w:rPr>
-                <w:rFonts w:ascii="Arial" w:hAnsi="Arial" w:cs="Arial"/>
-                <w:b/>
-              </w:rPr>
-              <w:t>AulaPlaneta</w:t>
-            </w:r>
-            <w:proofErr w:type="spellEnd"/>
-            <w:r>
-              <w:rPr>
-                <w:rFonts w:ascii="Arial" w:hAnsi="Arial" w:cs="Arial"/>
-                <w:b/>
-              </w:rPr>
-              <w:t>)</w:t>
+              <w:t>Código Shutterstock (o URL o la ruta en AulaPlaneta)</w:t>
             </w:r>
           </w:p>
         </w:tc>
@@ -23590,39 +22485,7 @@
                 <w:rFonts w:ascii="Arial" w:hAnsi="Arial" w:cs="Arial"/>
                 <w:b/>
               </w:rPr>
-              <w:t xml:space="preserve">Código </w:t>
-            </w:r>
-            <w:proofErr w:type="spellStart"/>
-            <w:r>
-              <w:rPr>
-                <w:rFonts w:ascii="Arial" w:hAnsi="Arial" w:cs="Arial"/>
-                <w:b/>
-              </w:rPr>
-              <w:t>Shutterstock</w:t>
-            </w:r>
-            <w:proofErr w:type="spellEnd"/>
-            <w:r>
-              <w:rPr>
-                <w:rFonts w:ascii="Arial" w:hAnsi="Arial" w:cs="Arial"/>
-                <w:b/>
-              </w:rPr>
-              <w:t xml:space="preserve"> (o URL o la ruta en </w:t>
-            </w:r>
-            <w:proofErr w:type="spellStart"/>
-            <w:r>
-              <w:rPr>
-                <w:rFonts w:ascii="Arial" w:hAnsi="Arial" w:cs="Arial"/>
-                <w:b/>
-              </w:rPr>
-              <w:t>AulaPlaneta</w:t>
-            </w:r>
-            <w:proofErr w:type="spellEnd"/>
-            <w:r>
-              <w:rPr>
-                <w:rFonts w:ascii="Arial" w:hAnsi="Arial" w:cs="Arial"/>
-                <w:b/>
-              </w:rPr>
-              <w:t>)</w:t>
+              <w:t>Código Shutterstock (o URL o la ruta en AulaPlaneta)</w:t>
             </w:r>
           </w:p>
         </w:tc>
@@ -23970,7 +22833,13 @@
               <w:rPr>
                 <w:rFonts w:ascii="Arial" w:hAnsi="Arial" w:cs="Arial"/>
               </w:rPr>
-              <w:t>El crecimiento de la población humana</w:t>
+              <w:t xml:space="preserve">Características </w:t>
+            </w:r>
+            <w:r>
+              <w:rPr>
+                <w:rFonts w:ascii="Arial" w:hAnsi="Arial" w:cs="Arial"/>
+              </w:rPr>
+              <w:t>de la población humana</w:t>
             </w:r>
           </w:p>
         </w:tc>
@@ -24019,8 +22888,18 @@
                 <w:color w:val="000000"/>
                 <w:lang w:val="es-CO"/>
               </w:rPr>
-              <w:t>Interactivo que describe las características del crecimiento de la población humana a través del tiempo</w:t>
-            </w:r>
+              <w:t>Interactivo que describe</w:t>
+            </w:r>
+            <w:r>
+              <w:rPr>
+                <w:rFonts w:ascii="Arial" w:hAnsi="Arial" w:cs="Arial"/>
+                <w:color w:val="000000"/>
+                <w:lang w:val="es-CO"/>
+              </w:rPr>
+              <w:t xml:space="preserve"> las características de la población humana</w:t>
+            </w:r>
+            <w:bookmarkStart w:id="0" w:name="_GoBack"/>
+            <w:bookmarkEnd w:id="0"/>
           </w:p>
         </w:tc>
       </w:tr>
@@ -25571,36 +24450,8 @@
                 <w:color w:val="000000"/>
                 <w:lang w:val="es-MX"/>
               </w:rPr>
-              <w:t xml:space="preserve">Competencias: comparación entre los </w:t>
-            </w:r>
-            <w:proofErr w:type="spellStart"/>
-            <w:r>
-              <w:rPr>
-                <w:rFonts w:ascii="Arial" w:hAnsi="Arial" w:cs="Arial"/>
-                <w:color w:val="000000"/>
-                <w:lang w:val="es-MX"/>
-              </w:rPr>
-              <w:t>cromagnones</w:t>
-            </w:r>
-            <w:proofErr w:type="spellEnd"/>
-            <w:r>
-              <w:rPr>
-                <w:rFonts w:ascii="Arial" w:hAnsi="Arial" w:cs="Arial"/>
-                <w:color w:val="000000"/>
-                <w:lang w:val="es-MX"/>
-              </w:rPr>
-              <w:t xml:space="preserve"> y los </w:t>
-            </w:r>
-            <w:proofErr w:type="spellStart"/>
-            <w:r>
-              <w:rPr>
-                <w:rFonts w:ascii="Arial" w:hAnsi="Arial" w:cs="Arial"/>
-                <w:color w:val="000000"/>
-                <w:lang w:val="es-MX"/>
-              </w:rPr>
-              <w:t>neanderthales</w:t>
-            </w:r>
-            <w:proofErr w:type="spellEnd"/>
+              <w:t>Competencias: comparación entre los cromagnones y los neanderthales</w:t>
+            </w:r>
           </w:p>
         </w:tc>
       </w:tr>
@@ -25648,36 +24499,8 @@
                 <w:color w:val="000000"/>
                 <w:lang w:val="es-CO"/>
               </w:rPr>
-              <w:t xml:space="preserve">Actividad que propone realizar una comparación entre los </w:t>
-            </w:r>
-            <w:proofErr w:type="spellStart"/>
-            <w:r>
-              <w:rPr>
-                <w:rFonts w:ascii="Arial" w:hAnsi="Arial" w:cs="Arial"/>
-                <w:color w:val="000000"/>
-                <w:lang w:val="es-CO"/>
-              </w:rPr>
-              <w:t>cromagnones</w:t>
-            </w:r>
-            <w:proofErr w:type="spellEnd"/>
-            <w:r>
-              <w:rPr>
-                <w:rFonts w:ascii="Arial" w:hAnsi="Arial" w:cs="Arial"/>
-                <w:color w:val="000000"/>
-                <w:lang w:val="es-CO"/>
-              </w:rPr>
-              <w:t xml:space="preserve"> y los </w:t>
-            </w:r>
-            <w:proofErr w:type="spellStart"/>
-            <w:r>
-              <w:rPr>
-                <w:rFonts w:ascii="Arial" w:hAnsi="Arial" w:cs="Arial"/>
-                <w:color w:val="000000"/>
-                <w:lang w:val="es-CO"/>
-              </w:rPr>
-              <w:t>neanderthales</w:t>
-            </w:r>
-            <w:proofErr w:type="spellEnd"/>
+              <w:t>Actividad que propone realizar una comparación entre los cromagnones y los neanderthales</w:t>
+            </w:r>
           </w:p>
         </w:tc>
       </w:tr>
@@ -26523,7 +25346,7 @@
         <w:noProof/>
         <w:lang w:val="es-ES"/>
       </w:rPr>
-      <w:t>7</w:t>
+      <w:t>15</w:t>
     </w:r>
     <w:r>
       <w:rPr>
@@ -26587,7 +25410,7 @@
         <w:noProof/>
         <w:lang w:val="es-ES"/>
       </w:rPr>
-      <w:t>7</w:t>
+      <w:t>15</w:t>
     </w:r>
     <w:r>
       <w:rPr>

</xml_diff>